<commit_message>
updated word doc and changed text in readme slightly for new entries
</commit_message>
<xml_diff>
--- a/Books of 2021.docx
+++ b/Books of 2021.docx
@@ -674,6 +674,47 @@
     </w:p>
     <w:p>
       <w:pPr>
+        <w:spacing w:after="180" w:line="240" w:lineRule="auto"/>
+        <w:ind w:firstLine="720"/>
+        <w:rPr>
+          <w:rFonts w:ascii="Times New Roman" w:eastAsia="Times New Roman" w:hAnsi="Times New Roman" w:cs="Times New Roman"/>
+          <w:color w:val="1C1E21"/>
+          <w:sz w:val="26"/>
+          <w:szCs w:val="26"/>
+        </w:rPr>
+      </w:pPr>
+      <w:r>
+        <w:rPr>
+          <w:rFonts w:ascii="Times New Roman" w:eastAsia="Times New Roman" w:hAnsi="Times New Roman" w:cs="Times New Roman"/>
+          <w:color w:val="1C1E21"/>
+          <w:sz w:val="26"/>
+          <w:szCs w:val="26"/>
+        </w:rPr>
+        <w:t xml:space="preserve">8. </w:t>
+      </w:r>
+      <w:r>
+        <w:rPr>
+          <w:rFonts w:ascii="Times New Roman" w:eastAsia="Times New Roman" w:hAnsi="Times New Roman" w:cs="Times New Roman"/>
+          <w:b/>
+          <w:bCs/>
+          <w:color w:val="1C1E21"/>
+          <w:sz w:val="26"/>
+          <w:szCs w:val="26"/>
+        </w:rPr>
+        <w:t xml:space="preserve">The Sixth Extinction </w:t>
+      </w:r>
+      <w:r>
+        <w:rPr>
+          <w:rFonts w:ascii="Times New Roman" w:eastAsia="Times New Roman" w:hAnsi="Times New Roman" w:cs="Times New Roman"/>
+          <w:color w:val="1C1E21"/>
+          <w:sz w:val="26"/>
+          <w:szCs w:val="26"/>
+        </w:rPr>
+        <w:t>by Elizabeth Kolbert (9-04-21) – A fascinating book overall but wasn’t what I was expecting (not a bad thing though!). The books chapters go over various things that have caused or are in the process of causing extinctions. Of the examples you expect are meteors such that ended the dinosaurs, climate change which also ended, or at least possible ended, the Permian time. Though it also goes into the chytrid fungus, which is currently killing frogs across the world, as well as talking about how the large animals of the near past which went extinct, tend to also follow the time when humans first came into that area. The book painted an overall picture of why it’s believed we are heading into the beginning of a new mass extinction event, and why its likely to get much worse before it ends of things don’t start to change. Enlightening read for sure, though not exactly a happy read.</w:t>
+      </w:r>
+    </w:p>
+    <w:p>
+      <w:pPr>
         <w:spacing w:line="240" w:lineRule="auto"/>
         <w:rPr>
           <w:rFonts w:ascii="Times New Roman" w:eastAsia="Times New Roman" w:hAnsi="Times New Roman" w:cs="Times New Roman"/>
@@ -726,6 +767,7 @@
           <w:sz w:val="26"/>
           <w:szCs w:val="26"/>
         </w:rPr>
+        <w:lastRenderedPageBreak/>
         <w:t>-- Fiction –</w:t>
       </w:r>
     </w:p>
@@ -875,7 +917,315 @@
           <w:sz w:val="26"/>
           <w:szCs w:val="26"/>
         </w:rPr>
-        <w:t xml:space="preserve"> recognize being referenced since I have not read </w:t>
+        <w:t xml:space="preserve"> recognize being referenced since I have not read several books in between, but </w:t>
+      </w:r>
+      <w:r>
+        <w:rPr>
+          <w:rFonts w:ascii="Times New Roman" w:eastAsia="Times New Roman" w:hAnsi="Times New Roman" w:cs="Times New Roman"/>
+          <w:color w:val="1C1E21"/>
+          <w:sz w:val="26"/>
+          <w:szCs w:val="26"/>
+        </w:rPr>
+        <w:t>overall,</w:t>
+      </w:r>
+      <w:r>
+        <w:rPr>
+          <w:rFonts w:ascii="Times New Roman" w:eastAsia="Times New Roman" w:hAnsi="Times New Roman" w:cs="Times New Roman"/>
+          <w:color w:val="1C1E21"/>
+          <w:sz w:val="26"/>
+          <w:szCs w:val="26"/>
+        </w:rPr>
+        <w:t xml:space="preserve"> I still enjoyed it. I look forward to the next story that will likely be written at some point.</w:t>
+      </w:r>
+    </w:p>
+    <w:p>
+      <w:pPr>
+        <w:spacing w:line="240" w:lineRule="auto"/>
+        <w:rPr>
+          <w:rFonts w:ascii="Times New Roman" w:eastAsia="Times New Roman" w:hAnsi="Times New Roman" w:cs="Times New Roman"/>
+          <w:color w:val="1C1E21"/>
+          <w:sz w:val="26"/>
+          <w:szCs w:val="26"/>
+        </w:rPr>
+      </w:pPr>
+      <w:r>
+        <w:rPr>
+          <w:rFonts w:ascii="Times New Roman" w:eastAsia="Times New Roman" w:hAnsi="Times New Roman" w:cs="Times New Roman"/>
+          <w:color w:val="1C1E21"/>
+          <w:sz w:val="26"/>
+          <w:szCs w:val="26"/>
+        </w:rPr>
+        <w:tab/>
+      </w:r>
+      <w:r>
+        <w:rPr>
+          <w:rFonts w:ascii="Times New Roman" w:eastAsia="Times New Roman" w:hAnsi="Times New Roman" w:cs="Times New Roman"/>
+          <w:b/>
+          <w:bCs/>
+          <w:color w:val="1C1E21"/>
+          <w:sz w:val="26"/>
+          <w:szCs w:val="26"/>
+        </w:rPr>
+        <w:t xml:space="preserve">3. Star Wars: Thrawn Ascendancy </w:t>
+      </w:r>
+      <w:r>
+        <w:rPr>
+          <w:rFonts w:ascii="Times New Roman" w:eastAsia="Times New Roman" w:hAnsi="Times New Roman" w:cs="Times New Roman"/>
+          <w:color w:val="1C1E21"/>
+          <w:sz w:val="26"/>
+          <w:szCs w:val="26"/>
+        </w:rPr>
+        <w:t xml:space="preserve">by Timothy Zahn (2-8-21) – Another great entry from this author. I enjoy the back story to Thrawn and the fleshing out of the characters past. While this is the first book in the series, I look forward to reading the next two books of this trilogy. This story has Thrawn using his abilities to weed out and outwit a new enemy. All around a </w:t>
+      </w:r>
+      <w:r>
+        <w:rPr>
+          <w:rFonts w:ascii="Times New Roman" w:eastAsia="Times New Roman" w:hAnsi="Times New Roman" w:cs="Times New Roman"/>
+          <w:color w:val="1C1E21"/>
+          <w:sz w:val="26"/>
+          <w:szCs w:val="26"/>
+        </w:rPr>
+        <w:t>top-notch</w:t>
+      </w:r>
+      <w:r>
+        <w:rPr>
+          <w:rFonts w:ascii="Times New Roman" w:eastAsia="Times New Roman" w:hAnsi="Times New Roman" w:cs="Times New Roman"/>
+          <w:color w:val="1C1E21"/>
+          <w:sz w:val="26"/>
+          <w:szCs w:val="26"/>
+        </w:rPr>
+        <w:t xml:space="preserve"> story from probably my favorite author.</w:t>
+      </w:r>
+    </w:p>
+    <w:p>
+      <w:pPr>
+        <w:spacing w:line="240" w:lineRule="auto"/>
+        <w:rPr>
+          <w:rFonts w:ascii="Times New Roman" w:eastAsia="Times New Roman" w:hAnsi="Times New Roman" w:cs="Times New Roman"/>
+          <w:color w:val="1C1E21"/>
+          <w:sz w:val="26"/>
+          <w:szCs w:val="26"/>
+        </w:rPr>
+      </w:pPr>
+      <w:r>
+        <w:rPr>
+          <w:rFonts w:ascii="Times New Roman" w:eastAsia="Times New Roman" w:hAnsi="Times New Roman" w:cs="Times New Roman"/>
+          <w:color w:val="1C1E21"/>
+          <w:sz w:val="26"/>
+          <w:szCs w:val="26"/>
+        </w:rPr>
+        <w:tab/>
+      </w:r>
+      <w:r>
+        <w:rPr>
+          <w:rFonts w:ascii="Times New Roman" w:eastAsia="Times New Roman" w:hAnsi="Times New Roman" w:cs="Times New Roman"/>
+          <w:b/>
+          <w:bCs/>
+          <w:color w:val="1C1E21"/>
+          <w:sz w:val="26"/>
+          <w:szCs w:val="26"/>
+        </w:rPr>
+        <w:t xml:space="preserve">4. Bedtime Stories </w:t>
+      </w:r>
+      <w:r>
+        <w:rPr>
+          <w:rFonts w:ascii="Times New Roman" w:eastAsia="Times New Roman" w:hAnsi="Times New Roman" w:cs="Times New Roman"/>
+          <w:color w:val="1C1E21"/>
+          <w:sz w:val="26"/>
+          <w:szCs w:val="26"/>
+        </w:rPr>
+        <w:t xml:space="preserve">by Russel Smeaton (2-15-21) – All around a fun and engrossing read. The first two stories Monday Morning and Snot had me going from chuckling to cringing all over the course of several pages. Can for sure see the Lovecraftian influences here, especially in couple of the last stories. </w:t>
+      </w:r>
+      <w:r>
+        <w:rPr>
+          <w:rFonts w:ascii="Times New Roman" w:eastAsia="Times New Roman" w:hAnsi="Times New Roman" w:cs="Times New Roman"/>
+          <w:color w:val="1C1E21"/>
+          <w:sz w:val="26"/>
+          <w:szCs w:val="26"/>
+        </w:rPr>
+        <w:t>Also,</w:t>
+      </w:r>
+      <w:r>
+        <w:rPr>
+          <w:rFonts w:ascii="Times New Roman" w:eastAsia="Times New Roman" w:hAnsi="Times New Roman" w:cs="Times New Roman"/>
+          <w:color w:val="1C1E21"/>
+          <w:sz w:val="26"/>
+          <w:szCs w:val="26"/>
+        </w:rPr>
+        <w:t xml:space="preserve"> some of the twist in the stories I didn’t even see until the last page of the stories. All around a fun and quick read.</w:t>
+      </w:r>
+    </w:p>
+    <w:p>
+      <w:pPr>
+        <w:spacing w:line="240" w:lineRule="auto"/>
+        <w:rPr>
+          <w:rFonts w:ascii="Times New Roman" w:eastAsia="Times New Roman" w:hAnsi="Times New Roman" w:cs="Times New Roman"/>
+          <w:color w:val="1C1E21"/>
+          <w:sz w:val="26"/>
+          <w:szCs w:val="26"/>
+        </w:rPr>
+      </w:pPr>
+      <w:r>
+        <w:rPr>
+          <w:rFonts w:ascii="Times New Roman" w:eastAsia="Times New Roman" w:hAnsi="Times New Roman" w:cs="Times New Roman"/>
+          <w:color w:val="1C1E21"/>
+          <w:sz w:val="26"/>
+          <w:szCs w:val="26"/>
+        </w:rPr>
+        <w:tab/>
+      </w:r>
+      <w:r>
+        <w:rPr>
+          <w:rFonts w:ascii="Times New Roman" w:eastAsia="Times New Roman" w:hAnsi="Times New Roman" w:cs="Times New Roman"/>
+          <w:b/>
+          <w:bCs/>
+          <w:color w:val="1C1E21"/>
+          <w:sz w:val="26"/>
+          <w:szCs w:val="26"/>
+        </w:rPr>
+        <w:t xml:space="preserve">5. Resident Evil: Caliban Cove </w:t>
+      </w:r>
+      <w:r>
+        <w:rPr>
+          <w:rFonts w:ascii="Times New Roman" w:eastAsia="Times New Roman" w:hAnsi="Times New Roman" w:cs="Times New Roman"/>
+          <w:color w:val="1C1E21"/>
+          <w:sz w:val="26"/>
+          <w:szCs w:val="26"/>
+        </w:rPr>
+        <w:t xml:space="preserve">by S.D. Perry (2-26-21) – Book two of the Resident Evil series of books. This book is a departure from the games as it appears to take place in an event that the games did not follow. Takes the team to a secret base in I believe Oregon (or Washington State). Here this team which includes Rebecca Chambers from the first book is looking to get information to implicate Umbrella about what happened in the Spencer Mansion incident. All around </w:t>
+      </w:r>
+      <w:r>
+        <w:rPr>
+          <w:rFonts w:ascii="Times New Roman" w:eastAsia="Times New Roman" w:hAnsi="Times New Roman" w:cs="Times New Roman"/>
+          <w:color w:val="1C1E21"/>
+          <w:sz w:val="26"/>
+          <w:szCs w:val="26"/>
+        </w:rPr>
+        <w:t>was not</w:t>
+      </w:r>
+      <w:r>
+        <w:rPr>
+          <w:rFonts w:ascii="Times New Roman" w:eastAsia="Times New Roman" w:hAnsi="Times New Roman" w:cs="Times New Roman"/>
+          <w:color w:val="1C1E21"/>
+          <w:sz w:val="26"/>
+          <w:szCs w:val="26"/>
+        </w:rPr>
+        <w:t xml:space="preserve"> that bad and looking forward to continuing the story in the future. </w:t>
+      </w:r>
+    </w:p>
+    <w:p>
+      <w:pPr>
+        <w:spacing w:line="240" w:lineRule="auto"/>
+        <w:rPr>
+          <w:rFonts w:ascii="Times New Roman" w:eastAsia="Times New Roman" w:hAnsi="Times New Roman" w:cs="Times New Roman"/>
+          <w:color w:val="1C1E21"/>
+          <w:sz w:val="26"/>
+          <w:szCs w:val="26"/>
+        </w:rPr>
+      </w:pPr>
+      <w:r>
+        <w:rPr>
+          <w:rFonts w:ascii="Times New Roman" w:eastAsia="Times New Roman" w:hAnsi="Times New Roman" w:cs="Times New Roman"/>
+          <w:color w:val="1C1E21"/>
+          <w:sz w:val="26"/>
+          <w:szCs w:val="26"/>
+        </w:rPr>
+        <w:tab/>
+      </w:r>
+      <w:r>
+        <w:rPr>
+          <w:rFonts w:ascii="Times New Roman" w:eastAsia="Times New Roman" w:hAnsi="Times New Roman" w:cs="Times New Roman"/>
+          <w:b/>
+          <w:bCs/>
+          <w:color w:val="1C1E21"/>
+          <w:sz w:val="26"/>
+          <w:szCs w:val="26"/>
+        </w:rPr>
+        <w:t xml:space="preserve">6. Nights of the Living Dead </w:t>
+      </w:r>
+      <w:r>
+        <w:rPr>
+          <w:rFonts w:ascii="Times New Roman" w:eastAsia="Times New Roman" w:hAnsi="Times New Roman" w:cs="Times New Roman"/>
+          <w:color w:val="1C1E21"/>
+          <w:sz w:val="26"/>
+          <w:szCs w:val="26"/>
+        </w:rPr>
+        <w:t>by Anthology (3-13-21) – All around was a fairly good book. Like most anthologies, it was a mixed bag of interesting and average stories at best. While most were interesting in some respects, I doubt I would re-read this book. Most of the stories were interesting as a solo read but really none grabbed me enough that I would want to go back and remember them again. The thing I found most interesting with this book was how they usually referenced, or even took place with the characters or location of the namesake movie of the book.</w:t>
+      </w:r>
+    </w:p>
+    <w:p>
+      <w:pPr>
+        <w:spacing w:line="240" w:lineRule="auto"/>
+        <w:rPr>
+          <w:rFonts w:ascii="Times New Roman" w:eastAsia="Times New Roman" w:hAnsi="Times New Roman" w:cs="Times New Roman"/>
+          <w:color w:val="1C1E21"/>
+          <w:sz w:val="26"/>
+          <w:szCs w:val="26"/>
+        </w:rPr>
+      </w:pPr>
+      <w:r>
+        <w:rPr>
+          <w:rFonts w:ascii="Times New Roman" w:eastAsia="Times New Roman" w:hAnsi="Times New Roman" w:cs="Times New Roman"/>
+          <w:color w:val="1C1E21"/>
+          <w:sz w:val="26"/>
+          <w:szCs w:val="26"/>
+        </w:rPr>
+        <w:tab/>
+      </w:r>
+      <w:r>
+        <w:rPr>
+          <w:rFonts w:ascii="Times New Roman" w:eastAsia="Times New Roman" w:hAnsi="Times New Roman" w:cs="Times New Roman"/>
+          <w:b/>
+          <w:bCs/>
+          <w:color w:val="1C1E21"/>
+          <w:sz w:val="26"/>
+          <w:szCs w:val="26"/>
+        </w:rPr>
+        <w:t xml:space="preserve">7. Seveneves </w:t>
+      </w:r>
+      <w:r>
+        <w:rPr>
+          <w:rFonts w:ascii="Times New Roman" w:eastAsia="Times New Roman" w:hAnsi="Times New Roman" w:cs="Times New Roman"/>
+          <w:color w:val="1C1E21"/>
+          <w:sz w:val="26"/>
+          <w:szCs w:val="26"/>
+        </w:rPr>
+        <w:t xml:space="preserve">by Neal Stephenson (5-7-21) – This was </w:t>
+      </w:r>
+      <w:r>
+        <w:rPr>
+          <w:rFonts w:ascii="Times New Roman" w:eastAsia="Times New Roman" w:hAnsi="Times New Roman" w:cs="Times New Roman"/>
+          <w:color w:val="1C1E21"/>
+          <w:sz w:val="26"/>
+          <w:szCs w:val="26"/>
+        </w:rPr>
+        <w:t>an exceptionally long</w:t>
+      </w:r>
+      <w:r>
+        <w:rPr>
+          <w:rFonts w:ascii="Times New Roman" w:eastAsia="Times New Roman" w:hAnsi="Times New Roman" w:cs="Times New Roman"/>
+          <w:color w:val="1C1E21"/>
+          <w:sz w:val="26"/>
+          <w:szCs w:val="26"/>
+        </w:rPr>
+        <w:t xml:space="preserve"> but interesting read. The basic premise is that the moon blows up, </w:t>
+      </w:r>
+      <w:r>
+        <w:rPr>
+          <w:rFonts w:ascii="Times New Roman" w:eastAsia="Times New Roman" w:hAnsi="Times New Roman" w:cs="Times New Roman"/>
+          <w:color w:val="1C1E21"/>
+          <w:sz w:val="26"/>
+          <w:szCs w:val="26"/>
+        </w:rPr>
+        <w:t>it is</w:t>
+      </w:r>
+      <w:r>
+        <w:rPr>
+          <w:rFonts w:ascii="Times New Roman" w:eastAsia="Times New Roman" w:hAnsi="Times New Roman" w:cs="Times New Roman"/>
+          <w:color w:val="1C1E21"/>
+          <w:sz w:val="26"/>
+          <w:szCs w:val="26"/>
+        </w:rPr>
+        <w:t xml:space="preserve"> not really stated how, </w:t>
       </w:r>
       <w:r>
         <w:rPr>
@@ -885,7 +1235,275 @@
           <w:szCs w:val="26"/>
         </w:rPr>
         <w:lastRenderedPageBreak/>
-        <w:t xml:space="preserve">several books in between, but </w:t>
+        <w:t xml:space="preserve">but it does and now the pieces of the moon will be raining down onto the planet. The story goes over how things move on from there. </w:t>
+      </w:r>
+      <w:r>
+        <w:rPr>
+          <w:rFonts w:ascii="Times New Roman" w:eastAsia="Times New Roman" w:hAnsi="Times New Roman" w:cs="Times New Roman"/>
+          <w:color w:val="1C1E21"/>
+          <w:sz w:val="26"/>
+          <w:szCs w:val="26"/>
+        </w:rPr>
+        <w:t>Do not</w:t>
+      </w:r>
+      <w:r>
+        <w:rPr>
+          <w:rFonts w:ascii="Times New Roman" w:eastAsia="Times New Roman" w:hAnsi="Times New Roman" w:cs="Times New Roman"/>
+          <w:color w:val="1C1E21"/>
+          <w:sz w:val="26"/>
+          <w:szCs w:val="26"/>
+        </w:rPr>
+        <w:t xml:space="preserve"> want to give too much away, but was a really good read, just at something near 900 pages, took me forever to get through. All around, probably </w:t>
+      </w:r>
+      <w:r>
+        <w:rPr>
+          <w:rFonts w:ascii="Times New Roman" w:eastAsia="Times New Roman" w:hAnsi="Times New Roman" w:cs="Times New Roman"/>
+          <w:color w:val="1C1E21"/>
+          <w:sz w:val="26"/>
+          <w:szCs w:val="26"/>
+        </w:rPr>
+        <w:t>will not</w:t>
+      </w:r>
+      <w:r>
+        <w:rPr>
+          <w:rFonts w:ascii="Times New Roman" w:eastAsia="Times New Roman" w:hAnsi="Times New Roman" w:cs="Times New Roman"/>
+          <w:color w:val="1C1E21"/>
+          <w:sz w:val="26"/>
+          <w:szCs w:val="26"/>
+        </w:rPr>
+        <w:t xml:space="preserve"> read again, but do not regret reading the book. </w:t>
+      </w:r>
+    </w:p>
+    <w:p>
+      <w:pPr>
+        <w:spacing w:line="240" w:lineRule="auto"/>
+        <w:rPr>
+          <w:rFonts w:ascii="Times New Roman" w:eastAsia="Times New Roman" w:hAnsi="Times New Roman" w:cs="Times New Roman"/>
+          <w:color w:val="1C1E21"/>
+          <w:sz w:val="26"/>
+          <w:szCs w:val="26"/>
+        </w:rPr>
+      </w:pPr>
+      <w:r>
+        <w:rPr>
+          <w:rFonts w:ascii="Times New Roman" w:eastAsia="Times New Roman" w:hAnsi="Times New Roman" w:cs="Times New Roman"/>
+          <w:color w:val="1C1E21"/>
+          <w:sz w:val="26"/>
+          <w:szCs w:val="26"/>
+        </w:rPr>
+        <w:tab/>
+      </w:r>
+      <w:r>
+        <w:rPr>
+          <w:rFonts w:ascii="Times New Roman" w:eastAsia="Times New Roman" w:hAnsi="Times New Roman" w:cs="Times New Roman"/>
+          <w:b/>
+          <w:bCs/>
+          <w:color w:val="1C1E21"/>
+          <w:sz w:val="26"/>
+          <w:szCs w:val="26"/>
+        </w:rPr>
+        <w:t xml:space="preserve">8. Star Wars the High Republic: Into </w:t>
+      </w:r>
+      <w:r>
+        <w:rPr>
+          <w:rFonts w:ascii="Times New Roman" w:eastAsia="Times New Roman" w:hAnsi="Times New Roman" w:cs="Times New Roman"/>
+          <w:b/>
+          <w:bCs/>
+          <w:color w:val="1C1E21"/>
+          <w:sz w:val="26"/>
+          <w:szCs w:val="26"/>
+        </w:rPr>
+        <w:t>the</w:t>
+      </w:r>
+      <w:r>
+        <w:rPr>
+          <w:rFonts w:ascii="Times New Roman" w:eastAsia="Times New Roman" w:hAnsi="Times New Roman" w:cs="Times New Roman"/>
+          <w:b/>
+          <w:bCs/>
+          <w:color w:val="1C1E21"/>
+          <w:sz w:val="26"/>
+          <w:szCs w:val="26"/>
+        </w:rPr>
+        <w:t xml:space="preserve"> Dark </w:t>
+      </w:r>
+      <w:r>
+        <w:rPr>
+          <w:rFonts w:ascii="Times New Roman" w:eastAsia="Times New Roman" w:hAnsi="Times New Roman" w:cs="Times New Roman"/>
+          <w:color w:val="1C1E21"/>
+          <w:sz w:val="26"/>
+          <w:szCs w:val="26"/>
+        </w:rPr>
+        <w:t xml:space="preserve">by Claudia Gray (5-24-24) – All around a good entry into this new series of books. Taking place I believe about </w:t>
+      </w:r>
+      <w:r>
+        <w:rPr>
+          <w:rFonts w:ascii="Times New Roman" w:eastAsia="Times New Roman" w:hAnsi="Times New Roman" w:cs="Times New Roman"/>
+          <w:color w:val="1C1E21"/>
+          <w:sz w:val="26"/>
+          <w:szCs w:val="26"/>
+        </w:rPr>
+        <w:t>100 years</w:t>
+      </w:r>
+      <w:r>
+        <w:rPr>
+          <w:rFonts w:ascii="Times New Roman" w:eastAsia="Times New Roman" w:hAnsi="Times New Roman" w:cs="Times New Roman"/>
+          <w:color w:val="1C1E21"/>
+          <w:sz w:val="26"/>
+          <w:szCs w:val="26"/>
+        </w:rPr>
+        <w:t xml:space="preserve"> prior to the events of the movies, this takes place back in an older era of the republic. The events largely set as </w:t>
+      </w:r>
+      <w:r>
+        <w:rPr>
+          <w:rFonts w:ascii="Times New Roman" w:eastAsia="Times New Roman" w:hAnsi="Times New Roman" w:cs="Times New Roman"/>
+          <w:color w:val="1C1E21"/>
+          <w:sz w:val="26"/>
+          <w:szCs w:val="26"/>
+        </w:rPr>
+        <w:t>an</w:t>
+      </w:r>
+      <w:r>
+        <w:rPr>
+          <w:rFonts w:ascii="Times New Roman" w:eastAsia="Times New Roman" w:hAnsi="Times New Roman" w:cs="Times New Roman"/>
+          <w:color w:val="1C1E21"/>
+          <w:sz w:val="26"/>
+          <w:szCs w:val="26"/>
+        </w:rPr>
+        <w:t xml:space="preserve"> introduction to a new set of characters and possibly two new evil characters or races. All around was a fun read and I look forward to reading more in this realm in the future.</w:t>
+      </w:r>
+    </w:p>
+    <w:p>
+      <w:pPr>
+        <w:spacing w:line="240" w:lineRule="auto"/>
+        <w:rPr>
+          <w:rFonts w:ascii="Times New Roman" w:eastAsia="Times New Roman" w:hAnsi="Times New Roman" w:cs="Times New Roman"/>
+          <w:color w:val="1C1E21"/>
+          <w:sz w:val="26"/>
+          <w:szCs w:val="26"/>
+        </w:rPr>
+      </w:pPr>
+      <w:r>
+        <w:rPr>
+          <w:rFonts w:ascii="Times New Roman" w:eastAsia="Times New Roman" w:hAnsi="Times New Roman" w:cs="Times New Roman"/>
+          <w:color w:val="1C1E21"/>
+          <w:sz w:val="26"/>
+          <w:szCs w:val="26"/>
+        </w:rPr>
+        <w:tab/>
+      </w:r>
+      <w:r>
+        <w:rPr>
+          <w:rFonts w:ascii="Times New Roman" w:eastAsia="Times New Roman" w:hAnsi="Times New Roman" w:cs="Times New Roman"/>
+          <w:b/>
+          <w:bCs/>
+          <w:color w:val="1C1E21"/>
+          <w:sz w:val="26"/>
+          <w:szCs w:val="26"/>
+        </w:rPr>
+        <w:t xml:space="preserve">9. Lord of Souls </w:t>
+      </w:r>
+      <w:r>
+        <w:rPr>
+          <w:rFonts w:ascii="Times New Roman" w:eastAsia="Times New Roman" w:hAnsi="Times New Roman" w:cs="Times New Roman"/>
+          <w:color w:val="1C1E21"/>
+          <w:sz w:val="26"/>
+          <w:szCs w:val="26"/>
+        </w:rPr>
+        <w:t xml:space="preserve">by Greg Keyes (6-2-21) – This is the final of two novels based in the Elder Scrolls world of Tamriel. </w:t>
+      </w:r>
+      <w:r>
+        <w:rPr>
+          <w:rFonts w:ascii="Times New Roman" w:eastAsia="Times New Roman" w:hAnsi="Times New Roman" w:cs="Times New Roman"/>
+          <w:color w:val="1C1E21"/>
+          <w:sz w:val="26"/>
+          <w:szCs w:val="26"/>
+        </w:rPr>
+        <w:t>A fairly good</w:t>
+      </w:r>
+      <w:r>
+        <w:rPr>
+          <w:rFonts w:ascii="Times New Roman" w:eastAsia="Times New Roman" w:hAnsi="Times New Roman" w:cs="Times New Roman"/>
+          <w:color w:val="1C1E21"/>
+          <w:sz w:val="26"/>
+          <w:szCs w:val="26"/>
+        </w:rPr>
+        <w:t xml:space="preserve"> story overall. I had </w:t>
+      </w:r>
+      <w:r>
+        <w:rPr>
+          <w:rFonts w:ascii="Times New Roman" w:eastAsia="Times New Roman" w:hAnsi="Times New Roman" w:cs="Times New Roman"/>
+          <w:color w:val="1C1E21"/>
+          <w:sz w:val="26"/>
+          <w:szCs w:val="26"/>
+        </w:rPr>
+        <w:t>forgot</w:t>
+      </w:r>
+      <w:r>
+        <w:rPr>
+          <w:rFonts w:ascii="Times New Roman" w:eastAsia="Times New Roman" w:hAnsi="Times New Roman" w:cs="Times New Roman"/>
+          <w:color w:val="1C1E21"/>
+          <w:sz w:val="26"/>
+          <w:szCs w:val="26"/>
+        </w:rPr>
+        <w:t xml:space="preserve"> who the characters were initially because it had been so long since I last read the first book. Reading about the world building, a floating city that runs on souls of those that are killed beneath it, the growth of the main characters and the ultimate choices that lead to the end of the story are quite well done. I thought a few of the story points at the end went a bit too quickly (a primary villain is killed off seemingly over just a page or two from the initial confrontation). Overall, I wish they would keep making books in this world because the lore here is quite deep and could generate many </w:t>
+      </w:r>
+      <w:r>
+        <w:rPr>
+          <w:rFonts w:ascii="Times New Roman" w:eastAsia="Times New Roman" w:hAnsi="Times New Roman" w:cs="Times New Roman"/>
+          <w:color w:val="1C1E21"/>
+          <w:sz w:val="26"/>
+          <w:szCs w:val="26"/>
+        </w:rPr>
+        <w:t>stories,</w:t>
+      </w:r>
+      <w:r>
+        <w:rPr>
+          <w:rFonts w:ascii="Times New Roman" w:eastAsia="Times New Roman" w:hAnsi="Times New Roman" w:cs="Times New Roman"/>
+          <w:color w:val="1C1E21"/>
+          <w:sz w:val="26"/>
+          <w:szCs w:val="26"/>
+        </w:rPr>
+        <w:t xml:space="preserve"> I’m sure.</w:t>
+      </w:r>
+    </w:p>
+    <w:p>
+      <w:pPr>
+        <w:spacing w:line="240" w:lineRule="auto"/>
+        <w:rPr>
+          <w:rFonts w:ascii="Times New Roman" w:eastAsia="Times New Roman" w:hAnsi="Times New Roman" w:cs="Times New Roman"/>
+          <w:color w:val="1C1E21"/>
+          <w:sz w:val="26"/>
+          <w:szCs w:val="26"/>
+        </w:rPr>
+      </w:pPr>
+      <w:r>
+        <w:rPr>
+          <w:rFonts w:ascii="Times New Roman" w:eastAsia="Times New Roman" w:hAnsi="Times New Roman" w:cs="Times New Roman"/>
+          <w:color w:val="1C1E21"/>
+          <w:sz w:val="26"/>
+          <w:szCs w:val="26"/>
+        </w:rPr>
+        <w:tab/>
+      </w:r>
+      <w:r>
+        <w:rPr>
+          <w:rFonts w:ascii="Times New Roman" w:eastAsia="Times New Roman" w:hAnsi="Times New Roman" w:cs="Times New Roman"/>
+          <w:b/>
+          <w:bCs/>
+          <w:color w:val="1C1E21"/>
+          <w:sz w:val="26"/>
+          <w:szCs w:val="26"/>
+        </w:rPr>
+        <w:t xml:space="preserve">10. The Perfect Day </w:t>
+      </w:r>
+      <w:r>
+        <w:rPr>
+          <w:rFonts w:ascii="Times New Roman" w:eastAsia="Times New Roman" w:hAnsi="Times New Roman" w:cs="Times New Roman"/>
+          <w:color w:val="1C1E21"/>
+          <w:sz w:val="26"/>
+          <w:szCs w:val="26"/>
+        </w:rPr>
+        <w:t xml:space="preserve">by Ira Levin (6-21-21) – Set in a future world where everyone is basically controlled by a treatment which makes them less violent and </w:t>
       </w:r>
       <w:r>
         <w:rPr>
@@ -903,7 +1521,66 @@
           <w:sz w:val="26"/>
           <w:szCs w:val="26"/>
         </w:rPr>
-        <w:t xml:space="preserve"> I still enjoyed it. I look forward to the next story that will likely be written at some point.</w:t>
+        <w:t xml:space="preserve"> more compliant. A dystopian society where you are told what you will do for a living once of </w:t>
+      </w:r>
+      <w:r>
+        <w:rPr>
+          <w:rFonts w:ascii="Times New Roman" w:eastAsia="Times New Roman" w:hAnsi="Times New Roman" w:cs="Times New Roman"/>
+          <w:color w:val="1C1E21"/>
+          <w:sz w:val="26"/>
+          <w:szCs w:val="26"/>
+        </w:rPr>
+        <w:t>age if</w:t>
+      </w:r>
+      <w:r>
+        <w:rPr>
+          <w:rFonts w:ascii="Times New Roman" w:eastAsia="Times New Roman" w:hAnsi="Times New Roman" w:cs="Times New Roman"/>
+          <w:color w:val="1C1E21"/>
+          <w:sz w:val="26"/>
+          <w:szCs w:val="26"/>
+        </w:rPr>
+        <w:t xml:space="preserve"> you are allowed to have children and to ultimately be known when you will die. This is the premise of this story which was quite interesting to read and one of those things where aspects of it seem good on the outside, but you can see the extremes it can be taken to.</w:t>
+      </w:r>
+    </w:p>
+    <w:p>
+      <w:pPr>
+        <w:spacing w:after="180" w:line="240" w:lineRule="auto"/>
+        <w:ind w:firstLine="720"/>
+        <w:rPr>
+          <w:rFonts w:ascii="Times New Roman" w:eastAsia="Times New Roman" w:hAnsi="Times New Roman" w:cs="Times New Roman"/>
+          <w:color w:val="1C1E21"/>
+          <w:sz w:val="26"/>
+          <w:szCs w:val="26"/>
+        </w:rPr>
+      </w:pPr>
+      <w:r>
+        <w:rPr>
+          <w:rFonts w:ascii="Times New Roman" w:eastAsia="Times New Roman" w:hAnsi="Times New Roman" w:cs="Times New Roman"/>
+          <w:b/>
+          <w:bCs/>
+          <w:color w:val="1C1E21"/>
+          <w:sz w:val="26"/>
+          <w:szCs w:val="26"/>
+        </w:rPr>
+        <w:t>11. Pan’s Labyrinth</w:t>
+      </w:r>
+      <w:r>
+        <w:rPr>
+          <w:rFonts w:ascii="Times New Roman" w:eastAsia="Times New Roman" w:hAnsi="Times New Roman" w:cs="Times New Roman"/>
+          <w:color w:val="1C1E21"/>
+          <w:sz w:val="26"/>
+          <w:szCs w:val="26"/>
+        </w:rPr>
+        <w:t xml:space="preserve"> by Guillermo Del Toro and Cornellia Funke</w:t>
+      </w:r>
+      <w:r>
+        <w:rPr>
+          <w:rFonts w:ascii="Times New Roman" w:eastAsia="Times New Roman" w:hAnsi="Times New Roman" w:cs="Times New Roman"/>
+          <w:color w:val="1C1E21"/>
+          <w:sz w:val="26"/>
+          <w:szCs w:val="26"/>
+        </w:rPr>
+        <w:t xml:space="preserve"> (7-4-21) – The book was just as good as the movie. It filled in a bit more details behind the fantasy aspects of the overall narrative, for instance, talking about the Pale Man and how he became the Pale Man, but otherwise the book and movie followed each other quite well. I was not disappointed in the slightest.</w:t>
       </w:r>
     </w:p>
     <w:p>
@@ -934,400 +1611,70 @@
           <w:sz w:val="26"/>
           <w:szCs w:val="26"/>
         </w:rPr>
-        <w:t xml:space="preserve">3. Star Wars: Thrawn Ascendancy </w:t>
-      </w:r>
-      <w:r>
-        <w:rPr>
-          <w:rFonts w:ascii="Times New Roman" w:eastAsia="Times New Roman" w:hAnsi="Times New Roman" w:cs="Times New Roman"/>
-          <w:color w:val="1C1E21"/>
-          <w:sz w:val="26"/>
-          <w:szCs w:val="26"/>
-        </w:rPr>
-        <w:t xml:space="preserve">by Timothy Zahn (2-8-21) – Another great entry from this author. I enjoy the back story to Thrawn and the fleshing out of the characters past. While this is the first book in the series, I look forward to reading the next two books of this trilogy. This story has Thrawn using his abilities to weed out and outwit a new enemy. All around a </w:t>
-      </w:r>
-      <w:r>
-        <w:rPr>
-          <w:rFonts w:ascii="Times New Roman" w:eastAsia="Times New Roman" w:hAnsi="Times New Roman" w:cs="Times New Roman"/>
-          <w:color w:val="1C1E21"/>
-          <w:sz w:val="26"/>
-          <w:szCs w:val="26"/>
-        </w:rPr>
-        <w:t>top-notch</w:t>
-      </w:r>
-      <w:r>
-        <w:rPr>
-          <w:rFonts w:ascii="Times New Roman" w:eastAsia="Times New Roman" w:hAnsi="Times New Roman" w:cs="Times New Roman"/>
-          <w:color w:val="1C1E21"/>
-          <w:sz w:val="26"/>
-          <w:szCs w:val="26"/>
-        </w:rPr>
-        <w:t xml:space="preserve"> story from probably my favorite author.</w:t>
-      </w:r>
-    </w:p>
-    <w:p>
-      <w:pPr>
-        <w:spacing w:line="240" w:lineRule="auto"/>
-        <w:rPr>
-          <w:rFonts w:ascii="Times New Roman" w:eastAsia="Times New Roman" w:hAnsi="Times New Roman" w:cs="Times New Roman"/>
-          <w:color w:val="1C1E21"/>
-          <w:sz w:val="26"/>
-          <w:szCs w:val="26"/>
-        </w:rPr>
-      </w:pPr>
-      <w:r>
-        <w:rPr>
-          <w:rFonts w:ascii="Times New Roman" w:eastAsia="Times New Roman" w:hAnsi="Times New Roman" w:cs="Times New Roman"/>
-          <w:color w:val="1C1E21"/>
-          <w:sz w:val="26"/>
-          <w:szCs w:val="26"/>
-        </w:rPr>
-        <w:tab/>
-      </w:r>
-      <w:r>
-        <w:rPr>
-          <w:rFonts w:ascii="Times New Roman" w:eastAsia="Times New Roman" w:hAnsi="Times New Roman" w:cs="Times New Roman"/>
-          <w:b/>
-          <w:bCs/>
-          <w:color w:val="1C1E21"/>
-          <w:sz w:val="26"/>
-          <w:szCs w:val="26"/>
-        </w:rPr>
-        <w:t xml:space="preserve">4. Bedtime Stories </w:t>
-      </w:r>
-      <w:r>
-        <w:rPr>
-          <w:rFonts w:ascii="Times New Roman" w:eastAsia="Times New Roman" w:hAnsi="Times New Roman" w:cs="Times New Roman"/>
-          <w:color w:val="1C1E21"/>
-          <w:sz w:val="26"/>
-          <w:szCs w:val="26"/>
-        </w:rPr>
-        <w:t xml:space="preserve">by Russel Smeaton (2-15-21) – All around a fun and engrossing read. The first two stories Monday Morning and Snot had me going from chuckling to cringing all over the course of several pages. Can for sure see the Lovecraftian influences here, especially in couple of the last stories. </w:t>
-      </w:r>
-      <w:r>
-        <w:rPr>
-          <w:rFonts w:ascii="Times New Roman" w:eastAsia="Times New Roman" w:hAnsi="Times New Roman" w:cs="Times New Roman"/>
-          <w:color w:val="1C1E21"/>
-          <w:sz w:val="26"/>
-          <w:szCs w:val="26"/>
-        </w:rPr>
-        <w:t>Also,</w:t>
-      </w:r>
-      <w:r>
-        <w:rPr>
-          <w:rFonts w:ascii="Times New Roman" w:eastAsia="Times New Roman" w:hAnsi="Times New Roman" w:cs="Times New Roman"/>
-          <w:color w:val="1C1E21"/>
-          <w:sz w:val="26"/>
-          <w:szCs w:val="26"/>
-        </w:rPr>
-        <w:t xml:space="preserve"> some of the twist in the stories I didn’t even see until the last page of the stories. All around a fun and quick read.</w:t>
-      </w:r>
-    </w:p>
-    <w:p>
-      <w:pPr>
-        <w:spacing w:line="240" w:lineRule="auto"/>
-        <w:rPr>
-          <w:rFonts w:ascii="Times New Roman" w:eastAsia="Times New Roman" w:hAnsi="Times New Roman" w:cs="Times New Roman"/>
-          <w:color w:val="1C1E21"/>
-          <w:sz w:val="26"/>
-          <w:szCs w:val="26"/>
-        </w:rPr>
-      </w:pPr>
-      <w:r>
-        <w:rPr>
-          <w:rFonts w:ascii="Times New Roman" w:eastAsia="Times New Roman" w:hAnsi="Times New Roman" w:cs="Times New Roman"/>
-          <w:color w:val="1C1E21"/>
-          <w:sz w:val="26"/>
-          <w:szCs w:val="26"/>
-        </w:rPr>
-        <w:tab/>
-      </w:r>
-      <w:r>
-        <w:rPr>
-          <w:rFonts w:ascii="Times New Roman" w:eastAsia="Times New Roman" w:hAnsi="Times New Roman" w:cs="Times New Roman"/>
-          <w:b/>
-          <w:bCs/>
-          <w:color w:val="1C1E21"/>
-          <w:sz w:val="26"/>
-          <w:szCs w:val="26"/>
-        </w:rPr>
-        <w:t xml:space="preserve">5. Resident Evil: Caliban Cove </w:t>
-      </w:r>
-      <w:r>
-        <w:rPr>
-          <w:rFonts w:ascii="Times New Roman" w:eastAsia="Times New Roman" w:hAnsi="Times New Roman" w:cs="Times New Roman"/>
-          <w:color w:val="1C1E21"/>
-          <w:sz w:val="26"/>
-          <w:szCs w:val="26"/>
-        </w:rPr>
-        <w:t xml:space="preserve">by S.D. Perry (2-26-21) – Book two of the Resident Evil series of books. This book is a departure from the games as it appears to take place in an event that the games did not follow. Takes the team to a secret base in I believe Oregon (or Washington State). Here this team which includes Rebecca Chambers from the first book is looking to get information to implicate Umbrella about what happened in the Spencer Mansion incident. All around </w:t>
-      </w:r>
-      <w:r>
-        <w:rPr>
-          <w:rFonts w:ascii="Times New Roman" w:eastAsia="Times New Roman" w:hAnsi="Times New Roman" w:cs="Times New Roman"/>
-          <w:color w:val="1C1E21"/>
-          <w:sz w:val="26"/>
-          <w:szCs w:val="26"/>
-        </w:rPr>
-        <w:t>was not</w:t>
-      </w:r>
-      <w:r>
-        <w:rPr>
-          <w:rFonts w:ascii="Times New Roman" w:eastAsia="Times New Roman" w:hAnsi="Times New Roman" w:cs="Times New Roman"/>
-          <w:color w:val="1C1E21"/>
-          <w:sz w:val="26"/>
-          <w:szCs w:val="26"/>
-        </w:rPr>
-        <w:t xml:space="preserve"> that bad and looking forward to continuing the story in the future. </w:t>
-      </w:r>
-    </w:p>
-    <w:p>
-      <w:pPr>
-        <w:spacing w:line="240" w:lineRule="auto"/>
-        <w:rPr>
-          <w:rFonts w:ascii="Times New Roman" w:eastAsia="Times New Roman" w:hAnsi="Times New Roman" w:cs="Times New Roman"/>
-          <w:color w:val="1C1E21"/>
-          <w:sz w:val="26"/>
-          <w:szCs w:val="26"/>
-        </w:rPr>
-      </w:pPr>
-      <w:r>
-        <w:rPr>
-          <w:rFonts w:ascii="Times New Roman" w:eastAsia="Times New Roman" w:hAnsi="Times New Roman" w:cs="Times New Roman"/>
-          <w:color w:val="1C1E21"/>
-          <w:sz w:val="26"/>
-          <w:szCs w:val="26"/>
-        </w:rPr>
-        <w:tab/>
-      </w:r>
-      <w:r>
-        <w:rPr>
-          <w:rFonts w:ascii="Times New Roman" w:eastAsia="Times New Roman" w:hAnsi="Times New Roman" w:cs="Times New Roman"/>
-          <w:b/>
-          <w:bCs/>
-          <w:color w:val="1C1E21"/>
-          <w:sz w:val="26"/>
-          <w:szCs w:val="26"/>
-        </w:rPr>
-        <w:t xml:space="preserve">6. Nights of the Living Dead </w:t>
-      </w:r>
-      <w:r>
-        <w:rPr>
-          <w:rFonts w:ascii="Times New Roman" w:eastAsia="Times New Roman" w:hAnsi="Times New Roman" w:cs="Times New Roman"/>
-          <w:color w:val="1C1E21"/>
-          <w:sz w:val="26"/>
-          <w:szCs w:val="26"/>
-        </w:rPr>
-        <w:t>by Anthology (3-13-21) – All around was a fairly good book. Like most anthologies, it was a mixed bag of interesting and average stories at best. While most were interesting in some respects, I doubt I would re-read this book. Most of the stories were interesting as a solo read but really none grabbed me enough that I would want to go back and remember them again. The thing I found most interesting with this book was how they usually referenced, or even took place with the characters or location of the namesake movie of the book.</w:t>
-      </w:r>
-    </w:p>
-    <w:p>
-      <w:pPr>
-        <w:spacing w:line="240" w:lineRule="auto"/>
-        <w:rPr>
-          <w:rFonts w:ascii="Times New Roman" w:eastAsia="Times New Roman" w:hAnsi="Times New Roman" w:cs="Times New Roman"/>
-          <w:color w:val="1C1E21"/>
-          <w:sz w:val="26"/>
-          <w:szCs w:val="26"/>
-        </w:rPr>
-      </w:pPr>
-      <w:r>
-        <w:rPr>
-          <w:rFonts w:ascii="Times New Roman" w:eastAsia="Times New Roman" w:hAnsi="Times New Roman" w:cs="Times New Roman"/>
-          <w:color w:val="1C1E21"/>
-          <w:sz w:val="26"/>
-          <w:szCs w:val="26"/>
-        </w:rPr>
-        <w:tab/>
-      </w:r>
-      <w:r>
-        <w:rPr>
-          <w:rFonts w:ascii="Times New Roman" w:eastAsia="Times New Roman" w:hAnsi="Times New Roman" w:cs="Times New Roman"/>
-          <w:b/>
-          <w:bCs/>
-          <w:color w:val="1C1E21"/>
-          <w:sz w:val="26"/>
-          <w:szCs w:val="26"/>
-        </w:rPr>
-        <w:t xml:space="preserve">7. Seveneves </w:t>
-      </w:r>
-      <w:r>
-        <w:rPr>
-          <w:rFonts w:ascii="Times New Roman" w:eastAsia="Times New Roman" w:hAnsi="Times New Roman" w:cs="Times New Roman"/>
-          <w:color w:val="1C1E21"/>
-          <w:sz w:val="26"/>
-          <w:szCs w:val="26"/>
-        </w:rPr>
-        <w:t xml:space="preserve">by Neal Stephenson (5-7-21) – This was </w:t>
-      </w:r>
-      <w:r>
-        <w:rPr>
-          <w:rFonts w:ascii="Times New Roman" w:eastAsia="Times New Roman" w:hAnsi="Times New Roman" w:cs="Times New Roman"/>
-          <w:color w:val="1C1E21"/>
-          <w:sz w:val="26"/>
-          <w:szCs w:val="26"/>
-        </w:rPr>
-        <w:t>an exceptionally long</w:t>
-      </w:r>
-      <w:r>
-        <w:rPr>
-          <w:rFonts w:ascii="Times New Roman" w:eastAsia="Times New Roman" w:hAnsi="Times New Roman" w:cs="Times New Roman"/>
-          <w:color w:val="1C1E21"/>
-          <w:sz w:val="26"/>
-          <w:szCs w:val="26"/>
-        </w:rPr>
-        <w:t xml:space="preserve"> but interesting read. The basic premise is that the moon blows up, </w:t>
-      </w:r>
-      <w:r>
-        <w:rPr>
-          <w:rFonts w:ascii="Times New Roman" w:eastAsia="Times New Roman" w:hAnsi="Times New Roman" w:cs="Times New Roman"/>
-          <w:color w:val="1C1E21"/>
-          <w:sz w:val="26"/>
-          <w:szCs w:val="26"/>
-        </w:rPr>
-        <w:t>it is</w:t>
-      </w:r>
-      <w:r>
-        <w:rPr>
-          <w:rFonts w:ascii="Times New Roman" w:eastAsia="Times New Roman" w:hAnsi="Times New Roman" w:cs="Times New Roman"/>
-          <w:color w:val="1C1E21"/>
-          <w:sz w:val="26"/>
-          <w:szCs w:val="26"/>
-        </w:rPr>
-        <w:t xml:space="preserve"> not really stated how, but it does and now the pieces of the moon will be raining down onto the planet. The story goes over how things move on from there. </w:t>
-      </w:r>
-      <w:r>
-        <w:rPr>
-          <w:rFonts w:ascii="Times New Roman" w:eastAsia="Times New Roman" w:hAnsi="Times New Roman" w:cs="Times New Roman"/>
-          <w:color w:val="1C1E21"/>
-          <w:sz w:val="26"/>
-          <w:szCs w:val="26"/>
-        </w:rPr>
-        <w:t>Do not</w:t>
-      </w:r>
-      <w:r>
-        <w:rPr>
-          <w:rFonts w:ascii="Times New Roman" w:eastAsia="Times New Roman" w:hAnsi="Times New Roman" w:cs="Times New Roman"/>
-          <w:color w:val="1C1E21"/>
-          <w:sz w:val="26"/>
-          <w:szCs w:val="26"/>
-        </w:rPr>
-        <w:t xml:space="preserve"> want to give too much away, but was a really good read, just at something near 900 pages, took me forever to get through. All around, probably </w:t>
-      </w:r>
-      <w:r>
-        <w:rPr>
-          <w:rFonts w:ascii="Times New Roman" w:eastAsia="Times New Roman" w:hAnsi="Times New Roman" w:cs="Times New Roman"/>
-          <w:color w:val="1C1E21"/>
-          <w:sz w:val="26"/>
-          <w:szCs w:val="26"/>
-        </w:rPr>
-        <w:t>will not</w:t>
-      </w:r>
-      <w:r>
-        <w:rPr>
-          <w:rFonts w:ascii="Times New Roman" w:eastAsia="Times New Roman" w:hAnsi="Times New Roman" w:cs="Times New Roman"/>
-          <w:color w:val="1C1E21"/>
-          <w:sz w:val="26"/>
-          <w:szCs w:val="26"/>
-        </w:rPr>
-        <w:t xml:space="preserve"> read again, but do not regret reading the book. </w:t>
-      </w:r>
-    </w:p>
-    <w:p>
-      <w:pPr>
-        <w:spacing w:line="240" w:lineRule="auto"/>
-        <w:rPr>
-          <w:rFonts w:ascii="Times New Roman" w:eastAsia="Times New Roman" w:hAnsi="Times New Roman" w:cs="Times New Roman"/>
-          <w:color w:val="1C1E21"/>
-          <w:sz w:val="26"/>
-          <w:szCs w:val="26"/>
-        </w:rPr>
-      </w:pPr>
-      <w:r>
-        <w:rPr>
-          <w:rFonts w:ascii="Times New Roman" w:eastAsia="Times New Roman" w:hAnsi="Times New Roman" w:cs="Times New Roman"/>
-          <w:color w:val="1C1E21"/>
-          <w:sz w:val="26"/>
-          <w:szCs w:val="26"/>
-        </w:rPr>
-        <w:tab/>
-      </w:r>
-      <w:r>
-        <w:rPr>
-          <w:rFonts w:ascii="Times New Roman" w:eastAsia="Times New Roman" w:hAnsi="Times New Roman" w:cs="Times New Roman"/>
-          <w:b/>
-          <w:bCs/>
-          <w:color w:val="1C1E21"/>
-          <w:sz w:val="26"/>
-          <w:szCs w:val="26"/>
-        </w:rPr>
-        <w:t xml:space="preserve">8. Star Wars the High Republic: Into </w:t>
-      </w:r>
-      <w:r>
-        <w:rPr>
-          <w:rFonts w:ascii="Times New Roman" w:eastAsia="Times New Roman" w:hAnsi="Times New Roman" w:cs="Times New Roman"/>
-          <w:b/>
-          <w:bCs/>
-          <w:color w:val="1C1E21"/>
-          <w:sz w:val="26"/>
-          <w:szCs w:val="26"/>
-        </w:rPr>
-        <w:t>the</w:t>
-      </w:r>
-      <w:r>
-        <w:rPr>
-          <w:rFonts w:ascii="Times New Roman" w:eastAsia="Times New Roman" w:hAnsi="Times New Roman" w:cs="Times New Roman"/>
-          <w:b/>
-          <w:bCs/>
-          <w:color w:val="1C1E21"/>
-          <w:sz w:val="26"/>
-          <w:szCs w:val="26"/>
-        </w:rPr>
-        <w:t xml:space="preserve"> Dark </w:t>
-      </w:r>
-      <w:r>
-        <w:rPr>
-          <w:rFonts w:ascii="Times New Roman" w:eastAsia="Times New Roman" w:hAnsi="Times New Roman" w:cs="Times New Roman"/>
-          <w:color w:val="1C1E21"/>
-          <w:sz w:val="26"/>
-          <w:szCs w:val="26"/>
-        </w:rPr>
-        <w:t xml:space="preserve">by Claudia Gray (5-24-24) – All around a good entry into this new series of books. Taking place I believe about </w:t>
-      </w:r>
-      <w:r>
-        <w:rPr>
-          <w:rFonts w:ascii="Times New Roman" w:eastAsia="Times New Roman" w:hAnsi="Times New Roman" w:cs="Times New Roman"/>
-          <w:color w:val="1C1E21"/>
-          <w:sz w:val="26"/>
-          <w:szCs w:val="26"/>
-        </w:rPr>
-        <w:t>100 years</w:t>
-      </w:r>
-      <w:r>
-        <w:rPr>
-          <w:rFonts w:ascii="Times New Roman" w:eastAsia="Times New Roman" w:hAnsi="Times New Roman" w:cs="Times New Roman"/>
-          <w:color w:val="1C1E21"/>
-          <w:sz w:val="26"/>
-          <w:szCs w:val="26"/>
-        </w:rPr>
-        <w:t xml:space="preserve"> prior to the events of the movies, this takes place back in an older era of the republic. The events largely set as </w:t>
-      </w:r>
-      <w:r>
-        <w:rPr>
-          <w:rFonts w:ascii="Times New Roman" w:eastAsia="Times New Roman" w:hAnsi="Times New Roman" w:cs="Times New Roman"/>
-          <w:color w:val="1C1E21"/>
-          <w:sz w:val="26"/>
-          <w:szCs w:val="26"/>
-        </w:rPr>
-        <w:t>an</w:t>
-      </w:r>
-      <w:r>
-        <w:rPr>
-          <w:rFonts w:ascii="Times New Roman" w:eastAsia="Times New Roman" w:hAnsi="Times New Roman" w:cs="Times New Roman"/>
-          <w:color w:val="1C1E21"/>
-          <w:sz w:val="26"/>
-          <w:szCs w:val="26"/>
-        </w:rPr>
-        <w:t xml:space="preserve"> introduction to a new set of characters and possibly two new evil characters or races. All around was a fun read and I look forward to reading more in this realm in the future.</w:t>
+        <w:t xml:space="preserve">12. Resident Evil: City of the Dead </w:t>
+      </w:r>
+      <w:r>
+        <w:rPr>
+          <w:rFonts w:ascii="Times New Roman" w:eastAsia="Times New Roman" w:hAnsi="Times New Roman" w:cs="Times New Roman"/>
+          <w:color w:val="1C1E21"/>
+          <w:sz w:val="26"/>
+          <w:szCs w:val="26"/>
+        </w:rPr>
+        <w:t xml:space="preserve">by S. D. Perry (book 3) (7-15-21) – Overall was a great book, but since it was based upon arguably the best game in the franchise that is not too surprising. As </w:t>
+      </w:r>
+      <w:r>
+        <w:rPr>
+          <w:rFonts w:ascii="Times New Roman" w:eastAsia="Times New Roman" w:hAnsi="Times New Roman" w:cs="Times New Roman"/>
+          <w:color w:val="1C1E21"/>
+          <w:sz w:val="26"/>
+          <w:szCs w:val="26"/>
+        </w:rPr>
+        <w:t>mentioned,</w:t>
+      </w:r>
+      <w:r>
+        <w:rPr>
+          <w:rFonts w:ascii="Times New Roman" w:eastAsia="Times New Roman" w:hAnsi="Times New Roman" w:cs="Times New Roman"/>
+          <w:color w:val="1C1E21"/>
+          <w:sz w:val="26"/>
+          <w:szCs w:val="26"/>
+        </w:rPr>
+        <w:t xml:space="preserve"> this book follows the events of Resident Evil 2. The best part is though it gives you more insight into the motivations of some of the side characters like Ada and Chief Irons for instance, plus more into the minds of Leon, </w:t>
+      </w:r>
+      <w:r>
+        <w:rPr>
+          <w:rFonts w:ascii="Times New Roman" w:eastAsia="Times New Roman" w:hAnsi="Times New Roman" w:cs="Times New Roman"/>
+          <w:color w:val="1C1E21"/>
+          <w:sz w:val="26"/>
+          <w:szCs w:val="26"/>
+        </w:rPr>
+        <w:t>Claire,</w:t>
+      </w:r>
+      <w:r>
+        <w:rPr>
+          <w:rFonts w:ascii="Times New Roman" w:eastAsia="Times New Roman" w:hAnsi="Times New Roman" w:cs="Times New Roman"/>
+          <w:color w:val="1C1E21"/>
+          <w:sz w:val="26"/>
+          <w:szCs w:val="26"/>
+        </w:rPr>
+        <w:t xml:space="preserve"> and Sherry. The events play out pretty much as expected if you played the game, you </w:t>
+      </w:r>
+      <w:r>
+        <w:rPr>
+          <w:rFonts w:ascii="Times New Roman" w:eastAsia="Times New Roman" w:hAnsi="Times New Roman" w:cs="Times New Roman"/>
+          <w:color w:val="1C1E21"/>
+          <w:sz w:val="26"/>
+          <w:szCs w:val="26"/>
+        </w:rPr>
+        <w:t>could</w:t>
+      </w:r>
+      <w:r>
+        <w:rPr>
+          <w:rFonts w:ascii="Times New Roman" w:eastAsia="Times New Roman" w:hAnsi="Times New Roman" w:cs="Times New Roman"/>
+          <w:color w:val="1C1E21"/>
+          <w:sz w:val="26"/>
+          <w:szCs w:val="26"/>
+        </w:rPr>
+        <w:t xml:space="preserve"> almost see the events happen as you remember from the game. Looking forward to going on to book four at some point in the future.</w:t>
       </w:r>
     </w:p>
     <w:p>
@@ -1359,70 +1706,16 @@
           <w:sz w:val="26"/>
           <w:szCs w:val="26"/>
         </w:rPr>
-        <w:t xml:space="preserve">9. Lord of Souls </w:t>
-      </w:r>
-      <w:r>
-        <w:rPr>
-          <w:rFonts w:ascii="Times New Roman" w:eastAsia="Times New Roman" w:hAnsi="Times New Roman" w:cs="Times New Roman"/>
-          <w:color w:val="1C1E21"/>
-          <w:sz w:val="26"/>
-          <w:szCs w:val="26"/>
-        </w:rPr>
-        <w:t xml:space="preserve">by Greg Keyes (6-2-21) – This is the final of two novels based in the Elder Scrolls world of Tamriel. </w:t>
-      </w:r>
-      <w:r>
-        <w:rPr>
-          <w:rFonts w:ascii="Times New Roman" w:eastAsia="Times New Roman" w:hAnsi="Times New Roman" w:cs="Times New Roman"/>
-          <w:color w:val="1C1E21"/>
-          <w:sz w:val="26"/>
-          <w:szCs w:val="26"/>
-        </w:rPr>
-        <w:t>A fairly good</w:t>
-      </w:r>
-      <w:r>
-        <w:rPr>
-          <w:rFonts w:ascii="Times New Roman" w:eastAsia="Times New Roman" w:hAnsi="Times New Roman" w:cs="Times New Roman"/>
-          <w:color w:val="1C1E21"/>
-          <w:sz w:val="26"/>
-          <w:szCs w:val="26"/>
-        </w:rPr>
-        <w:t xml:space="preserve"> story overall. I had </w:t>
-      </w:r>
-      <w:r>
-        <w:rPr>
-          <w:rFonts w:ascii="Times New Roman" w:eastAsia="Times New Roman" w:hAnsi="Times New Roman" w:cs="Times New Roman"/>
-          <w:color w:val="1C1E21"/>
-          <w:sz w:val="26"/>
-          <w:szCs w:val="26"/>
-        </w:rPr>
-        <w:t>forgot</w:t>
-      </w:r>
-      <w:r>
-        <w:rPr>
-          <w:rFonts w:ascii="Times New Roman" w:eastAsia="Times New Roman" w:hAnsi="Times New Roman" w:cs="Times New Roman"/>
-          <w:color w:val="1C1E21"/>
-          <w:sz w:val="26"/>
-          <w:szCs w:val="26"/>
-        </w:rPr>
-        <w:t xml:space="preserve"> who the characters were initially because it had been so long since I last read the first book. Reading about the world building, a floating city that runs on souls of those that are killed beneath it, the growth of the main characters and the ultimate choices that lead to the end of the story are quite well done. I thought a few of the story points at the end went a bit too quickly (a primary villain is killed off seemingly over just a page or two from the initial confrontation). Overall, I wish they would keep making books in this world because the lore here is quite deep and could generate many </w:t>
-      </w:r>
-      <w:r>
-        <w:rPr>
-          <w:rFonts w:ascii="Times New Roman" w:eastAsia="Times New Roman" w:hAnsi="Times New Roman" w:cs="Times New Roman"/>
-          <w:color w:val="1C1E21"/>
-          <w:sz w:val="26"/>
-          <w:szCs w:val="26"/>
-        </w:rPr>
-        <w:t>stories,</w:t>
-      </w:r>
-      <w:r>
-        <w:rPr>
-          <w:rFonts w:ascii="Times New Roman" w:eastAsia="Times New Roman" w:hAnsi="Times New Roman" w:cs="Times New Roman"/>
-          <w:color w:val="1C1E21"/>
-          <w:sz w:val="26"/>
-          <w:szCs w:val="26"/>
-        </w:rPr>
-        <w:t xml:space="preserve"> I’m sure.</w:t>
+        <w:t xml:space="preserve">13. Tiamat’s Wrath (The Expanse Book 8) </w:t>
+      </w:r>
+      <w:r>
+        <w:rPr>
+          <w:rFonts w:ascii="Times New Roman" w:eastAsia="Times New Roman" w:hAnsi="Times New Roman" w:cs="Times New Roman"/>
+          <w:color w:val="1C1E21"/>
+          <w:sz w:val="26"/>
+          <w:szCs w:val="26"/>
+        </w:rPr>
+        <w:t>by James S. A. Corey (8-17-21) – Great in every aspect! Cant wait for the final in the series. This one pitted the cast against the Laconian’s again and built up a bit more of what killed the protomolecule creators. Cant say much more without giving things away. Looking like a hell of a last book coming out later this year.</w:t>
       </w:r>
     </w:p>
     <w:p>
@@ -1443,237 +1736,27 @@
           <w:szCs w:val="26"/>
         </w:rPr>
         <w:tab/>
-      </w:r>
-      <w:r>
-        <w:rPr>
-          <w:rFonts w:ascii="Times New Roman" w:eastAsia="Times New Roman" w:hAnsi="Times New Roman" w:cs="Times New Roman"/>
-          <w:b/>
-          <w:bCs/>
-          <w:color w:val="1C1E21"/>
-          <w:sz w:val="26"/>
-          <w:szCs w:val="26"/>
-        </w:rPr>
-        <w:t xml:space="preserve">10. The Perfect Day </w:t>
-      </w:r>
-      <w:r>
-        <w:rPr>
-          <w:rFonts w:ascii="Times New Roman" w:eastAsia="Times New Roman" w:hAnsi="Times New Roman" w:cs="Times New Roman"/>
-          <w:color w:val="1C1E21"/>
-          <w:sz w:val="26"/>
-          <w:szCs w:val="26"/>
-        </w:rPr>
-        <w:t xml:space="preserve">by Ira Levin (6-21-21) – Set in a future world where everyone is basically controlled by a treatment which makes them less violent and </w:t>
-      </w:r>
-      <w:r>
-        <w:rPr>
-          <w:rFonts w:ascii="Times New Roman" w:eastAsia="Times New Roman" w:hAnsi="Times New Roman" w:cs="Times New Roman"/>
-          <w:color w:val="1C1E21"/>
-          <w:sz w:val="26"/>
-          <w:szCs w:val="26"/>
-        </w:rPr>
-        <w:t>overall,</w:t>
-      </w:r>
-      <w:r>
-        <w:rPr>
-          <w:rFonts w:ascii="Times New Roman" w:eastAsia="Times New Roman" w:hAnsi="Times New Roman" w:cs="Times New Roman"/>
-          <w:color w:val="1C1E21"/>
-          <w:sz w:val="26"/>
-          <w:szCs w:val="26"/>
-        </w:rPr>
-        <w:t xml:space="preserve"> more compliant. A dystopian society where you are told what you will do for a living once of </w:t>
-      </w:r>
-      <w:r>
-        <w:rPr>
-          <w:rFonts w:ascii="Times New Roman" w:eastAsia="Times New Roman" w:hAnsi="Times New Roman" w:cs="Times New Roman"/>
-          <w:color w:val="1C1E21"/>
-          <w:sz w:val="26"/>
-          <w:szCs w:val="26"/>
-        </w:rPr>
-        <w:t>age if</w:t>
-      </w:r>
-      <w:r>
-        <w:rPr>
-          <w:rFonts w:ascii="Times New Roman" w:eastAsia="Times New Roman" w:hAnsi="Times New Roman" w:cs="Times New Roman"/>
-          <w:color w:val="1C1E21"/>
-          <w:sz w:val="26"/>
-          <w:szCs w:val="26"/>
-        </w:rPr>
-        <w:t xml:space="preserve"> you are allowed to have children and to ultimately be known when you will die. This is the premise of this story which was quite interesting to read and one of those things where aspects of it seem good on the outside, but you can see the extremes it can be taken to.</w:t>
-      </w:r>
-    </w:p>
-    <w:p>
-      <w:pPr>
-        <w:spacing w:after="180" w:line="240" w:lineRule="auto"/>
-        <w:ind w:firstLine="720"/>
-        <w:rPr>
-          <w:rFonts w:ascii="Times New Roman" w:eastAsia="Times New Roman" w:hAnsi="Times New Roman" w:cs="Times New Roman"/>
-          <w:color w:val="1C1E21"/>
-          <w:sz w:val="26"/>
-          <w:szCs w:val="26"/>
-        </w:rPr>
-      </w:pPr>
-      <w:r>
-        <w:rPr>
-          <w:rFonts w:ascii="Times New Roman" w:eastAsia="Times New Roman" w:hAnsi="Times New Roman" w:cs="Times New Roman"/>
-          <w:b/>
-          <w:bCs/>
-          <w:color w:val="1C1E21"/>
-          <w:sz w:val="26"/>
-          <w:szCs w:val="26"/>
-        </w:rPr>
-        <w:t>11. Pan’s Labyrinth</w:t>
-      </w:r>
-      <w:r>
-        <w:rPr>
-          <w:rFonts w:ascii="Times New Roman" w:eastAsia="Times New Roman" w:hAnsi="Times New Roman" w:cs="Times New Roman"/>
-          <w:color w:val="1C1E21"/>
-          <w:sz w:val="26"/>
-          <w:szCs w:val="26"/>
-        </w:rPr>
-        <w:t xml:space="preserve"> by Guillermo Del Toro and Cornellia Funke</w:t>
-      </w:r>
-      <w:r>
-        <w:rPr>
-          <w:rFonts w:ascii="Times New Roman" w:eastAsia="Times New Roman" w:hAnsi="Times New Roman" w:cs="Times New Roman"/>
-          <w:color w:val="1C1E21"/>
-          <w:sz w:val="26"/>
-          <w:szCs w:val="26"/>
-        </w:rPr>
-        <w:t xml:space="preserve"> (7-4-21) – The book was just as good as the movie. It filled in a bit more details behind the fantasy aspects of the overall narrative, for instance, talking about the Pale Man and how he became the Pale Man, but otherwise the book and movie followed each other quite well. I was not disappointed in the slightest.</w:t>
-      </w:r>
-    </w:p>
-    <w:p>
-      <w:pPr>
-        <w:spacing w:line="240" w:lineRule="auto"/>
-        <w:rPr>
-          <w:rFonts w:ascii="Times New Roman" w:eastAsia="Times New Roman" w:hAnsi="Times New Roman" w:cs="Times New Roman"/>
-          <w:color w:val="1C1E21"/>
-          <w:sz w:val="26"/>
-          <w:szCs w:val="26"/>
-        </w:rPr>
-      </w:pPr>
-      <w:r>
-        <w:rPr>
-          <w:rFonts w:ascii="Times New Roman" w:eastAsia="Times New Roman" w:hAnsi="Times New Roman" w:cs="Times New Roman"/>
-          <w:color w:val="1C1E21"/>
-          <w:sz w:val="26"/>
-          <w:szCs w:val="26"/>
-        </w:rPr>
-        <w:tab/>
-      </w:r>
-      <w:r>
-        <w:rPr>
-          <w:rFonts w:ascii="Times New Roman" w:eastAsia="Times New Roman" w:hAnsi="Times New Roman" w:cs="Times New Roman"/>
-          <w:b/>
-          <w:bCs/>
-          <w:color w:val="1C1E21"/>
-          <w:sz w:val="26"/>
-          <w:szCs w:val="26"/>
-        </w:rPr>
-        <w:t xml:space="preserve">12. Resident Evil: City of the Dead </w:t>
-      </w:r>
-      <w:r>
-        <w:rPr>
-          <w:rFonts w:ascii="Times New Roman" w:eastAsia="Times New Roman" w:hAnsi="Times New Roman" w:cs="Times New Roman"/>
-          <w:color w:val="1C1E21"/>
-          <w:sz w:val="26"/>
-          <w:szCs w:val="26"/>
-        </w:rPr>
-        <w:t xml:space="preserve">by S. D. Perry (book 3) (7-15-21) – Overall was a great book, but since it was based upon arguably the best game in the franchise that is not too surprising. As </w:t>
-      </w:r>
-      <w:r>
-        <w:rPr>
-          <w:rFonts w:ascii="Times New Roman" w:eastAsia="Times New Roman" w:hAnsi="Times New Roman" w:cs="Times New Roman"/>
-          <w:color w:val="1C1E21"/>
-          <w:sz w:val="26"/>
-          <w:szCs w:val="26"/>
-        </w:rPr>
-        <w:t>mentioned,</w:t>
-      </w:r>
-      <w:r>
-        <w:rPr>
-          <w:rFonts w:ascii="Times New Roman" w:eastAsia="Times New Roman" w:hAnsi="Times New Roman" w:cs="Times New Roman"/>
-          <w:color w:val="1C1E21"/>
-          <w:sz w:val="26"/>
-          <w:szCs w:val="26"/>
-        </w:rPr>
-        <w:t xml:space="preserve"> this book follows the events of Resident Evil 2. The best part is though it gives you more insight into the motivations of some of the side characters like Ada and Chief Irons for instance, plus more into the minds of Leon, </w:t>
-      </w:r>
-      <w:r>
-        <w:rPr>
-          <w:rFonts w:ascii="Times New Roman" w:eastAsia="Times New Roman" w:hAnsi="Times New Roman" w:cs="Times New Roman"/>
-          <w:color w:val="1C1E21"/>
-          <w:sz w:val="26"/>
-          <w:szCs w:val="26"/>
-        </w:rPr>
-        <w:t>Claire,</w:t>
-      </w:r>
-      <w:r>
-        <w:rPr>
-          <w:rFonts w:ascii="Times New Roman" w:eastAsia="Times New Roman" w:hAnsi="Times New Roman" w:cs="Times New Roman"/>
-          <w:color w:val="1C1E21"/>
-          <w:sz w:val="26"/>
-          <w:szCs w:val="26"/>
-        </w:rPr>
-        <w:t xml:space="preserve"> and Sherry. The events play out pretty much as expected if you played the game, you </w:t>
-      </w:r>
-      <w:r>
-        <w:rPr>
-          <w:rFonts w:ascii="Times New Roman" w:eastAsia="Times New Roman" w:hAnsi="Times New Roman" w:cs="Times New Roman"/>
-          <w:color w:val="1C1E21"/>
-          <w:sz w:val="26"/>
-          <w:szCs w:val="26"/>
-        </w:rPr>
-        <w:t>could</w:t>
-      </w:r>
-      <w:r>
-        <w:rPr>
-          <w:rFonts w:ascii="Times New Roman" w:eastAsia="Times New Roman" w:hAnsi="Times New Roman" w:cs="Times New Roman"/>
-          <w:color w:val="1C1E21"/>
-          <w:sz w:val="26"/>
-          <w:szCs w:val="26"/>
-        </w:rPr>
-        <w:t xml:space="preserve"> almost see the events happen as you remember from the game. Looking forward to going on to book four at some point in the future.</w:t>
-      </w:r>
-    </w:p>
-    <w:p>
-      <w:pPr>
-        <w:spacing w:line="240" w:lineRule="auto"/>
-        <w:rPr>
-          <w:rFonts w:ascii="Times New Roman" w:eastAsia="Times New Roman" w:hAnsi="Times New Roman" w:cs="Times New Roman"/>
-          <w:color w:val="1C1E21"/>
-          <w:sz w:val="26"/>
-          <w:szCs w:val="26"/>
-        </w:rPr>
-      </w:pPr>
-      <w:r>
-        <w:rPr>
-          <w:rFonts w:ascii="Times New Roman" w:eastAsia="Times New Roman" w:hAnsi="Times New Roman" w:cs="Times New Roman"/>
-          <w:color w:val="1C1E21"/>
-          <w:sz w:val="26"/>
-          <w:szCs w:val="26"/>
-        </w:rPr>
-        <w:tab/>
-      </w:r>
-      <w:r>
-        <w:rPr>
-          <w:rFonts w:ascii="Times New Roman" w:eastAsia="Times New Roman" w:hAnsi="Times New Roman" w:cs="Times New Roman"/>
-          <w:b/>
-          <w:bCs/>
-          <w:color w:val="1C1E21"/>
-          <w:sz w:val="26"/>
-          <w:szCs w:val="26"/>
-        </w:rPr>
-        <w:t xml:space="preserve">13. Tiamat’s Wrath (The Expanse Book 8) </w:t>
-      </w:r>
-      <w:r>
-        <w:rPr>
-          <w:rFonts w:ascii="Times New Roman" w:eastAsia="Times New Roman" w:hAnsi="Times New Roman" w:cs="Times New Roman"/>
-          <w:color w:val="1C1E21"/>
-          <w:sz w:val="26"/>
-          <w:szCs w:val="26"/>
-        </w:rPr>
-        <w:t>by James S. A. Corey (8-17-21) – Great in every aspect! Cant wait for the final in the series. This one pitted the cast against the Laconian’s again and built up a bit more of what killed the protomolecule creators. Cant say much more without giving things away. Looking like a hell of a last book coming out later this year.</w:t>
+        <w:t xml:space="preserve">14. </w:t>
+      </w:r>
+      <w:r>
+        <w:rPr>
+          <w:rFonts w:ascii="Times New Roman" w:eastAsia="Times New Roman" w:hAnsi="Times New Roman" w:cs="Times New Roman"/>
+          <w:b/>
+          <w:bCs/>
+          <w:color w:val="1C1E21"/>
+          <w:sz w:val="26"/>
+          <w:szCs w:val="26"/>
+        </w:rPr>
+        <w:t xml:space="preserve">Halo Oblivion </w:t>
+      </w:r>
+      <w:r>
+        <w:rPr>
+          <w:rFonts w:ascii="Times New Roman" w:eastAsia="Times New Roman" w:hAnsi="Times New Roman" w:cs="Times New Roman"/>
+          <w:color w:val="1C1E21"/>
+          <w:sz w:val="26"/>
+          <w:szCs w:val="26"/>
+        </w:rPr>
+        <w:t>by Troy Denning (9-12-21) – I have been a huge fan of halo for just shy of two decades now. In all this time though I have yet to read of the novels set in that universe. This being the first I am so far not sold on the series honestly. While the book wasn’t that bad, it was sort of strange to read the inner thoughts of the hero from the games which is just the silent hero type more or less. All around, the story wasn’t terrible, but it sort of built up to something and then that thing didn’t even happen. I will likely read another story in the series, but if the overall narrative doesn’t hold my interest after that, I will likely move on and just stick to the games.</w:t>
       </w:r>
     </w:p>
     <w:p>
@@ -1763,7 +1846,7 @@
           <w:sz w:val="26"/>
           <w:szCs w:val="26"/>
         </w:rPr>
-        <w:t>Halo Oblivion by Troy Denning</w:t>
+        <w:t>Fearful Symmetries by Various Authors</w:t>
       </w:r>
     </w:p>
     <w:p>
@@ -1785,7 +1868,6 @@
           <w:sz w:val="26"/>
           <w:szCs w:val="26"/>
         </w:rPr>
-        <w:lastRenderedPageBreak/>
         <w:t xml:space="preserve">-- Current Book Completed Count as of </w:t>
       </w:r>
       <w:r>
@@ -1797,29 +1879,7 @@
           <w:sz w:val="26"/>
           <w:szCs w:val="26"/>
         </w:rPr>
-        <w:t>8-</w:t>
-      </w:r>
-      <w:r>
-        <w:rPr>
-          <w:rFonts w:ascii="Times New Roman" w:eastAsia="Times New Roman" w:hAnsi="Times New Roman" w:cs="Times New Roman"/>
-          <w:b/>
-          <w:bCs/>
-          <w:color w:val="1C1E21"/>
-          <w:sz w:val="26"/>
-          <w:szCs w:val="26"/>
-        </w:rPr>
-        <w:t>17</w:t>
-      </w:r>
-      <w:r>
-        <w:rPr>
-          <w:rFonts w:ascii="Times New Roman" w:eastAsia="Times New Roman" w:hAnsi="Times New Roman" w:cs="Times New Roman"/>
-          <w:b/>
-          <w:bCs/>
-          <w:color w:val="1C1E21"/>
-          <w:sz w:val="26"/>
-          <w:szCs w:val="26"/>
-        </w:rPr>
-        <w:t>-21</w:t>
+        <w:t>9-6-21</w:t>
       </w:r>
       <w:r>
         <w:rPr>
@@ -1859,7 +1919,7 @@
           <w:sz w:val="26"/>
           <w:szCs w:val="26"/>
         </w:rPr>
-        <w:t>7</w:t>
+        <w:t>8</w:t>
       </w:r>
     </w:p>
     <w:p>
@@ -1888,16 +1948,7 @@
           <w:sz w:val="26"/>
           <w:szCs w:val="26"/>
         </w:rPr>
-        <w:t>1</w:t>
-      </w:r>
-      <w:r>
-        <w:rPr>
-          <w:rFonts w:ascii="Times New Roman" w:eastAsia="Times New Roman" w:hAnsi="Times New Roman" w:cs="Times New Roman"/>
-          <w:color w:val="1C1E21"/>
-          <w:sz w:val="26"/>
-          <w:szCs w:val="26"/>
-        </w:rPr>
-        <w:t>3</w:t>
+        <w:t>14</w:t>
       </w:r>
     </w:p>
     <w:p/>

</xml_diff>

<commit_message>
updated fiction reading list, current reading, and total count
</commit_message>
<xml_diff>
--- a/Books of 2021.docx
+++ b/Books of 2021.docx
@@ -830,947 +830,6 @@
     </w:p>
     <w:p>
       <w:pPr>
-        <w:spacing w:line="240" w:lineRule="auto"/>
-        <w:rPr>
-          <w:rFonts w:ascii="Times New Roman" w:eastAsia="Times New Roman" w:hAnsi="Times New Roman" w:cs="Times New Roman"/>
-          <w:b/>
-          <w:bCs/>
-          <w:color w:val="1C1E21"/>
-          <w:sz w:val="26"/>
-          <w:szCs w:val="26"/>
-        </w:rPr>
-      </w:pPr>
-    </w:p>
-    <w:p>
-      <w:pPr>
-        <w:spacing w:line="240" w:lineRule="auto"/>
-        <w:rPr>
-          <w:rFonts w:ascii="Times New Roman" w:eastAsia="Times New Roman" w:hAnsi="Times New Roman" w:cs="Times New Roman"/>
-          <w:color w:val="1C1E21"/>
-          <w:sz w:val="26"/>
-          <w:szCs w:val="26"/>
-        </w:rPr>
-      </w:pPr>
-      <w:r>
-        <w:rPr>
-          <w:rFonts w:ascii="Times New Roman" w:eastAsia="Times New Roman" w:hAnsi="Times New Roman" w:cs="Times New Roman"/>
-          <w:color w:val="1C1E21"/>
-          <w:sz w:val="26"/>
-          <w:szCs w:val="26"/>
-        </w:rPr>
-        <w:t xml:space="preserve"> </w:t>
-      </w:r>
-    </w:p>
-    <w:p>
-      <w:pPr>
-        <w:spacing w:line="240" w:lineRule="auto"/>
-        <w:rPr>
-          <w:rFonts w:ascii="Times New Roman" w:eastAsia="Times New Roman" w:hAnsi="Times New Roman" w:cs="Times New Roman"/>
-          <w:b/>
-          <w:bCs/>
-          <w:color w:val="1C1E21"/>
-          <w:sz w:val="26"/>
-          <w:szCs w:val="26"/>
-        </w:rPr>
-      </w:pPr>
-      <w:r>
-        <w:rPr>
-          <w:rFonts w:ascii="Times New Roman" w:eastAsia="Times New Roman" w:hAnsi="Times New Roman" w:cs="Times New Roman"/>
-          <w:b/>
-          <w:bCs/>
-          <w:color w:val="1C1E21"/>
-          <w:sz w:val="26"/>
-          <w:szCs w:val="26"/>
-        </w:rPr>
-        <w:lastRenderedPageBreak/>
-        <w:t>-- Fiction –</w:t>
-      </w:r>
-    </w:p>
-    <w:p>
-      <w:pPr>
-        <w:spacing w:line="240" w:lineRule="auto"/>
-        <w:rPr>
-          <w:rFonts w:ascii="Times New Roman" w:eastAsia="Times New Roman" w:hAnsi="Times New Roman" w:cs="Times New Roman"/>
-          <w:color w:val="1C1E21"/>
-          <w:sz w:val="26"/>
-          <w:szCs w:val="26"/>
-        </w:rPr>
-      </w:pPr>
-      <w:r>
-        <w:rPr>
-          <w:rFonts w:ascii="Times New Roman" w:eastAsia="Times New Roman" w:hAnsi="Times New Roman" w:cs="Times New Roman"/>
-          <w:b/>
-          <w:bCs/>
-          <w:color w:val="1C1E21"/>
-          <w:sz w:val="26"/>
-          <w:szCs w:val="26"/>
-        </w:rPr>
-        <w:tab/>
-      </w:r>
-      <w:r>
-        <w:rPr>
-          <w:rFonts w:ascii="Times New Roman" w:eastAsia="Times New Roman" w:hAnsi="Times New Roman" w:cs="Times New Roman"/>
-          <w:b/>
-          <w:bCs/>
-          <w:color w:val="1C1E21"/>
-          <w:sz w:val="26"/>
-          <w:szCs w:val="26"/>
-        </w:rPr>
-        <w:t>1.</w:t>
-      </w:r>
-      <w:r>
-        <w:rPr>
-          <w:rFonts w:ascii="Times New Roman" w:eastAsia="Times New Roman" w:hAnsi="Times New Roman" w:cs="Times New Roman"/>
-          <w:b/>
-          <w:bCs/>
-          <w:color w:val="1C1E21"/>
-          <w:sz w:val="26"/>
-          <w:szCs w:val="26"/>
-        </w:rPr>
-        <w:t xml:space="preserve"> Leia: Princess of </w:t>
-      </w:r>
-      <w:proofErr w:type="spellStart"/>
-      <w:r>
-        <w:rPr>
-          <w:rFonts w:ascii="Times New Roman" w:eastAsia="Times New Roman" w:hAnsi="Times New Roman" w:cs="Times New Roman"/>
-          <w:b/>
-          <w:bCs/>
-          <w:color w:val="1C1E21"/>
-          <w:sz w:val="26"/>
-          <w:szCs w:val="26"/>
-        </w:rPr>
-        <w:t>Alderaan</w:t>
-      </w:r>
-      <w:proofErr w:type="spellEnd"/>
-      <w:r>
-        <w:rPr>
-          <w:rFonts w:ascii="Times New Roman" w:eastAsia="Times New Roman" w:hAnsi="Times New Roman" w:cs="Times New Roman"/>
-          <w:b/>
-          <w:bCs/>
-          <w:color w:val="1C1E21"/>
-          <w:sz w:val="26"/>
-          <w:szCs w:val="26"/>
-        </w:rPr>
-        <w:t xml:space="preserve"> </w:t>
-      </w:r>
-      <w:r>
-        <w:rPr>
-          <w:rFonts w:ascii="Times New Roman" w:eastAsia="Times New Roman" w:hAnsi="Times New Roman" w:cs="Times New Roman"/>
-          <w:color w:val="1C1E21"/>
-          <w:sz w:val="26"/>
-          <w:szCs w:val="26"/>
-        </w:rPr>
-        <w:t>by Claudia Gray (12-24-20) – Overall the story was a bit interesting. Filling in some of the gaps between Leia joining into the rebellions cause, as well as filling in some character details from The Last Jedi. Claudia Gray has written some of my favorite stories and while this one was not perfect; it was interesting enough. I liked the characters and while we are talking about royal people, they feel real enough throughout the story. All around a good read, though I doubt I would re-read it in the future.</w:t>
-      </w:r>
-    </w:p>
-    <w:p>
-      <w:pPr>
-        <w:spacing w:line="240" w:lineRule="auto"/>
-        <w:rPr>
-          <w:rFonts w:ascii="Times New Roman" w:eastAsia="Times New Roman" w:hAnsi="Times New Roman" w:cs="Times New Roman"/>
-          <w:color w:val="1C1E21"/>
-          <w:sz w:val="26"/>
-          <w:szCs w:val="26"/>
-        </w:rPr>
-      </w:pPr>
-      <w:r>
-        <w:rPr>
-          <w:rFonts w:ascii="Times New Roman" w:eastAsia="Times New Roman" w:hAnsi="Times New Roman" w:cs="Times New Roman"/>
-          <w:color w:val="1C1E21"/>
-          <w:sz w:val="26"/>
-          <w:szCs w:val="26"/>
-        </w:rPr>
-        <w:tab/>
-      </w:r>
-      <w:r>
-        <w:rPr>
-          <w:rFonts w:ascii="Times New Roman" w:eastAsia="Times New Roman" w:hAnsi="Times New Roman" w:cs="Times New Roman"/>
-          <w:b/>
-          <w:bCs/>
-          <w:color w:val="1C1E21"/>
-          <w:sz w:val="26"/>
-          <w:szCs w:val="26"/>
-        </w:rPr>
-        <w:t>2.</w:t>
-      </w:r>
-      <w:r>
-        <w:rPr>
-          <w:rFonts w:ascii="Times New Roman" w:eastAsia="Times New Roman" w:hAnsi="Times New Roman" w:cs="Times New Roman"/>
-          <w:color w:val="1C1E21"/>
-          <w:sz w:val="26"/>
-          <w:szCs w:val="26"/>
-        </w:rPr>
-        <w:t xml:space="preserve"> </w:t>
-      </w:r>
-      <w:r>
-        <w:rPr>
-          <w:rFonts w:ascii="Times New Roman" w:eastAsia="Times New Roman" w:hAnsi="Times New Roman" w:cs="Times New Roman"/>
-          <w:b/>
-          <w:bCs/>
-          <w:color w:val="1C1E21"/>
-          <w:sz w:val="26"/>
-          <w:szCs w:val="26"/>
-        </w:rPr>
-        <w:t>Relentless</w:t>
-      </w:r>
-      <w:r>
-        <w:rPr>
-          <w:rFonts w:ascii="Times New Roman" w:eastAsia="Times New Roman" w:hAnsi="Times New Roman" w:cs="Times New Roman"/>
-          <w:color w:val="1C1E21"/>
-          <w:sz w:val="26"/>
-          <w:szCs w:val="26"/>
-        </w:rPr>
-        <w:t xml:space="preserve"> by R.A. Salvatore (1-25-21) – A nice conclusion to the overall story arc. There </w:t>
-      </w:r>
-      <w:r>
-        <w:rPr>
-          <w:rFonts w:ascii="Times New Roman" w:eastAsia="Times New Roman" w:hAnsi="Times New Roman" w:cs="Times New Roman"/>
-          <w:color w:val="1C1E21"/>
-          <w:sz w:val="26"/>
-          <w:szCs w:val="26"/>
-        </w:rPr>
-        <w:t>is</w:t>
-      </w:r>
-      <w:r>
-        <w:rPr>
-          <w:rFonts w:ascii="Times New Roman" w:eastAsia="Times New Roman" w:hAnsi="Times New Roman" w:cs="Times New Roman"/>
-          <w:color w:val="1C1E21"/>
-          <w:sz w:val="26"/>
-          <w:szCs w:val="26"/>
-        </w:rPr>
-        <w:t xml:space="preserve"> bit of things that I </w:t>
-      </w:r>
-      <w:r>
-        <w:rPr>
-          <w:rFonts w:ascii="Times New Roman" w:eastAsia="Times New Roman" w:hAnsi="Times New Roman" w:cs="Times New Roman"/>
-          <w:color w:val="1C1E21"/>
-          <w:sz w:val="26"/>
-          <w:szCs w:val="26"/>
-        </w:rPr>
-        <w:t>did not</w:t>
-      </w:r>
-      <w:r>
-        <w:rPr>
-          <w:rFonts w:ascii="Times New Roman" w:eastAsia="Times New Roman" w:hAnsi="Times New Roman" w:cs="Times New Roman"/>
-          <w:color w:val="1C1E21"/>
-          <w:sz w:val="26"/>
-          <w:szCs w:val="26"/>
-        </w:rPr>
-        <w:t xml:space="preserve"> recognize being referenced since I have not read several books in between, but </w:t>
-      </w:r>
-      <w:r>
-        <w:rPr>
-          <w:rFonts w:ascii="Times New Roman" w:eastAsia="Times New Roman" w:hAnsi="Times New Roman" w:cs="Times New Roman"/>
-          <w:color w:val="1C1E21"/>
-          <w:sz w:val="26"/>
-          <w:szCs w:val="26"/>
-        </w:rPr>
-        <w:t>overall,</w:t>
-      </w:r>
-      <w:r>
-        <w:rPr>
-          <w:rFonts w:ascii="Times New Roman" w:eastAsia="Times New Roman" w:hAnsi="Times New Roman" w:cs="Times New Roman"/>
-          <w:color w:val="1C1E21"/>
-          <w:sz w:val="26"/>
-          <w:szCs w:val="26"/>
-        </w:rPr>
-        <w:t xml:space="preserve"> I still enjoyed it. I look forward to the next story that will likely be written at some point.</w:t>
-      </w:r>
-    </w:p>
-    <w:p>
-      <w:pPr>
-        <w:spacing w:line="240" w:lineRule="auto"/>
-        <w:rPr>
-          <w:rFonts w:ascii="Times New Roman" w:eastAsia="Times New Roman" w:hAnsi="Times New Roman" w:cs="Times New Roman"/>
-          <w:color w:val="1C1E21"/>
-          <w:sz w:val="26"/>
-          <w:szCs w:val="26"/>
-        </w:rPr>
-      </w:pPr>
-      <w:r>
-        <w:rPr>
-          <w:rFonts w:ascii="Times New Roman" w:eastAsia="Times New Roman" w:hAnsi="Times New Roman" w:cs="Times New Roman"/>
-          <w:color w:val="1C1E21"/>
-          <w:sz w:val="26"/>
-          <w:szCs w:val="26"/>
-        </w:rPr>
-        <w:tab/>
-      </w:r>
-      <w:r>
-        <w:rPr>
-          <w:rFonts w:ascii="Times New Roman" w:eastAsia="Times New Roman" w:hAnsi="Times New Roman" w:cs="Times New Roman"/>
-          <w:b/>
-          <w:bCs/>
-          <w:color w:val="1C1E21"/>
-          <w:sz w:val="26"/>
-          <w:szCs w:val="26"/>
-        </w:rPr>
-        <w:t xml:space="preserve">3. Star Wars: </w:t>
-      </w:r>
-      <w:proofErr w:type="spellStart"/>
-      <w:r>
-        <w:rPr>
-          <w:rFonts w:ascii="Times New Roman" w:eastAsia="Times New Roman" w:hAnsi="Times New Roman" w:cs="Times New Roman"/>
-          <w:b/>
-          <w:bCs/>
-          <w:color w:val="1C1E21"/>
-          <w:sz w:val="26"/>
-          <w:szCs w:val="26"/>
-        </w:rPr>
-        <w:t>Thrawn</w:t>
-      </w:r>
-      <w:proofErr w:type="spellEnd"/>
-      <w:r>
-        <w:rPr>
-          <w:rFonts w:ascii="Times New Roman" w:eastAsia="Times New Roman" w:hAnsi="Times New Roman" w:cs="Times New Roman"/>
-          <w:b/>
-          <w:bCs/>
-          <w:color w:val="1C1E21"/>
-          <w:sz w:val="26"/>
-          <w:szCs w:val="26"/>
-        </w:rPr>
-        <w:t xml:space="preserve"> Ascendancy </w:t>
-      </w:r>
-      <w:r>
-        <w:rPr>
-          <w:rFonts w:ascii="Times New Roman" w:eastAsia="Times New Roman" w:hAnsi="Times New Roman" w:cs="Times New Roman"/>
-          <w:color w:val="1C1E21"/>
-          <w:sz w:val="26"/>
-          <w:szCs w:val="26"/>
-        </w:rPr>
-        <w:t xml:space="preserve">by Timothy Zahn (2-8-21) – Another great entry from this author. I enjoy the back story to </w:t>
-      </w:r>
-      <w:proofErr w:type="spellStart"/>
-      <w:r>
-        <w:rPr>
-          <w:rFonts w:ascii="Times New Roman" w:eastAsia="Times New Roman" w:hAnsi="Times New Roman" w:cs="Times New Roman"/>
-          <w:color w:val="1C1E21"/>
-          <w:sz w:val="26"/>
-          <w:szCs w:val="26"/>
-        </w:rPr>
-        <w:t>Thrawn</w:t>
-      </w:r>
-      <w:proofErr w:type="spellEnd"/>
-      <w:r>
-        <w:rPr>
-          <w:rFonts w:ascii="Times New Roman" w:eastAsia="Times New Roman" w:hAnsi="Times New Roman" w:cs="Times New Roman"/>
-          <w:color w:val="1C1E21"/>
-          <w:sz w:val="26"/>
-          <w:szCs w:val="26"/>
-        </w:rPr>
-        <w:t xml:space="preserve"> and the fleshing out of the characters past. While this is the first book in the series, I look forward to reading the next two books of this trilogy. This story has </w:t>
-      </w:r>
-      <w:proofErr w:type="spellStart"/>
-      <w:r>
-        <w:rPr>
-          <w:rFonts w:ascii="Times New Roman" w:eastAsia="Times New Roman" w:hAnsi="Times New Roman" w:cs="Times New Roman"/>
-          <w:color w:val="1C1E21"/>
-          <w:sz w:val="26"/>
-          <w:szCs w:val="26"/>
-        </w:rPr>
-        <w:t>Thrawn</w:t>
-      </w:r>
-      <w:proofErr w:type="spellEnd"/>
-      <w:r>
-        <w:rPr>
-          <w:rFonts w:ascii="Times New Roman" w:eastAsia="Times New Roman" w:hAnsi="Times New Roman" w:cs="Times New Roman"/>
-          <w:color w:val="1C1E21"/>
-          <w:sz w:val="26"/>
-          <w:szCs w:val="26"/>
-        </w:rPr>
-        <w:t xml:space="preserve"> using his abilities to weed out and outwit a new enemy. All around a </w:t>
-      </w:r>
-      <w:r>
-        <w:rPr>
-          <w:rFonts w:ascii="Times New Roman" w:eastAsia="Times New Roman" w:hAnsi="Times New Roman" w:cs="Times New Roman"/>
-          <w:color w:val="1C1E21"/>
-          <w:sz w:val="26"/>
-          <w:szCs w:val="26"/>
-        </w:rPr>
-        <w:t>top-notch</w:t>
-      </w:r>
-      <w:r>
-        <w:rPr>
-          <w:rFonts w:ascii="Times New Roman" w:eastAsia="Times New Roman" w:hAnsi="Times New Roman" w:cs="Times New Roman"/>
-          <w:color w:val="1C1E21"/>
-          <w:sz w:val="26"/>
-          <w:szCs w:val="26"/>
-        </w:rPr>
-        <w:t xml:space="preserve"> story from probably my favorite author.</w:t>
-      </w:r>
-    </w:p>
-    <w:p>
-      <w:pPr>
-        <w:spacing w:line="240" w:lineRule="auto"/>
-        <w:rPr>
-          <w:rFonts w:ascii="Times New Roman" w:eastAsia="Times New Roman" w:hAnsi="Times New Roman" w:cs="Times New Roman"/>
-          <w:color w:val="1C1E21"/>
-          <w:sz w:val="26"/>
-          <w:szCs w:val="26"/>
-        </w:rPr>
-      </w:pPr>
-      <w:r>
-        <w:rPr>
-          <w:rFonts w:ascii="Times New Roman" w:eastAsia="Times New Roman" w:hAnsi="Times New Roman" w:cs="Times New Roman"/>
-          <w:color w:val="1C1E21"/>
-          <w:sz w:val="26"/>
-          <w:szCs w:val="26"/>
-        </w:rPr>
-        <w:tab/>
-      </w:r>
-      <w:r>
-        <w:rPr>
-          <w:rFonts w:ascii="Times New Roman" w:eastAsia="Times New Roman" w:hAnsi="Times New Roman" w:cs="Times New Roman"/>
-          <w:b/>
-          <w:bCs/>
-          <w:color w:val="1C1E21"/>
-          <w:sz w:val="26"/>
-          <w:szCs w:val="26"/>
-        </w:rPr>
-        <w:t xml:space="preserve">4. Bedtime Stories </w:t>
-      </w:r>
-      <w:r>
-        <w:rPr>
-          <w:rFonts w:ascii="Times New Roman" w:eastAsia="Times New Roman" w:hAnsi="Times New Roman" w:cs="Times New Roman"/>
-          <w:color w:val="1C1E21"/>
-          <w:sz w:val="26"/>
-          <w:szCs w:val="26"/>
-        </w:rPr>
-        <w:t xml:space="preserve">by Russel Smeaton (2-15-21) – All around a fun and engrossing read. The first two stories Monday Morning and Snot had me going from chuckling to cringing all over the course of several pages. Can for sure see the Lovecraftian influences here, especially in couple of the last stories. </w:t>
-      </w:r>
-      <w:r>
-        <w:rPr>
-          <w:rFonts w:ascii="Times New Roman" w:eastAsia="Times New Roman" w:hAnsi="Times New Roman" w:cs="Times New Roman"/>
-          <w:color w:val="1C1E21"/>
-          <w:sz w:val="26"/>
-          <w:szCs w:val="26"/>
-        </w:rPr>
-        <w:t>Also,</w:t>
-      </w:r>
-      <w:r>
-        <w:rPr>
-          <w:rFonts w:ascii="Times New Roman" w:eastAsia="Times New Roman" w:hAnsi="Times New Roman" w:cs="Times New Roman"/>
-          <w:color w:val="1C1E21"/>
-          <w:sz w:val="26"/>
-          <w:szCs w:val="26"/>
-        </w:rPr>
-        <w:t xml:space="preserve"> some of the twist in the stories I didn’t even see until the last page of the stories. All around a fun and quick read.</w:t>
-      </w:r>
-    </w:p>
-    <w:p>
-      <w:pPr>
-        <w:spacing w:line="240" w:lineRule="auto"/>
-        <w:rPr>
-          <w:rFonts w:ascii="Times New Roman" w:eastAsia="Times New Roman" w:hAnsi="Times New Roman" w:cs="Times New Roman"/>
-          <w:color w:val="1C1E21"/>
-          <w:sz w:val="26"/>
-          <w:szCs w:val="26"/>
-        </w:rPr>
-      </w:pPr>
-      <w:r>
-        <w:rPr>
-          <w:rFonts w:ascii="Times New Roman" w:eastAsia="Times New Roman" w:hAnsi="Times New Roman" w:cs="Times New Roman"/>
-          <w:color w:val="1C1E21"/>
-          <w:sz w:val="26"/>
-          <w:szCs w:val="26"/>
-        </w:rPr>
-        <w:tab/>
-      </w:r>
-      <w:r>
-        <w:rPr>
-          <w:rFonts w:ascii="Times New Roman" w:eastAsia="Times New Roman" w:hAnsi="Times New Roman" w:cs="Times New Roman"/>
-          <w:b/>
-          <w:bCs/>
-          <w:color w:val="1C1E21"/>
-          <w:sz w:val="26"/>
-          <w:szCs w:val="26"/>
-        </w:rPr>
-        <w:t xml:space="preserve">5. Resident Evil: Caliban Cove </w:t>
-      </w:r>
-      <w:r>
-        <w:rPr>
-          <w:rFonts w:ascii="Times New Roman" w:eastAsia="Times New Roman" w:hAnsi="Times New Roman" w:cs="Times New Roman"/>
-          <w:color w:val="1C1E21"/>
-          <w:sz w:val="26"/>
-          <w:szCs w:val="26"/>
-        </w:rPr>
-        <w:t xml:space="preserve">by S.D. Perry (2-26-21) – Book two of the Resident Evil series of books. This book is a departure from the games as it appears to take place in an event that the games did not follow. Takes the team to a secret base in I believe Oregon (or Washington State). Here this team which includes Rebecca Chambers from the first book is looking to get information to implicate Umbrella about what happened in the Spencer Mansion incident. All around </w:t>
-      </w:r>
-      <w:r>
-        <w:rPr>
-          <w:rFonts w:ascii="Times New Roman" w:eastAsia="Times New Roman" w:hAnsi="Times New Roman" w:cs="Times New Roman"/>
-          <w:color w:val="1C1E21"/>
-          <w:sz w:val="26"/>
-          <w:szCs w:val="26"/>
-        </w:rPr>
-        <w:t>was not</w:t>
-      </w:r>
-      <w:r>
-        <w:rPr>
-          <w:rFonts w:ascii="Times New Roman" w:eastAsia="Times New Roman" w:hAnsi="Times New Roman" w:cs="Times New Roman"/>
-          <w:color w:val="1C1E21"/>
-          <w:sz w:val="26"/>
-          <w:szCs w:val="26"/>
-        </w:rPr>
-        <w:t xml:space="preserve"> that bad and looking forward to continuing the story in the future. </w:t>
-      </w:r>
-    </w:p>
-    <w:p>
-      <w:pPr>
-        <w:spacing w:line="240" w:lineRule="auto"/>
-        <w:rPr>
-          <w:rFonts w:ascii="Times New Roman" w:eastAsia="Times New Roman" w:hAnsi="Times New Roman" w:cs="Times New Roman"/>
-          <w:color w:val="1C1E21"/>
-          <w:sz w:val="26"/>
-          <w:szCs w:val="26"/>
-        </w:rPr>
-      </w:pPr>
-      <w:r>
-        <w:rPr>
-          <w:rFonts w:ascii="Times New Roman" w:eastAsia="Times New Roman" w:hAnsi="Times New Roman" w:cs="Times New Roman"/>
-          <w:color w:val="1C1E21"/>
-          <w:sz w:val="26"/>
-          <w:szCs w:val="26"/>
-        </w:rPr>
-        <w:tab/>
-      </w:r>
-      <w:r>
-        <w:rPr>
-          <w:rFonts w:ascii="Times New Roman" w:eastAsia="Times New Roman" w:hAnsi="Times New Roman" w:cs="Times New Roman"/>
-          <w:b/>
-          <w:bCs/>
-          <w:color w:val="1C1E21"/>
-          <w:sz w:val="26"/>
-          <w:szCs w:val="26"/>
-        </w:rPr>
-        <w:t xml:space="preserve">6. Nights of the Living Dead </w:t>
-      </w:r>
-      <w:r>
-        <w:rPr>
-          <w:rFonts w:ascii="Times New Roman" w:eastAsia="Times New Roman" w:hAnsi="Times New Roman" w:cs="Times New Roman"/>
-          <w:color w:val="1C1E21"/>
-          <w:sz w:val="26"/>
-          <w:szCs w:val="26"/>
-        </w:rPr>
-        <w:t>by Anthology (3-13-21) – All around was a fairly good book. Like most anthologies, it was a mixed bag of interesting and average stories at best. While most were interesting in some respects, I doubt I would re-read this book. Most of the stories were interesting as a solo read but really none grabbed me enough that I would want to go back and remember them again. The thing I found most interesting with this book was how they usually referenced, or even took place with the characters or location of the namesake movie of the book.</w:t>
-      </w:r>
-    </w:p>
-    <w:p>
-      <w:pPr>
-        <w:spacing w:line="240" w:lineRule="auto"/>
-        <w:rPr>
-          <w:rFonts w:ascii="Times New Roman" w:eastAsia="Times New Roman" w:hAnsi="Times New Roman" w:cs="Times New Roman"/>
-          <w:color w:val="1C1E21"/>
-          <w:sz w:val="26"/>
-          <w:szCs w:val="26"/>
-        </w:rPr>
-      </w:pPr>
-      <w:r>
-        <w:rPr>
-          <w:rFonts w:ascii="Times New Roman" w:eastAsia="Times New Roman" w:hAnsi="Times New Roman" w:cs="Times New Roman"/>
-          <w:color w:val="1C1E21"/>
-          <w:sz w:val="26"/>
-          <w:szCs w:val="26"/>
-        </w:rPr>
-        <w:tab/>
-      </w:r>
-      <w:r>
-        <w:rPr>
-          <w:rFonts w:ascii="Times New Roman" w:eastAsia="Times New Roman" w:hAnsi="Times New Roman" w:cs="Times New Roman"/>
-          <w:b/>
-          <w:bCs/>
-          <w:color w:val="1C1E21"/>
-          <w:sz w:val="26"/>
-          <w:szCs w:val="26"/>
-        </w:rPr>
-        <w:t xml:space="preserve">7. </w:t>
-      </w:r>
-      <w:proofErr w:type="spellStart"/>
-      <w:r>
-        <w:rPr>
-          <w:rFonts w:ascii="Times New Roman" w:eastAsia="Times New Roman" w:hAnsi="Times New Roman" w:cs="Times New Roman"/>
-          <w:b/>
-          <w:bCs/>
-          <w:color w:val="1C1E21"/>
-          <w:sz w:val="26"/>
-          <w:szCs w:val="26"/>
-        </w:rPr>
-        <w:t>Seveneves</w:t>
-      </w:r>
-      <w:proofErr w:type="spellEnd"/>
-      <w:r>
-        <w:rPr>
-          <w:rFonts w:ascii="Times New Roman" w:eastAsia="Times New Roman" w:hAnsi="Times New Roman" w:cs="Times New Roman"/>
-          <w:b/>
-          <w:bCs/>
-          <w:color w:val="1C1E21"/>
-          <w:sz w:val="26"/>
-          <w:szCs w:val="26"/>
-        </w:rPr>
-        <w:t xml:space="preserve"> </w:t>
-      </w:r>
-      <w:r>
-        <w:rPr>
-          <w:rFonts w:ascii="Times New Roman" w:eastAsia="Times New Roman" w:hAnsi="Times New Roman" w:cs="Times New Roman"/>
-          <w:color w:val="1C1E21"/>
-          <w:sz w:val="26"/>
-          <w:szCs w:val="26"/>
-        </w:rPr>
-        <w:t xml:space="preserve">by Neal Stephenson (5-7-21) – This was </w:t>
-      </w:r>
-      <w:r>
-        <w:rPr>
-          <w:rFonts w:ascii="Times New Roman" w:eastAsia="Times New Roman" w:hAnsi="Times New Roman" w:cs="Times New Roman"/>
-          <w:color w:val="1C1E21"/>
-          <w:sz w:val="26"/>
-          <w:szCs w:val="26"/>
-        </w:rPr>
-        <w:t>an exceptionally long</w:t>
-      </w:r>
-      <w:r>
-        <w:rPr>
-          <w:rFonts w:ascii="Times New Roman" w:eastAsia="Times New Roman" w:hAnsi="Times New Roman" w:cs="Times New Roman"/>
-          <w:color w:val="1C1E21"/>
-          <w:sz w:val="26"/>
-          <w:szCs w:val="26"/>
-        </w:rPr>
-        <w:t xml:space="preserve"> but interesting read. The basic premise is that the moon blows up, </w:t>
-      </w:r>
-      <w:r>
-        <w:rPr>
-          <w:rFonts w:ascii="Times New Roman" w:eastAsia="Times New Roman" w:hAnsi="Times New Roman" w:cs="Times New Roman"/>
-          <w:color w:val="1C1E21"/>
-          <w:sz w:val="26"/>
-          <w:szCs w:val="26"/>
-        </w:rPr>
-        <w:t>it is</w:t>
-      </w:r>
-      <w:r>
-        <w:rPr>
-          <w:rFonts w:ascii="Times New Roman" w:eastAsia="Times New Roman" w:hAnsi="Times New Roman" w:cs="Times New Roman"/>
-          <w:color w:val="1C1E21"/>
-          <w:sz w:val="26"/>
-          <w:szCs w:val="26"/>
-        </w:rPr>
-        <w:t xml:space="preserve"> not really stated how, </w:t>
-      </w:r>
-      <w:r>
-        <w:rPr>
-          <w:rFonts w:ascii="Times New Roman" w:eastAsia="Times New Roman" w:hAnsi="Times New Roman" w:cs="Times New Roman"/>
-          <w:color w:val="1C1E21"/>
-          <w:sz w:val="26"/>
-          <w:szCs w:val="26"/>
-        </w:rPr>
-        <w:lastRenderedPageBreak/>
-        <w:t xml:space="preserve">but it does and now the pieces of the moon will be raining down onto the planet. The story goes over how things move on from there. </w:t>
-      </w:r>
-      <w:r>
-        <w:rPr>
-          <w:rFonts w:ascii="Times New Roman" w:eastAsia="Times New Roman" w:hAnsi="Times New Roman" w:cs="Times New Roman"/>
-          <w:color w:val="1C1E21"/>
-          <w:sz w:val="26"/>
-          <w:szCs w:val="26"/>
-        </w:rPr>
-        <w:t>Do not</w:t>
-      </w:r>
-      <w:r>
-        <w:rPr>
-          <w:rFonts w:ascii="Times New Roman" w:eastAsia="Times New Roman" w:hAnsi="Times New Roman" w:cs="Times New Roman"/>
-          <w:color w:val="1C1E21"/>
-          <w:sz w:val="26"/>
-          <w:szCs w:val="26"/>
-        </w:rPr>
-        <w:t xml:space="preserve"> want to give too much away, but was a really good read, just at something near 900 pages, took me forever to get through. All around, probably </w:t>
-      </w:r>
-      <w:r>
-        <w:rPr>
-          <w:rFonts w:ascii="Times New Roman" w:eastAsia="Times New Roman" w:hAnsi="Times New Roman" w:cs="Times New Roman"/>
-          <w:color w:val="1C1E21"/>
-          <w:sz w:val="26"/>
-          <w:szCs w:val="26"/>
-        </w:rPr>
-        <w:t>will not</w:t>
-      </w:r>
-      <w:r>
-        <w:rPr>
-          <w:rFonts w:ascii="Times New Roman" w:eastAsia="Times New Roman" w:hAnsi="Times New Roman" w:cs="Times New Roman"/>
-          <w:color w:val="1C1E21"/>
-          <w:sz w:val="26"/>
-          <w:szCs w:val="26"/>
-        </w:rPr>
-        <w:t xml:space="preserve"> read again, but do not regret reading the book. </w:t>
-      </w:r>
-    </w:p>
-    <w:p>
-      <w:pPr>
-        <w:spacing w:line="240" w:lineRule="auto"/>
-        <w:rPr>
-          <w:rFonts w:ascii="Times New Roman" w:eastAsia="Times New Roman" w:hAnsi="Times New Roman" w:cs="Times New Roman"/>
-          <w:color w:val="1C1E21"/>
-          <w:sz w:val="26"/>
-          <w:szCs w:val="26"/>
-        </w:rPr>
-      </w:pPr>
-      <w:r>
-        <w:rPr>
-          <w:rFonts w:ascii="Times New Roman" w:eastAsia="Times New Roman" w:hAnsi="Times New Roman" w:cs="Times New Roman"/>
-          <w:color w:val="1C1E21"/>
-          <w:sz w:val="26"/>
-          <w:szCs w:val="26"/>
-        </w:rPr>
-        <w:tab/>
-      </w:r>
-      <w:r>
-        <w:rPr>
-          <w:rFonts w:ascii="Times New Roman" w:eastAsia="Times New Roman" w:hAnsi="Times New Roman" w:cs="Times New Roman"/>
-          <w:b/>
-          <w:bCs/>
-          <w:color w:val="1C1E21"/>
-          <w:sz w:val="26"/>
-          <w:szCs w:val="26"/>
-        </w:rPr>
-        <w:t xml:space="preserve">8. Star Wars the High Republic: Into </w:t>
-      </w:r>
-      <w:r>
-        <w:rPr>
-          <w:rFonts w:ascii="Times New Roman" w:eastAsia="Times New Roman" w:hAnsi="Times New Roman" w:cs="Times New Roman"/>
-          <w:b/>
-          <w:bCs/>
-          <w:color w:val="1C1E21"/>
-          <w:sz w:val="26"/>
-          <w:szCs w:val="26"/>
-        </w:rPr>
-        <w:t>the</w:t>
-      </w:r>
-      <w:r>
-        <w:rPr>
-          <w:rFonts w:ascii="Times New Roman" w:eastAsia="Times New Roman" w:hAnsi="Times New Roman" w:cs="Times New Roman"/>
-          <w:b/>
-          <w:bCs/>
-          <w:color w:val="1C1E21"/>
-          <w:sz w:val="26"/>
-          <w:szCs w:val="26"/>
-        </w:rPr>
-        <w:t xml:space="preserve"> Dark </w:t>
-      </w:r>
-      <w:r>
-        <w:rPr>
-          <w:rFonts w:ascii="Times New Roman" w:eastAsia="Times New Roman" w:hAnsi="Times New Roman" w:cs="Times New Roman"/>
-          <w:color w:val="1C1E21"/>
-          <w:sz w:val="26"/>
-          <w:szCs w:val="26"/>
-        </w:rPr>
-        <w:t xml:space="preserve">by Claudia Gray (5-24-24) – All around a good entry into this new series of books. Taking place I believe about </w:t>
-      </w:r>
-      <w:r>
-        <w:rPr>
-          <w:rFonts w:ascii="Times New Roman" w:eastAsia="Times New Roman" w:hAnsi="Times New Roman" w:cs="Times New Roman"/>
-          <w:color w:val="1C1E21"/>
-          <w:sz w:val="26"/>
-          <w:szCs w:val="26"/>
-        </w:rPr>
-        <w:t>100 years</w:t>
-      </w:r>
-      <w:r>
-        <w:rPr>
-          <w:rFonts w:ascii="Times New Roman" w:eastAsia="Times New Roman" w:hAnsi="Times New Roman" w:cs="Times New Roman"/>
-          <w:color w:val="1C1E21"/>
-          <w:sz w:val="26"/>
-          <w:szCs w:val="26"/>
-        </w:rPr>
-        <w:t xml:space="preserve"> prior to the events of the movies, this takes place back in an older era of the republic. The events largely set as </w:t>
-      </w:r>
-      <w:r>
-        <w:rPr>
-          <w:rFonts w:ascii="Times New Roman" w:eastAsia="Times New Roman" w:hAnsi="Times New Roman" w:cs="Times New Roman"/>
-          <w:color w:val="1C1E21"/>
-          <w:sz w:val="26"/>
-          <w:szCs w:val="26"/>
-        </w:rPr>
-        <w:t>an</w:t>
-      </w:r>
-      <w:r>
-        <w:rPr>
-          <w:rFonts w:ascii="Times New Roman" w:eastAsia="Times New Roman" w:hAnsi="Times New Roman" w:cs="Times New Roman"/>
-          <w:color w:val="1C1E21"/>
-          <w:sz w:val="26"/>
-          <w:szCs w:val="26"/>
-        </w:rPr>
-        <w:t xml:space="preserve"> introduction to a new set of characters and possibly two new evil characters or races. All around was a fun read and I look forward to reading more in this realm in the future.</w:t>
-      </w:r>
-    </w:p>
-    <w:p>
-      <w:pPr>
-        <w:spacing w:line="240" w:lineRule="auto"/>
-        <w:rPr>
-          <w:rFonts w:ascii="Times New Roman" w:eastAsia="Times New Roman" w:hAnsi="Times New Roman" w:cs="Times New Roman"/>
-          <w:color w:val="1C1E21"/>
-          <w:sz w:val="26"/>
-          <w:szCs w:val="26"/>
-        </w:rPr>
-      </w:pPr>
-      <w:r>
-        <w:rPr>
-          <w:rFonts w:ascii="Times New Roman" w:eastAsia="Times New Roman" w:hAnsi="Times New Roman" w:cs="Times New Roman"/>
-          <w:color w:val="1C1E21"/>
-          <w:sz w:val="26"/>
-          <w:szCs w:val="26"/>
-        </w:rPr>
-        <w:tab/>
-      </w:r>
-      <w:r>
-        <w:rPr>
-          <w:rFonts w:ascii="Times New Roman" w:eastAsia="Times New Roman" w:hAnsi="Times New Roman" w:cs="Times New Roman"/>
-          <w:b/>
-          <w:bCs/>
-          <w:color w:val="1C1E21"/>
-          <w:sz w:val="26"/>
-          <w:szCs w:val="26"/>
-        </w:rPr>
-        <w:t xml:space="preserve">9. Lord of Souls </w:t>
-      </w:r>
-      <w:r>
-        <w:rPr>
-          <w:rFonts w:ascii="Times New Roman" w:eastAsia="Times New Roman" w:hAnsi="Times New Roman" w:cs="Times New Roman"/>
-          <w:color w:val="1C1E21"/>
-          <w:sz w:val="26"/>
-          <w:szCs w:val="26"/>
-        </w:rPr>
-        <w:t xml:space="preserve">by Greg Keyes (6-2-21) – This is the final of two novels based in the Elder Scrolls world of Tamriel. </w:t>
-      </w:r>
-      <w:r>
-        <w:rPr>
-          <w:rFonts w:ascii="Times New Roman" w:eastAsia="Times New Roman" w:hAnsi="Times New Roman" w:cs="Times New Roman"/>
-          <w:color w:val="1C1E21"/>
-          <w:sz w:val="26"/>
-          <w:szCs w:val="26"/>
-        </w:rPr>
-        <w:t>A fairly good</w:t>
-      </w:r>
-      <w:r>
-        <w:rPr>
-          <w:rFonts w:ascii="Times New Roman" w:eastAsia="Times New Roman" w:hAnsi="Times New Roman" w:cs="Times New Roman"/>
-          <w:color w:val="1C1E21"/>
-          <w:sz w:val="26"/>
-          <w:szCs w:val="26"/>
-        </w:rPr>
-        <w:t xml:space="preserve"> story overall. I had </w:t>
-      </w:r>
-      <w:r>
-        <w:rPr>
-          <w:rFonts w:ascii="Times New Roman" w:eastAsia="Times New Roman" w:hAnsi="Times New Roman" w:cs="Times New Roman"/>
-          <w:color w:val="1C1E21"/>
-          <w:sz w:val="26"/>
-          <w:szCs w:val="26"/>
-        </w:rPr>
-        <w:t>forgot</w:t>
-      </w:r>
-      <w:r>
-        <w:rPr>
-          <w:rFonts w:ascii="Times New Roman" w:eastAsia="Times New Roman" w:hAnsi="Times New Roman" w:cs="Times New Roman"/>
-          <w:color w:val="1C1E21"/>
-          <w:sz w:val="26"/>
-          <w:szCs w:val="26"/>
-        </w:rPr>
-        <w:t xml:space="preserve"> who the characters were initially because it had been so long since I last read the first book. Reading about the world building, a floating city that runs on souls of those that are killed beneath it, the growth of the main characters and the ultimate choices that lead to the end of the story are quite well done. I thought a few of the story points at the end went a bit too quickly (a primary villain is killed off seemingly over just a page or two from the initial confrontation). Overall, I wish they would keep making books in this world because the lore here is quite deep and could generate many </w:t>
-      </w:r>
-      <w:r>
-        <w:rPr>
-          <w:rFonts w:ascii="Times New Roman" w:eastAsia="Times New Roman" w:hAnsi="Times New Roman" w:cs="Times New Roman"/>
-          <w:color w:val="1C1E21"/>
-          <w:sz w:val="26"/>
-          <w:szCs w:val="26"/>
-        </w:rPr>
-        <w:t>stories,</w:t>
-      </w:r>
-      <w:r>
-        <w:rPr>
-          <w:rFonts w:ascii="Times New Roman" w:eastAsia="Times New Roman" w:hAnsi="Times New Roman" w:cs="Times New Roman"/>
-          <w:color w:val="1C1E21"/>
-          <w:sz w:val="26"/>
-          <w:szCs w:val="26"/>
-        </w:rPr>
-        <w:t xml:space="preserve"> I’m sure.</w:t>
-      </w:r>
-    </w:p>
-    <w:p>
-      <w:pPr>
-        <w:spacing w:line="240" w:lineRule="auto"/>
-        <w:rPr>
-          <w:rFonts w:ascii="Times New Roman" w:eastAsia="Times New Roman" w:hAnsi="Times New Roman" w:cs="Times New Roman"/>
-          <w:color w:val="1C1E21"/>
-          <w:sz w:val="26"/>
-          <w:szCs w:val="26"/>
-        </w:rPr>
-      </w:pPr>
-      <w:r>
-        <w:rPr>
-          <w:rFonts w:ascii="Times New Roman" w:eastAsia="Times New Roman" w:hAnsi="Times New Roman" w:cs="Times New Roman"/>
-          <w:color w:val="1C1E21"/>
-          <w:sz w:val="26"/>
-          <w:szCs w:val="26"/>
-        </w:rPr>
-        <w:tab/>
-      </w:r>
-      <w:r>
-        <w:rPr>
-          <w:rFonts w:ascii="Times New Roman" w:eastAsia="Times New Roman" w:hAnsi="Times New Roman" w:cs="Times New Roman"/>
-          <w:b/>
-          <w:bCs/>
-          <w:color w:val="1C1E21"/>
-          <w:sz w:val="26"/>
-          <w:szCs w:val="26"/>
-        </w:rPr>
-        <w:t xml:space="preserve">10. The Perfect Day </w:t>
-      </w:r>
-      <w:r>
-        <w:rPr>
-          <w:rFonts w:ascii="Times New Roman" w:eastAsia="Times New Roman" w:hAnsi="Times New Roman" w:cs="Times New Roman"/>
-          <w:color w:val="1C1E21"/>
-          <w:sz w:val="26"/>
-          <w:szCs w:val="26"/>
-        </w:rPr>
-        <w:t xml:space="preserve">by Ira Levin (6-21-21) – Set in a future world where everyone is basically controlled by a treatment which makes them less violent and </w:t>
-      </w:r>
-      <w:r>
-        <w:rPr>
-          <w:rFonts w:ascii="Times New Roman" w:eastAsia="Times New Roman" w:hAnsi="Times New Roman" w:cs="Times New Roman"/>
-          <w:color w:val="1C1E21"/>
-          <w:sz w:val="26"/>
-          <w:szCs w:val="26"/>
-        </w:rPr>
-        <w:t>overall,</w:t>
-      </w:r>
-      <w:r>
-        <w:rPr>
-          <w:rFonts w:ascii="Times New Roman" w:eastAsia="Times New Roman" w:hAnsi="Times New Roman" w:cs="Times New Roman"/>
-          <w:color w:val="1C1E21"/>
-          <w:sz w:val="26"/>
-          <w:szCs w:val="26"/>
-        </w:rPr>
-        <w:t xml:space="preserve"> more compliant. A dystopian society where you are told what you will do for a living once of </w:t>
-      </w:r>
-      <w:r>
-        <w:rPr>
-          <w:rFonts w:ascii="Times New Roman" w:eastAsia="Times New Roman" w:hAnsi="Times New Roman" w:cs="Times New Roman"/>
-          <w:color w:val="1C1E21"/>
-          <w:sz w:val="26"/>
-          <w:szCs w:val="26"/>
-        </w:rPr>
-        <w:t>age if</w:t>
-      </w:r>
-      <w:r>
-        <w:rPr>
-          <w:rFonts w:ascii="Times New Roman" w:eastAsia="Times New Roman" w:hAnsi="Times New Roman" w:cs="Times New Roman"/>
-          <w:color w:val="1C1E21"/>
-          <w:sz w:val="26"/>
-          <w:szCs w:val="26"/>
-        </w:rPr>
-        <w:t xml:space="preserve"> you are allowed to have children and to ultimately be known when you will die. This is the premise of this story which was quite interesting to read and one of those things where aspects of it seem good on the outside, but you can see the extremes it can be taken to.</w:t>
-      </w:r>
-    </w:p>
-    <w:p>
-      <w:pPr>
         <w:spacing w:after="180" w:line="240" w:lineRule="auto"/>
         <w:ind w:firstLine="720"/>
         <w:rPr>
@@ -1789,6 +848,1034 @@
           <w:sz w:val="26"/>
           <w:szCs w:val="26"/>
         </w:rPr>
+        <w:t xml:space="preserve">9. Spillover </w:t>
+      </w:r>
+      <w:r>
+        <w:rPr>
+          <w:rFonts w:ascii="Times New Roman" w:eastAsia="Times New Roman" w:hAnsi="Times New Roman" w:cs="Times New Roman"/>
+          <w:color w:val="1C1E21"/>
+          <w:sz w:val="26"/>
+          <w:szCs w:val="26"/>
+        </w:rPr>
+        <w:t xml:space="preserve">by David Quammen (11-6-21) – This was quite interesting as it went through how virus tend to come over to humans via an animal. The vector that you are looking at is when a virus jumps from one species of animal to humans. This can be done either by contaminated </w:t>
+      </w:r>
+      <w:r>
+        <w:rPr>
+          <w:rFonts w:ascii="Times New Roman" w:eastAsia="Times New Roman" w:hAnsi="Times New Roman" w:cs="Times New Roman"/>
+          <w:color w:val="1C1E21"/>
+          <w:sz w:val="26"/>
+          <w:szCs w:val="26"/>
+        </w:rPr>
+        <w:t>blood,</w:t>
+      </w:r>
+      <w:r>
+        <w:rPr>
+          <w:rFonts w:ascii="Times New Roman" w:eastAsia="Times New Roman" w:hAnsi="Times New Roman" w:cs="Times New Roman"/>
+          <w:color w:val="1C1E21"/>
+          <w:sz w:val="26"/>
+          <w:szCs w:val="26"/>
+        </w:rPr>
+        <w:t xml:space="preserve"> airborne via breathing droplets or just being brought </w:t>
+      </w:r>
+      <w:r>
+        <w:rPr>
+          <w:rFonts w:ascii="Times New Roman" w:eastAsia="Times New Roman" w:hAnsi="Times New Roman" w:cs="Times New Roman"/>
+          <w:color w:val="1C1E21"/>
+          <w:sz w:val="26"/>
+          <w:szCs w:val="26"/>
+        </w:rPr>
+        <w:lastRenderedPageBreak/>
+        <w:t xml:space="preserve">airborne on the ground via wind, can be done from an animal eating a fruit that is subsequently eaten by a human later. The book goes over various viruses that have made the jump to humans. Included is Marburg and Ebola, Influenza, </w:t>
+      </w:r>
+      <w:r>
+        <w:rPr>
+          <w:rFonts w:ascii="Times New Roman" w:eastAsia="Times New Roman" w:hAnsi="Times New Roman" w:cs="Times New Roman"/>
+          <w:color w:val="1C1E21"/>
+          <w:sz w:val="26"/>
+          <w:szCs w:val="26"/>
+        </w:rPr>
+        <w:t>SARS, Hendra, and AIDS</w:t>
+      </w:r>
+      <w:r>
+        <w:rPr>
+          <w:rFonts w:ascii="Times New Roman" w:eastAsia="Times New Roman" w:hAnsi="Times New Roman" w:cs="Times New Roman"/>
+          <w:color w:val="1C1E21"/>
+          <w:sz w:val="26"/>
+          <w:szCs w:val="26"/>
+        </w:rPr>
+        <w:t xml:space="preserve"> virus among others. Talks about how most of these are carried by a reservoir animal that can infect others but is generally not affected itself. </w:t>
+      </w:r>
+      <w:r>
+        <w:rPr>
+          <w:rFonts w:ascii="Times New Roman" w:eastAsia="Times New Roman" w:hAnsi="Times New Roman" w:cs="Times New Roman"/>
+          <w:color w:val="1C1E21"/>
+          <w:sz w:val="26"/>
+          <w:szCs w:val="26"/>
+        </w:rPr>
+        <w:t xml:space="preserve">The book while interesting spells out that the encroaching on animal biomes, the increasing population densities is just exacerbating an issue where a virus gets a chance to spread and evolve by creating new variants of itself that might be worse or more likely to infect and spread in the human species. While the book took me quite a long time to read, I found it quite fascinating, especially given we are likely in the middle of a pandemic that was brought about by this very thought. </w:t>
+      </w:r>
+    </w:p>
+    <w:p>
+      <w:pPr>
+        <w:spacing w:line="240" w:lineRule="auto"/>
+        <w:rPr>
+          <w:rFonts w:ascii="Times New Roman" w:eastAsia="Times New Roman" w:hAnsi="Times New Roman" w:cs="Times New Roman"/>
+          <w:b/>
+          <w:bCs/>
+          <w:color w:val="1C1E21"/>
+          <w:sz w:val="26"/>
+          <w:szCs w:val="26"/>
+        </w:rPr>
+      </w:pPr>
+    </w:p>
+    <w:p>
+      <w:pPr>
+        <w:spacing w:line="240" w:lineRule="auto"/>
+        <w:rPr>
+          <w:rFonts w:ascii="Times New Roman" w:eastAsia="Times New Roman" w:hAnsi="Times New Roman" w:cs="Times New Roman"/>
+          <w:color w:val="1C1E21"/>
+          <w:sz w:val="26"/>
+          <w:szCs w:val="26"/>
+        </w:rPr>
+      </w:pPr>
+      <w:r>
+        <w:rPr>
+          <w:rFonts w:ascii="Times New Roman" w:eastAsia="Times New Roman" w:hAnsi="Times New Roman" w:cs="Times New Roman"/>
+          <w:color w:val="1C1E21"/>
+          <w:sz w:val="26"/>
+          <w:szCs w:val="26"/>
+        </w:rPr>
+        <w:t xml:space="preserve"> </w:t>
+      </w:r>
+    </w:p>
+    <w:p>
+      <w:pPr>
+        <w:spacing w:line="240" w:lineRule="auto"/>
+        <w:rPr>
+          <w:rFonts w:ascii="Times New Roman" w:eastAsia="Times New Roman" w:hAnsi="Times New Roman" w:cs="Times New Roman"/>
+          <w:b/>
+          <w:bCs/>
+          <w:color w:val="1C1E21"/>
+          <w:sz w:val="26"/>
+          <w:szCs w:val="26"/>
+        </w:rPr>
+      </w:pPr>
+      <w:r>
+        <w:rPr>
+          <w:rFonts w:ascii="Times New Roman" w:eastAsia="Times New Roman" w:hAnsi="Times New Roman" w:cs="Times New Roman"/>
+          <w:b/>
+          <w:bCs/>
+          <w:color w:val="1C1E21"/>
+          <w:sz w:val="26"/>
+          <w:szCs w:val="26"/>
+        </w:rPr>
+        <w:t>-- Fiction –</w:t>
+      </w:r>
+    </w:p>
+    <w:p>
+      <w:pPr>
+        <w:spacing w:line="240" w:lineRule="auto"/>
+        <w:rPr>
+          <w:rFonts w:ascii="Times New Roman" w:eastAsia="Times New Roman" w:hAnsi="Times New Roman" w:cs="Times New Roman"/>
+          <w:color w:val="1C1E21"/>
+          <w:sz w:val="26"/>
+          <w:szCs w:val="26"/>
+        </w:rPr>
+      </w:pPr>
+      <w:r>
+        <w:rPr>
+          <w:rFonts w:ascii="Times New Roman" w:eastAsia="Times New Roman" w:hAnsi="Times New Roman" w:cs="Times New Roman"/>
+          <w:b/>
+          <w:bCs/>
+          <w:color w:val="1C1E21"/>
+          <w:sz w:val="26"/>
+          <w:szCs w:val="26"/>
+        </w:rPr>
+        <w:tab/>
+      </w:r>
+      <w:r>
+        <w:rPr>
+          <w:rFonts w:ascii="Times New Roman" w:eastAsia="Times New Roman" w:hAnsi="Times New Roman" w:cs="Times New Roman"/>
+          <w:b/>
+          <w:bCs/>
+          <w:color w:val="1C1E21"/>
+          <w:sz w:val="26"/>
+          <w:szCs w:val="26"/>
+        </w:rPr>
+        <w:t>1.</w:t>
+      </w:r>
+      <w:r>
+        <w:rPr>
+          <w:rFonts w:ascii="Times New Roman" w:eastAsia="Times New Roman" w:hAnsi="Times New Roman" w:cs="Times New Roman"/>
+          <w:b/>
+          <w:bCs/>
+          <w:color w:val="1C1E21"/>
+          <w:sz w:val="26"/>
+          <w:szCs w:val="26"/>
+        </w:rPr>
+        <w:t xml:space="preserve"> Leia: Princess of </w:t>
+      </w:r>
+      <w:proofErr w:type="spellStart"/>
+      <w:r>
+        <w:rPr>
+          <w:rFonts w:ascii="Times New Roman" w:eastAsia="Times New Roman" w:hAnsi="Times New Roman" w:cs="Times New Roman"/>
+          <w:b/>
+          <w:bCs/>
+          <w:color w:val="1C1E21"/>
+          <w:sz w:val="26"/>
+          <w:szCs w:val="26"/>
+        </w:rPr>
+        <w:t>Alderaan</w:t>
+      </w:r>
+      <w:proofErr w:type="spellEnd"/>
+      <w:r>
+        <w:rPr>
+          <w:rFonts w:ascii="Times New Roman" w:eastAsia="Times New Roman" w:hAnsi="Times New Roman" w:cs="Times New Roman"/>
+          <w:b/>
+          <w:bCs/>
+          <w:color w:val="1C1E21"/>
+          <w:sz w:val="26"/>
+          <w:szCs w:val="26"/>
+        </w:rPr>
+        <w:t xml:space="preserve"> </w:t>
+      </w:r>
+      <w:r>
+        <w:rPr>
+          <w:rFonts w:ascii="Times New Roman" w:eastAsia="Times New Roman" w:hAnsi="Times New Roman" w:cs="Times New Roman"/>
+          <w:color w:val="1C1E21"/>
+          <w:sz w:val="26"/>
+          <w:szCs w:val="26"/>
+        </w:rPr>
+        <w:t>by Claudia Gray (12-24-20) – Overall the story was a bit interesting. Filling in some of the gaps between Leia joining into the rebellions cause, as well as filling in some character details from The Last Jedi. Claudia Gray has written some of my favorite stories and while this one was not perfect; it was interesting enough. I liked the characters and while we are talking about royal people, they feel real enough throughout the story. All around a good read, though I doubt I would re-read it in the future.</w:t>
+      </w:r>
+    </w:p>
+    <w:p>
+      <w:pPr>
+        <w:spacing w:line="240" w:lineRule="auto"/>
+        <w:rPr>
+          <w:rFonts w:ascii="Times New Roman" w:eastAsia="Times New Roman" w:hAnsi="Times New Roman" w:cs="Times New Roman"/>
+          <w:color w:val="1C1E21"/>
+          <w:sz w:val="26"/>
+          <w:szCs w:val="26"/>
+        </w:rPr>
+      </w:pPr>
+      <w:r>
+        <w:rPr>
+          <w:rFonts w:ascii="Times New Roman" w:eastAsia="Times New Roman" w:hAnsi="Times New Roman" w:cs="Times New Roman"/>
+          <w:color w:val="1C1E21"/>
+          <w:sz w:val="26"/>
+          <w:szCs w:val="26"/>
+        </w:rPr>
+        <w:tab/>
+      </w:r>
+      <w:r>
+        <w:rPr>
+          <w:rFonts w:ascii="Times New Roman" w:eastAsia="Times New Roman" w:hAnsi="Times New Roman" w:cs="Times New Roman"/>
+          <w:b/>
+          <w:bCs/>
+          <w:color w:val="1C1E21"/>
+          <w:sz w:val="26"/>
+          <w:szCs w:val="26"/>
+        </w:rPr>
+        <w:t>2.</w:t>
+      </w:r>
+      <w:r>
+        <w:rPr>
+          <w:rFonts w:ascii="Times New Roman" w:eastAsia="Times New Roman" w:hAnsi="Times New Roman" w:cs="Times New Roman"/>
+          <w:color w:val="1C1E21"/>
+          <w:sz w:val="26"/>
+          <w:szCs w:val="26"/>
+        </w:rPr>
+        <w:t xml:space="preserve"> </w:t>
+      </w:r>
+      <w:r>
+        <w:rPr>
+          <w:rFonts w:ascii="Times New Roman" w:eastAsia="Times New Roman" w:hAnsi="Times New Roman" w:cs="Times New Roman"/>
+          <w:b/>
+          <w:bCs/>
+          <w:color w:val="1C1E21"/>
+          <w:sz w:val="26"/>
+          <w:szCs w:val="26"/>
+        </w:rPr>
+        <w:t>Relentless</w:t>
+      </w:r>
+      <w:r>
+        <w:rPr>
+          <w:rFonts w:ascii="Times New Roman" w:eastAsia="Times New Roman" w:hAnsi="Times New Roman" w:cs="Times New Roman"/>
+          <w:color w:val="1C1E21"/>
+          <w:sz w:val="26"/>
+          <w:szCs w:val="26"/>
+        </w:rPr>
+        <w:t xml:space="preserve"> by R.A. Salvatore (1-25-21) – A nice conclusion to the overall story arc. There </w:t>
+      </w:r>
+      <w:r>
+        <w:rPr>
+          <w:rFonts w:ascii="Times New Roman" w:eastAsia="Times New Roman" w:hAnsi="Times New Roman" w:cs="Times New Roman"/>
+          <w:color w:val="1C1E21"/>
+          <w:sz w:val="26"/>
+          <w:szCs w:val="26"/>
+        </w:rPr>
+        <w:t>is</w:t>
+      </w:r>
+      <w:r>
+        <w:rPr>
+          <w:rFonts w:ascii="Times New Roman" w:eastAsia="Times New Roman" w:hAnsi="Times New Roman" w:cs="Times New Roman"/>
+          <w:color w:val="1C1E21"/>
+          <w:sz w:val="26"/>
+          <w:szCs w:val="26"/>
+        </w:rPr>
+        <w:t xml:space="preserve"> bit of things that I </w:t>
+      </w:r>
+      <w:r>
+        <w:rPr>
+          <w:rFonts w:ascii="Times New Roman" w:eastAsia="Times New Roman" w:hAnsi="Times New Roman" w:cs="Times New Roman"/>
+          <w:color w:val="1C1E21"/>
+          <w:sz w:val="26"/>
+          <w:szCs w:val="26"/>
+        </w:rPr>
+        <w:t>did not</w:t>
+      </w:r>
+      <w:r>
+        <w:rPr>
+          <w:rFonts w:ascii="Times New Roman" w:eastAsia="Times New Roman" w:hAnsi="Times New Roman" w:cs="Times New Roman"/>
+          <w:color w:val="1C1E21"/>
+          <w:sz w:val="26"/>
+          <w:szCs w:val="26"/>
+        </w:rPr>
+        <w:t xml:space="preserve"> recognize being referenced since I have not read several books in between, but </w:t>
+      </w:r>
+      <w:r>
+        <w:rPr>
+          <w:rFonts w:ascii="Times New Roman" w:eastAsia="Times New Roman" w:hAnsi="Times New Roman" w:cs="Times New Roman"/>
+          <w:color w:val="1C1E21"/>
+          <w:sz w:val="26"/>
+          <w:szCs w:val="26"/>
+        </w:rPr>
+        <w:t>overall,</w:t>
+      </w:r>
+      <w:r>
+        <w:rPr>
+          <w:rFonts w:ascii="Times New Roman" w:eastAsia="Times New Roman" w:hAnsi="Times New Roman" w:cs="Times New Roman"/>
+          <w:color w:val="1C1E21"/>
+          <w:sz w:val="26"/>
+          <w:szCs w:val="26"/>
+        </w:rPr>
+        <w:t xml:space="preserve"> I still enjoyed it. I look forward to the next story that will likely be written at some point.</w:t>
+      </w:r>
+    </w:p>
+    <w:p>
+      <w:pPr>
+        <w:spacing w:line="240" w:lineRule="auto"/>
+        <w:rPr>
+          <w:rFonts w:ascii="Times New Roman" w:eastAsia="Times New Roman" w:hAnsi="Times New Roman" w:cs="Times New Roman"/>
+          <w:color w:val="1C1E21"/>
+          <w:sz w:val="26"/>
+          <w:szCs w:val="26"/>
+        </w:rPr>
+      </w:pPr>
+      <w:r>
+        <w:rPr>
+          <w:rFonts w:ascii="Times New Roman" w:eastAsia="Times New Roman" w:hAnsi="Times New Roman" w:cs="Times New Roman"/>
+          <w:color w:val="1C1E21"/>
+          <w:sz w:val="26"/>
+          <w:szCs w:val="26"/>
+        </w:rPr>
+        <w:tab/>
+      </w:r>
+      <w:r>
+        <w:rPr>
+          <w:rFonts w:ascii="Times New Roman" w:eastAsia="Times New Roman" w:hAnsi="Times New Roman" w:cs="Times New Roman"/>
+          <w:b/>
+          <w:bCs/>
+          <w:color w:val="1C1E21"/>
+          <w:sz w:val="26"/>
+          <w:szCs w:val="26"/>
+        </w:rPr>
+        <w:t xml:space="preserve">3. Star Wars: </w:t>
+      </w:r>
+      <w:proofErr w:type="spellStart"/>
+      <w:r>
+        <w:rPr>
+          <w:rFonts w:ascii="Times New Roman" w:eastAsia="Times New Roman" w:hAnsi="Times New Roman" w:cs="Times New Roman"/>
+          <w:b/>
+          <w:bCs/>
+          <w:color w:val="1C1E21"/>
+          <w:sz w:val="26"/>
+          <w:szCs w:val="26"/>
+        </w:rPr>
+        <w:t>Thrawn</w:t>
+      </w:r>
+      <w:proofErr w:type="spellEnd"/>
+      <w:r>
+        <w:rPr>
+          <w:rFonts w:ascii="Times New Roman" w:eastAsia="Times New Roman" w:hAnsi="Times New Roman" w:cs="Times New Roman"/>
+          <w:b/>
+          <w:bCs/>
+          <w:color w:val="1C1E21"/>
+          <w:sz w:val="26"/>
+          <w:szCs w:val="26"/>
+        </w:rPr>
+        <w:t xml:space="preserve"> Ascendancy </w:t>
+      </w:r>
+      <w:r>
+        <w:rPr>
+          <w:rFonts w:ascii="Times New Roman" w:eastAsia="Times New Roman" w:hAnsi="Times New Roman" w:cs="Times New Roman"/>
+          <w:color w:val="1C1E21"/>
+          <w:sz w:val="26"/>
+          <w:szCs w:val="26"/>
+        </w:rPr>
+        <w:t xml:space="preserve">by Timothy Zahn (2-8-21) – Another great entry from this author. I enjoy the back story to </w:t>
+      </w:r>
+      <w:proofErr w:type="spellStart"/>
+      <w:r>
+        <w:rPr>
+          <w:rFonts w:ascii="Times New Roman" w:eastAsia="Times New Roman" w:hAnsi="Times New Roman" w:cs="Times New Roman"/>
+          <w:color w:val="1C1E21"/>
+          <w:sz w:val="26"/>
+          <w:szCs w:val="26"/>
+        </w:rPr>
+        <w:t>Thrawn</w:t>
+      </w:r>
+      <w:proofErr w:type="spellEnd"/>
+      <w:r>
+        <w:rPr>
+          <w:rFonts w:ascii="Times New Roman" w:eastAsia="Times New Roman" w:hAnsi="Times New Roman" w:cs="Times New Roman"/>
+          <w:color w:val="1C1E21"/>
+          <w:sz w:val="26"/>
+          <w:szCs w:val="26"/>
+        </w:rPr>
+        <w:t xml:space="preserve"> and the fleshing out of the characters past. While this is the first book in the series, I look forward to reading the next two books of this trilogy. This story has </w:t>
+      </w:r>
+      <w:proofErr w:type="spellStart"/>
+      <w:r>
+        <w:rPr>
+          <w:rFonts w:ascii="Times New Roman" w:eastAsia="Times New Roman" w:hAnsi="Times New Roman" w:cs="Times New Roman"/>
+          <w:color w:val="1C1E21"/>
+          <w:sz w:val="26"/>
+          <w:szCs w:val="26"/>
+        </w:rPr>
+        <w:t>Thrawn</w:t>
+      </w:r>
+      <w:proofErr w:type="spellEnd"/>
+      <w:r>
+        <w:rPr>
+          <w:rFonts w:ascii="Times New Roman" w:eastAsia="Times New Roman" w:hAnsi="Times New Roman" w:cs="Times New Roman"/>
+          <w:color w:val="1C1E21"/>
+          <w:sz w:val="26"/>
+          <w:szCs w:val="26"/>
+        </w:rPr>
+        <w:t xml:space="preserve"> using his abilities to weed out and outwit a new enemy. All around a </w:t>
+      </w:r>
+      <w:r>
+        <w:rPr>
+          <w:rFonts w:ascii="Times New Roman" w:eastAsia="Times New Roman" w:hAnsi="Times New Roman" w:cs="Times New Roman"/>
+          <w:color w:val="1C1E21"/>
+          <w:sz w:val="26"/>
+          <w:szCs w:val="26"/>
+        </w:rPr>
+        <w:t>top-notch</w:t>
+      </w:r>
+      <w:r>
+        <w:rPr>
+          <w:rFonts w:ascii="Times New Roman" w:eastAsia="Times New Roman" w:hAnsi="Times New Roman" w:cs="Times New Roman"/>
+          <w:color w:val="1C1E21"/>
+          <w:sz w:val="26"/>
+          <w:szCs w:val="26"/>
+        </w:rPr>
+        <w:t xml:space="preserve"> story from probably my favorite author.</w:t>
+      </w:r>
+    </w:p>
+    <w:p>
+      <w:pPr>
+        <w:spacing w:line="240" w:lineRule="auto"/>
+        <w:rPr>
+          <w:rFonts w:ascii="Times New Roman" w:eastAsia="Times New Roman" w:hAnsi="Times New Roman" w:cs="Times New Roman"/>
+          <w:color w:val="1C1E21"/>
+          <w:sz w:val="26"/>
+          <w:szCs w:val="26"/>
+        </w:rPr>
+      </w:pPr>
+      <w:r>
+        <w:rPr>
+          <w:rFonts w:ascii="Times New Roman" w:eastAsia="Times New Roman" w:hAnsi="Times New Roman" w:cs="Times New Roman"/>
+          <w:color w:val="1C1E21"/>
+          <w:sz w:val="26"/>
+          <w:szCs w:val="26"/>
+        </w:rPr>
+        <w:tab/>
+      </w:r>
+      <w:r>
+        <w:rPr>
+          <w:rFonts w:ascii="Times New Roman" w:eastAsia="Times New Roman" w:hAnsi="Times New Roman" w:cs="Times New Roman"/>
+          <w:b/>
+          <w:bCs/>
+          <w:color w:val="1C1E21"/>
+          <w:sz w:val="26"/>
+          <w:szCs w:val="26"/>
+        </w:rPr>
+        <w:t xml:space="preserve">4. Bedtime Stories </w:t>
+      </w:r>
+      <w:r>
+        <w:rPr>
+          <w:rFonts w:ascii="Times New Roman" w:eastAsia="Times New Roman" w:hAnsi="Times New Roman" w:cs="Times New Roman"/>
+          <w:color w:val="1C1E21"/>
+          <w:sz w:val="26"/>
+          <w:szCs w:val="26"/>
+        </w:rPr>
+        <w:t xml:space="preserve">by Russel Smeaton (2-15-21) – All around a fun and engrossing read. The first two stories Monday Morning and Snot had me going from chuckling to cringing all over the course of several pages. Can for sure see the Lovecraftian influences here, especially in couple of the last stories. </w:t>
+      </w:r>
+      <w:r>
+        <w:rPr>
+          <w:rFonts w:ascii="Times New Roman" w:eastAsia="Times New Roman" w:hAnsi="Times New Roman" w:cs="Times New Roman"/>
+          <w:color w:val="1C1E21"/>
+          <w:sz w:val="26"/>
+          <w:szCs w:val="26"/>
+        </w:rPr>
+        <w:t>Also,</w:t>
+      </w:r>
+      <w:r>
+        <w:rPr>
+          <w:rFonts w:ascii="Times New Roman" w:eastAsia="Times New Roman" w:hAnsi="Times New Roman" w:cs="Times New Roman"/>
+          <w:color w:val="1C1E21"/>
+          <w:sz w:val="26"/>
+          <w:szCs w:val="26"/>
+        </w:rPr>
+        <w:t xml:space="preserve"> some of the twist in the stories I didn’t even see until the last page of the stories. All around a fun and quick read.</w:t>
+      </w:r>
+    </w:p>
+    <w:p>
+      <w:pPr>
+        <w:spacing w:line="240" w:lineRule="auto"/>
+        <w:rPr>
+          <w:rFonts w:ascii="Times New Roman" w:eastAsia="Times New Roman" w:hAnsi="Times New Roman" w:cs="Times New Roman"/>
+          <w:color w:val="1C1E21"/>
+          <w:sz w:val="26"/>
+          <w:szCs w:val="26"/>
+        </w:rPr>
+      </w:pPr>
+      <w:r>
+        <w:rPr>
+          <w:rFonts w:ascii="Times New Roman" w:eastAsia="Times New Roman" w:hAnsi="Times New Roman" w:cs="Times New Roman"/>
+          <w:color w:val="1C1E21"/>
+          <w:sz w:val="26"/>
+          <w:szCs w:val="26"/>
+        </w:rPr>
+        <w:tab/>
+      </w:r>
+      <w:r>
+        <w:rPr>
+          <w:rFonts w:ascii="Times New Roman" w:eastAsia="Times New Roman" w:hAnsi="Times New Roman" w:cs="Times New Roman"/>
+          <w:b/>
+          <w:bCs/>
+          <w:color w:val="1C1E21"/>
+          <w:sz w:val="26"/>
+          <w:szCs w:val="26"/>
+        </w:rPr>
+        <w:t xml:space="preserve">5. Resident Evil: Caliban Cove </w:t>
+      </w:r>
+      <w:r>
+        <w:rPr>
+          <w:rFonts w:ascii="Times New Roman" w:eastAsia="Times New Roman" w:hAnsi="Times New Roman" w:cs="Times New Roman"/>
+          <w:color w:val="1C1E21"/>
+          <w:sz w:val="26"/>
+          <w:szCs w:val="26"/>
+        </w:rPr>
+        <w:t xml:space="preserve">by S.D. Perry (2-26-21) – Book two of the Resident Evil series of books. This book is a departure from the games as it appears to </w:t>
+      </w:r>
+      <w:r>
+        <w:rPr>
+          <w:rFonts w:ascii="Times New Roman" w:eastAsia="Times New Roman" w:hAnsi="Times New Roman" w:cs="Times New Roman"/>
+          <w:color w:val="1C1E21"/>
+          <w:sz w:val="26"/>
+          <w:szCs w:val="26"/>
+        </w:rPr>
+        <w:lastRenderedPageBreak/>
+        <w:t xml:space="preserve">take place in an event that the games did not follow. Takes the team to a secret base in I believe Oregon (or Washington State). Here this team which includes Rebecca Chambers from the first book is looking to get information to implicate Umbrella about what happened in the Spencer Mansion incident. All around </w:t>
+      </w:r>
+      <w:r>
+        <w:rPr>
+          <w:rFonts w:ascii="Times New Roman" w:eastAsia="Times New Roman" w:hAnsi="Times New Roman" w:cs="Times New Roman"/>
+          <w:color w:val="1C1E21"/>
+          <w:sz w:val="26"/>
+          <w:szCs w:val="26"/>
+        </w:rPr>
+        <w:t>was not</w:t>
+      </w:r>
+      <w:r>
+        <w:rPr>
+          <w:rFonts w:ascii="Times New Roman" w:eastAsia="Times New Roman" w:hAnsi="Times New Roman" w:cs="Times New Roman"/>
+          <w:color w:val="1C1E21"/>
+          <w:sz w:val="26"/>
+          <w:szCs w:val="26"/>
+        </w:rPr>
+        <w:t xml:space="preserve"> that bad and looking forward to continuing the story in the future. </w:t>
+      </w:r>
+    </w:p>
+    <w:p>
+      <w:pPr>
+        <w:spacing w:line="240" w:lineRule="auto"/>
+        <w:rPr>
+          <w:rFonts w:ascii="Times New Roman" w:eastAsia="Times New Roman" w:hAnsi="Times New Roman" w:cs="Times New Roman"/>
+          <w:color w:val="1C1E21"/>
+          <w:sz w:val="26"/>
+          <w:szCs w:val="26"/>
+        </w:rPr>
+      </w:pPr>
+      <w:r>
+        <w:rPr>
+          <w:rFonts w:ascii="Times New Roman" w:eastAsia="Times New Roman" w:hAnsi="Times New Roman" w:cs="Times New Roman"/>
+          <w:color w:val="1C1E21"/>
+          <w:sz w:val="26"/>
+          <w:szCs w:val="26"/>
+        </w:rPr>
+        <w:tab/>
+      </w:r>
+      <w:r>
+        <w:rPr>
+          <w:rFonts w:ascii="Times New Roman" w:eastAsia="Times New Roman" w:hAnsi="Times New Roman" w:cs="Times New Roman"/>
+          <w:b/>
+          <w:bCs/>
+          <w:color w:val="1C1E21"/>
+          <w:sz w:val="26"/>
+          <w:szCs w:val="26"/>
+        </w:rPr>
+        <w:t xml:space="preserve">6. Nights of the Living Dead </w:t>
+      </w:r>
+      <w:r>
+        <w:rPr>
+          <w:rFonts w:ascii="Times New Roman" w:eastAsia="Times New Roman" w:hAnsi="Times New Roman" w:cs="Times New Roman"/>
+          <w:color w:val="1C1E21"/>
+          <w:sz w:val="26"/>
+          <w:szCs w:val="26"/>
+        </w:rPr>
+        <w:t>by Anthology (3-13-21) – All around was a fairly good book. Like most anthologies, it was a mixed bag of interesting and average stories at best. While most were interesting in some respects, I doubt I would re-read this book. Most of the stories were interesting as a solo read but really none grabbed me enough that I would want to go back and remember them again. The thing I found most interesting with this book was how they usually referenced, or even took place with the characters or location of the namesake movie of the book.</w:t>
+      </w:r>
+    </w:p>
+    <w:p>
+      <w:pPr>
+        <w:spacing w:line="240" w:lineRule="auto"/>
+        <w:rPr>
+          <w:rFonts w:ascii="Times New Roman" w:eastAsia="Times New Roman" w:hAnsi="Times New Roman" w:cs="Times New Roman"/>
+          <w:color w:val="1C1E21"/>
+          <w:sz w:val="26"/>
+          <w:szCs w:val="26"/>
+        </w:rPr>
+      </w:pPr>
+      <w:r>
+        <w:rPr>
+          <w:rFonts w:ascii="Times New Roman" w:eastAsia="Times New Roman" w:hAnsi="Times New Roman" w:cs="Times New Roman"/>
+          <w:color w:val="1C1E21"/>
+          <w:sz w:val="26"/>
+          <w:szCs w:val="26"/>
+        </w:rPr>
+        <w:tab/>
+      </w:r>
+      <w:r>
+        <w:rPr>
+          <w:rFonts w:ascii="Times New Roman" w:eastAsia="Times New Roman" w:hAnsi="Times New Roman" w:cs="Times New Roman"/>
+          <w:b/>
+          <w:bCs/>
+          <w:color w:val="1C1E21"/>
+          <w:sz w:val="26"/>
+          <w:szCs w:val="26"/>
+        </w:rPr>
+        <w:t xml:space="preserve">7. </w:t>
+      </w:r>
+      <w:proofErr w:type="spellStart"/>
+      <w:r>
+        <w:rPr>
+          <w:rFonts w:ascii="Times New Roman" w:eastAsia="Times New Roman" w:hAnsi="Times New Roman" w:cs="Times New Roman"/>
+          <w:b/>
+          <w:bCs/>
+          <w:color w:val="1C1E21"/>
+          <w:sz w:val="26"/>
+          <w:szCs w:val="26"/>
+        </w:rPr>
+        <w:t>Seveneves</w:t>
+      </w:r>
+      <w:proofErr w:type="spellEnd"/>
+      <w:r>
+        <w:rPr>
+          <w:rFonts w:ascii="Times New Roman" w:eastAsia="Times New Roman" w:hAnsi="Times New Roman" w:cs="Times New Roman"/>
+          <w:b/>
+          <w:bCs/>
+          <w:color w:val="1C1E21"/>
+          <w:sz w:val="26"/>
+          <w:szCs w:val="26"/>
+        </w:rPr>
+        <w:t xml:space="preserve"> </w:t>
+      </w:r>
+      <w:r>
+        <w:rPr>
+          <w:rFonts w:ascii="Times New Roman" w:eastAsia="Times New Roman" w:hAnsi="Times New Roman" w:cs="Times New Roman"/>
+          <w:color w:val="1C1E21"/>
+          <w:sz w:val="26"/>
+          <w:szCs w:val="26"/>
+        </w:rPr>
+        <w:t xml:space="preserve">by Neal Stephenson (5-7-21) – This was </w:t>
+      </w:r>
+      <w:r>
+        <w:rPr>
+          <w:rFonts w:ascii="Times New Roman" w:eastAsia="Times New Roman" w:hAnsi="Times New Roman" w:cs="Times New Roman"/>
+          <w:color w:val="1C1E21"/>
+          <w:sz w:val="26"/>
+          <w:szCs w:val="26"/>
+        </w:rPr>
+        <w:t>an exceptionally long</w:t>
+      </w:r>
+      <w:r>
+        <w:rPr>
+          <w:rFonts w:ascii="Times New Roman" w:eastAsia="Times New Roman" w:hAnsi="Times New Roman" w:cs="Times New Roman"/>
+          <w:color w:val="1C1E21"/>
+          <w:sz w:val="26"/>
+          <w:szCs w:val="26"/>
+        </w:rPr>
+        <w:t xml:space="preserve"> but interesting read. The basic premise is that the moon blows up, </w:t>
+      </w:r>
+      <w:r>
+        <w:rPr>
+          <w:rFonts w:ascii="Times New Roman" w:eastAsia="Times New Roman" w:hAnsi="Times New Roman" w:cs="Times New Roman"/>
+          <w:color w:val="1C1E21"/>
+          <w:sz w:val="26"/>
+          <w:szCs w:val="26"/>
+        </w:rPr>
+        <w:t>it is</w:t>
+      </w:r>
+      <w:r>
+        <w:rPr>
+          <w:rFonts w:ascii="Times New Roman" w:eastAsia="Times New Roman" w:hAnsi="Times New Roman" w:cs="Times New Roman"/>
+          <w:color w:val="1C1E21"/>
+          <w:sz w:val="26"/>
+          <w:szCs w:val="26"/>
+        </w:rPr>
+        <w:t xml:space="preserve"> not really stated how, but it does and now the pieces of the moon will be raining down onto the planet. The story goes over how things move on from there. </w:t>
+      </w:r>
+      <w:r>
+        <w:rPr>
+          <w:rFonts w:ascii="Times New Roman" w:eastAsia="Times New Roman" w:hAnsi="Times New Roman" w:cs="Times New Roman"/>
+          <w:color w:val="1C1E21"/>
+          <w:sz w:val="26"/>
+          <w:szCs w:val="26"/>
+        </w:rPr>
+        <w:t>Do not</w:t>
+      </w:r>
+      <w:r>
+        <w:rPr>
+          <w:rFonts w:ascii="Times New Roman" w:eastAsia="Times New Roman" w:hAnsi="Times New Roman" w:cs="Times New Roman"/>
+          <w:color w:val="1C1E21"/>
+          <w:sz w:val="26"/>
+          <w:szCs w:val="26"/>
+        </w:rPr>
+        <w:t xml:space="preserve"> want to give too much away, but was a really good read, just at something near 900 pages, took me forever to get through. All around, probably </w:t>
+      </w:r>
+      <w:r>
+        <w:rPr>
+          <w:rFonts w:ascii="Times New Roman" w:eastAsia="Times New Roman" w:hAnsi="Times New Roman" w:cs="Times New Roman"/>
+          <w:color w:val="1C1E21"/>
+          <w:sz w:val="26"/>
+          <w:szCs w:val="26"/>
+        </w:rPr>
+        <w:t>will not</w:t>
+      </w:r>
+      <w:r>
+        <w:rPr>
+          <w:rFonts w:ascii="Times New Roman" w:eastAsia="Times New Roman" w:hAnsi="Times New Roman" w:cs="Times New Roman"/>
+          <w:color w:val="1C1E21"/>
+          <w:sz w:val="26"/>
+          <w:szCs w:val="26"/>
+        </w:rPr>
+        <w:t xml:space="preserve"> read again, but do not regret reading the book. </w:t>
+      </w:r>
+    </w:p>
+    <w:p>
+      <w:pPr>
+        <w:spacing w:line="240" w:lineRule="auto"/>
+        <w:rPr>
+          <w:rFonts w:ascii="Times New Roman" w:eastAsia="Times New Roman" w:hAnsi="Times New Roman" w:cs="Times New Roman"/>
+          <w:color w:val="1C1E21"/>
+          <w:sz w:val="26"/>
+          <w:szCs w:val="26"/>
+        </w:rPr>
+      </w:pPr>
+      <w:r>
+        <w:rPr>
+          <w:rFonts w:ascii="Times New Roman" w:eastAsia="Times New Roman" w:hAnsi="Times New Roman" w:cs="Times New Roman"/>
+          <w:color w:val="1C1E21"/>
+          <w:sz w:val="26"/>
+          <w:szCs w:val="26"/>
+        </w:rPr>
+        <w:tab/>
+      </w:r>
+      <w:r>
+        <w:rPr>
+          <w:rFonts w:ascii="Times New Roman" w:eastAsia="Times New Roman" w:hAnsi="Times New Roman" w:cs="Times New Roman"/>
+          <w:b/>
+          <w:bCs/>
+          <w:color w:val="1C1E21"/>
+          <w:sz w:val="26"/>
+          <w:szCs w:val="26"/>
+        </w:rPr>
+        <w:t xml:space="preserve">8. Star Wars the High Republic: Into </w:t>
+      </w:r>
+      <w:r>
+        <w:rPr>
+          <w:rFonts w:ascii="Times New Roman" w:eastAsia="Times New Roman" w:hAnsi="Times New Roman" w:cs="Times New Roman"/>
+          <w:b/>
+          <w:bCs/>
+          <w:color w:val="1C1E21"/>
+          <w:sz w:val="26"/>
+          <w:szCs w:val="26"/>
+        </w:rPr>
+        <w:t>the</w:t>
+      </w:r>
+      <w:r>
+        <w:rPr>
+          <w:rFonts w:ascii="Times New Roman" w:eastAsia="Times New Roman" w:hAnsi="Times New Roman" w:cs="Times New Roman"/>
+          <w:b/>
+          <w:bCs/>
+          <w:color w:val="1C1E21"/>
+          <w:sz w:val="26"/>
+          <w:szCs w:val="26"/>
+        </w:rPr>
+        <w:t xml:space="preserve"> Dark </w:t>
+      </w:r>
+      <w:r>
+        <w:rPr>
+          <w:rFonts w:ascii="Times New Roman" w:eastAsia="Times New Roman" w:hAnsi="Times New Roman" w:cs="Times New Roman"/>
+          <w:color w:val="1C1E21"/>
+          <w:sz w:val="26"/>
+          <w:szCs w:val="26"/>
+        </w:rPr>
+        <w:t xml:space="preserve">by Claudia Gray (5-24-24) – All around a good entry into this new series of books. Taking place I believe about </w:t>
+      </w:r>
+      <w:r>
+        <w:rPr>
+          <w:rFonts w:ascii="Times New Roman" w:eastAsia="Times New Roman" w:hAnsi="Times New Roman" w:cs="Times New Roman"/>
+          <w:color w:val="1C1E21"/>
+          <w:sz w:val="26"/>
+          <w:szCs w:val="26"/>
+        </w:rPr>
+        <w:t>100 years</w:t>
+      </w:r>
+      <w:r>
+        <w:rPr>
+          <w:rFonts w:ascii="Times New Roman" w:eastAsia="Times New Roman" w:hAnsi="Times New Roman" w:cs="Times New Roman"/>
+          <w:color w:val="1C1E21"/>
+          <w:sz w:val="26"/>
+          <w:szCs w:val="26"/>
+        </w:rPr>
+        <w:t xml:space="preserve"> prior to the events of the movies, this takes place back in an older era of the republic. The events largely set as </w:t>
+      </w:r>
+      <w:r>
+        <w:rPr>
+          <w:rFonts w:ascii="Times New Roman" w:eastAsia="Times New Roman" w:hAnsi="Times New Roman" w:cs="Times New Roman"/>
+          <w:color w:val="1C1E21"/>
+          <w:sz w:val="26"/>
+          <w:szCs w:val="26"/>
+        </w:rPr>
+        <w:t>an</w:t>
+      </w:r>
+      <w:r>
+        <w:rPr>
+          <w:rFonts w:ascii="Times New Roman" w:eastAsia="Times New Roman" w:hAnsi="Times New Roman" w:cs="Times New Roman"/>
+          <w:color w:val="1C1E21"/>
+          <w:sz w:val="26"/>
+          <w:szCs w:val="26"/>
+        </w:rPr>
+        <w:t xml:space="preserve"> introduction to a new set of characters and possibly two new evil characters or races. All around was a fun read and I look forward to reading more in this realm in the future.</w:t>
+      </w:r>
+    </w:p>
+    <w:p>
+      <w:pPr>
+        <w:spacing w:line="240" w:lineRule="auto"/>
+        <w:rPr>
+          <w:rFonts w:ascii="Times New Roman" w:eastAsia="Times New Roman" w:hAnsi="Times New Roman" w:cs="Times New Roman"/>
+          <w:color w:val="1C1E21"/>
+          <w:sz w:val="26"/>
+          <w:szCs w:val="26"/>
+        </w:rPr>
+      </w:pPr>
+      <w:r>
+        <w:rPr>
+          <w:rFonts w:ascii="Times New Roman" w:eastAsia="Times New Roman" w:hAnsi="Times New Roman" w:cs="Times New Roman"/>
+          <w:color w:val="1C1E21"/>
+          <w:sz w:val="26"/>
+          <w:szCs w:val="26"/>
+        </w:rPr>
+        <w:tab/>
+      </w:r>
+      <w:r>
+        <w:rPr>
+          <w:rFonts w:ascii="Times New Roman" w:eastAsia="Times New Roman" w:hAnsi="Times New Roman" w:cs="Times New Roman"/>
+          <w:b/>
+          <w:bCs/>
+          <w:color w:val="1C1E21"/>
+          <w:sz w:val="26"/>
+          <w:szCs w:val="26"/>
+        </w:rPr>
+        <w:t xml:space="preserve">9. Lord of Souls </w:t>
+      </w:r>
+      <w:r>
+        <w:rPr>
+          <w:rFonts w:ascii="Times New Roman" w:eastAsia="Times New Roman" w:hAnsi="Times New Roman" w:cs="Times New Roman"/>
+          <w:color w:val="1C1E21"/>
+          <w:sz w:val="26"/>
+          <w:szCs w:val="26"/>
+        </w:rPr>
+        <w:t xml:space="preserve">by Greg Keyes (6-2-21) – This is the final of two novels based in the Elder Scrolls world of Tamriel. </w:t>
+      </w:r>
+      <w:r>
+        <w:rPr>
+          <w:rFonts w:ascii="Times New Roman" w:eastAsia="Times New Roman" w:hAnsi="Times New Roman" w:cs="Times New Roman"/>
+          <w:color w:val="1C1E21"/>
+          <w:sz w:val="26"/>
+          <w:szCs w:val="26"/>
+        </w:rPr>
+        <w:t>A fairly good</w:t>
+      </w:r>
+      <w:r>
+        <w:rPr>
+          <w:rFonts w:ascii="Times New Roman" w:eastAsia="Times New Roman" w:hAnsi="Times New Roman" w:cs="Times New Roman"/>
+          <w:color w:val="1C1E21"/>
+          <w:sz w:val="26"/>
+          <w:szCs w:val="26"/>
+        </w:rPr>
+        <w:t xml:space="preserve"> story overall. I had </w:t>
+      </w:r>
+      <w:r>
+        <w:rPr>
+          <w:rFonts w:ascii="Times New Roman" w:eastAsia="Times New Roman" w:hAnsi="Times New Roman" w:cs="Times New Roman"/>
+          <w:color w:val="1C1E21"/>
+          <w:sz w:val="26"/>
+          <w:szCs w:val="26"/>
+        </w:rPr>
+        <w:t>forgot</w:t>
+      </w:r>
+      <w:r>
+        <w:rPr>
+          <w:rFonts w:ascii="Times New Roman" w:eastAsia="Times New Roman" w:hAnsi="Times New Roman" w:cs="Times New Roman"/>
+          <w:color w:val="1C1E21"/>
+          <w:sz w:val="26"/>
+          <w:szCs w:val="26"/>
+        </w:rPr>
+        <w:t xml:space="preserve"> who the characters were initially because it had been so long since I last read the first book. Reading about the world building, a floating city that runs on souls of those that are killed beneath it, the growth of the main characters and the ultimate choices that lead to the end of the story are quite well done. I thought a few of the story points at the end went a bit too quickly (a primary villain is killed off seemingly over just a page or two from the initial confrontation). Overall, I wish they would keep making books in this world because the lore here is quite deep and could generate many </w:t>
+      </w:r>
+      <w:r>
+        <w:rPr>
+          <w:rFonts w:ascii="Times New Roman" w:eastAsia="Times New Roman" w:hAnsi="Times New Roman" w:cs="Times New Roman"/>
+          <w:color w:val="1C1E21"/>
+          <w:sz w:val="26"/>
+          <w:szCs w:val="26"/>
+        </w:rPr>
+        <w:t>stories,</w:t>
+      </w:r>
+      <w:r>
+        <w:rPr>
+          <w:rFonts w:ascii="Times New Roman" w:eastAsia="Times New Roman" w:hAnsi="Times New Roman" w:cs="Times New Roman"/>
+          <w:color w:val="1C1E21"/>
+          <w:sz w:val="26"/>
+          <w:szCs w:val="26"/>
+        </w:rPr>
+        <w:t xml:space="preserve"> I’m sure.</w:t>
+      </w:r>
+    </w:p>
+    <w:p>
+      <w:pPr>
+        <w:spacing w:line="240" w:lineRule="auto"/>
+        <w:rPr>
+          <w:rFonts w:ascii="Times New Roman" w:eastAsia="Times New Roman" w:hAnsi="Times New Roman" w:cs="Times New Roman"/>
+          <w:color w:val="1C1E21"/>
+          <w:sz w:val="26"/>
+          <w:szCs w:val="26"/>
+        </w:rPr>
+      </w:pPr>
+      <w:r>
+        <w:rPr>
+          <w:rFonts w:ascii="Times New Roman" w:eastAsia="Times New Roman" w:hAnsi="Times New Roman" w:cs="Times New Roman"/>
+          <w:color w:val="1C1E21"/>
+          <w:sz w:val="26"/>
+          <w:szCs w:val="26"/>
+        </w:rPr>
+        <w:tab/>
+      </w:r>
+      <w:r>
+        <w:rPr>
+          <w:rFonts w:ascii="Times New Roman" w:eastAsia="Times New Roman" w:hAnsi="Times New Roman" w:cs="Times New Roman"/>
+          <w:b/>
+          <w:bCs/>
+          <w:color w:val="1C1E21"/>
+          <w:sz w:val="26"/>
+          <w:szCs w:val="26"/>
+        </w:rPr>
+        <w:t xml:space="preserve">10. The Perfect Day </w:t>
+      </w:r>
+      <w:r>
+        <w:rPr>
+          <w:rFonts w:ascii="Times New Roman" w:eastAsia="Times New Roman" w:hAnsi="Times New Roman" w:cs="Times New Roman"/>
+          <w:color w:val="1C1E21"/>
+          <w:sz w:val="26"/>
+          <w:szCs w:val="26"/>
+        </w:rPr>
+        <w:t xml:space="preserve">by Ira Levin (6-21-21) – Set in a future world where everyone is basically controlled by a treatment which makes them less violent and </w:t>
+      </w:r>
+      <w:r>
+        <w:rPr>
+          <w:rFonts w:ascii="Times New Roman" w:eastAsia="Times New Roman" w:hAnsi="Times New Roman" w:cs="Times New Roman"/>
+          <w:color w:val="1C1E21"/>
+          <w:sz w:val="26"/>
+          <w:szCs w:val="26"/>
+        </w:rPr>
+        <w:t>overall,</w:t>
+      </w:r>
+      <w:r>
+        <w:rPr>
+          <w:rFonts w:ascii="Times New Roman" w:eastAsia="Times New Roman" w:hAnsi="Times New Roman" w:cs="Times New Roman"/>
+          <w:color w:val="1C1E21"/>
+          <w:sz w:val="26"/>
+          <w:szCs w:val="26"/>
+        </w:rPr>
+        <w:t xml:space="preserve"> more compliant. A dystopian society where you are told what you will do for a living once of </w:t>
+      </w:r>
+      <w:r>
+        <w:rPr>
+          <w:rFonts w:ascii="Times New Roman" w:eastAsia="Times New Roman" w:hAnsi="Times New Roman" w:cs="Times New Roman"/>
+          <w:color w:val="1C1E21"/>
+          <w:sz w:val="26"/>
+          <w:szCs w:val="26"/>
+        </w:rPr>
+        <w:t>age if</w:t>
+      </w:r>
+      <w:r>
+        <w:rPr>
+          <w:rFonts w:ascii="Times New Roman" w:eastAsia="Times New Roman" w:hAnsi="Times New Roman" w:cs="Times New Roman"/>
+          <w:color w:val="1C1E21"/>
+          <w:sz w:val="26"/>
+          <w:szCs w:val="26"/>
+        </w:rPr>
+        <w:t xml:space="preserve"> you are allowed to have children and to ultimately be known when you will die. This is the premise of this story which was quite interesting to read and one of those things where aspects of it seem good on the outside, but you can see the extremes it can be taken to.</w:t>
+      </w:r>
+    </w:p>
+    <w:p>
+      <w:pPr>
+        <w:spacing w:after="180" w:line="240" w:lineRule="auto"/>
+        <w:ind w:firstLine="720"/>
+        <w:rPr>
+          <w:rFonts w:ascii="Times New Roman" w:eastAsia="Times New Roman" w:hAnsi="Times New Roman" w:cs="Times New Roman"/>
+          <w:color w:val="1C1E21"/>
+          <w:sz w:val="26"/>
+          <w:szCs w:val="26"/>
+        </w:rPr>
+      </w:pPr>
+      <w:r>
+        <w:rPr>
+          <w:rFonts w:ascii="Times New Roman" w:eastAsia="Times New Roman" w:hAnsi="Times New Roman" w:cs="Times New Roman"/>
+          <w:b/>
+          <w:bCs/>
+          <w:color w:val="1C1E21"/>
+          <w:sz w:val="26"/>
+          <w:szCs w:val="26"/>
+        </w:rPr>
+        <w:lastRenderedPageBreak/>
         <w:t>11. Pan’s Labyrinth</w:t>
       </w:r>
       <w:r>
@@ -1921,7 +2008,337 @@
           <w:sz w:val="26"/>
           <w:szCs w:val="26"/>
         </w:rPr>
+        <w:tab/>
+      </w:r>
+      <w:r>
+        <w:rPr>
+          <w:rFonts w:ascii="Times New Roman" w:eastAsia="Times New Roman" w:hAnsi="Times New Roman" w:cs="Times New Roman"/>
+          <w:b/>
+          <w:bCs/>
+          <w:color w:val="1C1E21"/>
+          <w:sz w:val="26"/>
+          <w:szCs w:val="26"/>
+        </w:rPr>
+        <w:t xml:space="preserve">13. Tiamat’s Wrath (The Expanse Book 8) </w:t>
+      </w:r>
+      <w:r>
+        <w:rPr>
+          <w:rFonts w:ascii="Times New Roman" w:eastAsia="Times New Roman" w:hAnsi="Times New Roman" w:cs="Times New Roman"/>
+          <w:color w:val="1C1E21"/>
+          <w:sz w:val="26"/>
+          <w:szCs w:val="26"/>
+        </w:rPr>
+        <w:t xml:space="preserve">by James S. A. Corey (8-17-21) – Great in every aspect! </w:t>
+      </w:r>
+      <w:r>
+        <w:rPr>
+          <w:rFonts w:ascii="Times New Roman" w:eastAsia="Times New Roman" w:hAnsi="Times New Roman" w:cs="Times New Roman"/>
+          <w:color w:val="1C1E21"/>
+          <w:sz w:val="26"/>
+          <w:szCs w:val="26"/>
+        </w:rPr>
+        <w:t>Can’t</w:t>
+      </w:r>
+      <w:r>
+        <w:rPr>
+          <w:rFonts w:ascii="Times New Roman" w:eastAsia="Times New Roman" w:hAnsi="Times New Roman" w:cs="Times New Roman"/>
+          <w:color w:val="1C1E21"/>
+          <w:sz w:val="26"/>
+          <w:szCs w:val="26"/>
+        </w:rPr>
+        <w:t xml:space="preserve"> wait for the final in the series. This one pitted the cast against the Laconian’s again and built up a bit more of what killed the </w:t>
+      </w:r>
+      <w:proofErr w:type="spellStart"/>
+      <w:r>
+        <w:rPr>
+          <w:rFonts w:ascii="Times New Roman" w:eastAsia="Times New Roman" w:hAnsi="Times New Roman" w:cs="Times New Roman"/>
+          <w:color w:val="1C1E21"/>
+          <w:sz w:val="26"/>
+          <w:szCs w:val="26"/>
+        </w:rPr>
+        <w:t>protomolecule</w:t>
+      </w:r>
+      <w:proofErr w:type="spellEnd"/>
+      <w:r>
+        <w:rPr>
+          <w:rFonts w:ascii="Times New Roman" w:eastAsia="Times New Roman" w:hAnsi="Times New Roman" w:cs="Times New Roman"/>
+          <w:color w:val="1C1E21"/>
+          <w:sz w:val="26"/>
+          <w:szCs w:val="26"/>
+        </w:rPr>
+        <w:t xml:space="preserve"> creators. </w:t>
+      </w:r>
+      <w:r>
+        <w:rPr>
+          <w:rFonts w:ascii="Times New Roman" w:eastAsia="Times New Roman" w:hAnsi="Times New Roman" w:cs="Times New Roman"/>
+          <w:color w:val="1C1E21"/>
+          <w:sz w:val="26"/>
+          <w:szCs w:val="26"/>
+        </w:rPr>
+        <w:t>Can’t</w:t>
+      </w:r>
+      <w:r>
+        <w:rPr>
+          <w:rFonts w:ascii="Times New Roman" w:eastAsia="Times New Roman" w:hAnsi="Times New Roman" w:cs="Times New Roman"/>
+          <w:color w:val="1C1E21"/>
+          <w:sz w:val="26"/>
+          <w:szCs w:val="26"/>
+        </w:rPr>
+        <w:t xml:space="preserve"> say much more without giving things away. Looking like a hell of a last book coming out later this year.</w:t>
+      </w:r>
+    </w:p>
+    <w:p>
+      <w:pPr>
+        <w:spacing w:line="240" w:lineRule="auto"/>
+        <w:rPr>
+          <w:rFonts w:ascii="Times New Roman" w:eastAsia="Times New Roman" w:hAnsi="Times New Roman" w:cs="Times New Roman"/>
+          <w:color w:val="1C1E21"/>
+          <w:sz w:val="26"/>
+          <w:szCs w:val="26"/>
+        </w:rPr>
+      </w:pPr>
+      <w:r>
+        <w:rPr>
+          <w:rFonts w:ascii="Times New Roman" w:eastAsia="Times New Roman" w:hAnsi="Times New Roman" w:cs="Times New Roman"/>
+          <w:color w:val="1C1E21"/>
+          <w:sz w:val="26"/>
+          <w:szCs w:val="26"/>
+        </w:rPr>
+        <w:tab/>
+      </w:r>
+      <w:r>
+        <w:rPr>
+          <w:rFonts w:ascii="Times New Roman" w:eastAsia="Times New Roman" w:hAnsi="Times New Roman" w:cs="Times New Roman"/>
+          <w:b/>
+          <w:bCs/>
+          <w:color w:val="1C1E21"/>
+          <w:sz w:val="26"/>
+          <w:szCs w:val="26"/>
+        </w:rPr>
+        <w:t>14. Halo Oblivion</w:t>
+      </w:r>
+      <w:r>
+        <w:rPr>
+          <w:rFonts w:ascii="Times New Roman" w:eastAsia="Times New Roman" w:hAnsi="Times New Roman" w:cs="Times New Roman"/>
+          <w:b/>
+          <w:bCs/>
+          <w:color w:val="1C1E21"/>
+          <w:sz w:val="26"/>
+          <w:szCs w:val="26"/>
+        </w:rPr>
+        <w:t xml:space="preserve"> </w:t>
+      </w:r>
+      <w:r>
+        <w:rPr>
+          <w:rFonts w:ascii="Times New Roman" w:eastAsia="Times New Roman" w:hAnsi="Times New Roman" w:cs="Times New Roman"/>
+          <w:color w:val="1C1E21"/>
+          <w:sz w:val="26"/>
+          <w:szCs w:val="26"/>
+        </w:rPr>
+        <w:t xml:space="preserve">by Troy Denning (9-12-21) – I have been a huge fan of halo for just shy of two decades now. In all this time though I have yet to read of the novels set in that universe. This being the first I am so far not sold on the series honestly. While the book wasn’t that bad, it was sort of strange to read the inner thoughts of the hero from the games which is just the silent hero </w:t>
+      </w:r>
+      <w:proofErr w:type="gramStart"/>
+      <w:r>
+        <w:rPr>
+          <w:rFonts w:ascii="Times New Roman" w:eastAsia="Times New Roman" w:hAnsi="Times New Roman" w:cs="Times New Roman"/>
+          <w:color w:val="1C1E21"/>
+          <w:sz w:val="26"/>
+          <w:szCs w:val="26"/>
+        </w:rPr>
+        <w:t>type more or less</w:t>
+      </w:r>
+      <w:proofErr w:type="gramEnd"/>
+      <w:r>
+        <w:rPr>
+          <w:rFonts w:ascii="Times New Roman" w:eastAsia="Times New Roman" w:hAnsi="Times New Roman" w:cs="Times New Roman"/>
+          <w:color w:val="1C1E21"/>
+          <w:sz w:val="26"/>
+          <w:szCs w:val="26"/>
+        </w:rPr>
+        <w:t xml:space="preserve">. All around, the story wasn’t terrible, but it </w:t>
+      </w:r>
+      <w:r>
+        <w:rPr>
+          <w:rFonts w:ascii="Times New Roman" w:eastAsia="Times New Roman" w:hAnsi="Times New Roman" w:cs="Times New Roman"/>
+          <w:color w:val="1C1E21"/>
+          <w:sz w:val="26"/>
+          <w:szCs w:val="26"/>
+        </w:rPr>
+        <w:t>sorts</w:t>
+      </w:r>
+      <w:r>
+        <w:rPr>
+          <w:rFonts w:ascii="Times New Roman" w:eastAsia="Times New Roman" w:hAnsi="Times New Roman" w:cs="Times New Roman"/>
+          <w:color w:val="1C1E21"/>
+          <w:sz w:val="26"/>
+          <w:szCs w:val="26"/>
+        </w:rPr>
+        <w:t xml:space="preserve"> of built up to something and then that thing didn’t even happen. I will likely read another story in the series, but if the overall narrative doesn’t hold my interest after that, I will likely move on and just stick to the games.</w:t>
+      </w:r>
+    </w:p>
+    <w:p>
+      <w:pPr>
+        <w:spacing w:line="240" w:lineRule="auto"/>
+        <w:rPr>
+          <w:rFonts w:ascii="Times New Roman" w:eastAsia="Times New Roman" w:hAnsi="Times New Roman" w:cs="Times New Roman"/>
+          <w:color w:val="1C1E21"/>
+          <w:sz w:val="26"/>
+          <w:szCs w:val="26"/>
+        </w:rPr>
+      </w:pPr>
+      <w:r>
+        <w:rPr>
+          <w:rFonts w:ascii="Times New Roman" w:eastAsia="Times New Roman" w:hAnsi="Times New Roman" w:cs="Times New Roman"/>
+          <w:color w:val="1C1E21"/>
+          <w:sz w:val="26"/>
+          <w:szCs w:val="26"/>
+        </w:rPr>
+        <w:tab/>
+      </w:r>
+      <w:r>
+        <w:rPr>
+          <w:rFonts w:ascii="Times New Roman" w:eastAsia="Times New Roman" w:hAnsi="Times New Roman" w:cs="Times New Roman"/>
+          <w:b/>
+          <w:bCs/>
+          <w:color w:val="1C1E21"/>
+          <w:sz w:val="26"/>
+          <w:szCs w:val="26"/>
+        </w:rPr>
+        <w:t>15. Fearful Symmetrie</w:t>
+      </w:r>
+      <w:r>
+        <w:rPr>
+          <w:rFonts w:ascii="Times New Roman" w:eastAsia="Times New Roman" w:hAnsi="Times New Roman" w:cs="Times New Roman"/>
+          <w:b/>
+          <w:bCs/>
+          <w:color w:val="1C1E21"/>
+          <w:sz w:val="26"/>
+          <w:szCs w:val="26"/>
+        </w:rPr>
+        <w:t xml:space="preserve">s </w:t>
+      </w:r>
+      <w:r>
+        <w:rPr>
+          <w:rFonts w:ascii="Times New Roman" w:eastAsia="Times New Roman" w:hAnsi="Times New Roman" w:cs="Times New Roman"/>
+          <w:color w:val="1C1E21"/>
+          <w:sz w:val="26"/>
+          <w:szCs w:val="26"/>
+        </w:rPr>
+        <w:t>by Various Authors (10-05-21) – I honestly was mostly let down with this compendium of stories. For a, what I had assumed anyway, was a largely horror based short story collection, the stories were sort of a letdown. There were a few stories a bit over halfway through that I thought were overall good, but the large majority just were uninteresting. I believe I had only bought this because it had stories from authors, I knew who wrote good books. Brian Evenson who wrote the Dead Space novels (which are fantastic) and John Langan who wrote an excellent short story in “A Living Dead” called “How the Day Runs Down”, which was also fantastic. In this one though, I don’t even remember if their stories were the memorable ones or not because everything was mediocre to me at best. All around, a pass.</w:t>
+      </w:r>
+    </w:p>
+    <w:p>
+      <w:pPr>
+        <w:spacing w:line="240" w:lineRule="auto"/>
+        <w:rPr>
+          <w:rFonts w:ascii="Times New Roman" w:eastAsia="Times New Roman" w:hAnsi="Times New Roman" w:cs="Times New Roman"/>
+          <w:color w:val="1C1E21"/>
+          <w:sz w:val="26"/>
+          <w:szCs w:val="26"/>
+        </w:rPr>
+      </w:pPr>
+      <w:r>
+        <w:rPr>
+          <w:rFonts w:ascii="Times New Roman" w:eastAsia="Times New Roman" w:hAnsi="Times New Roman" w:cs="Times New Roman"/>
+          <w:color w:val="1C1E21"/>
+          <w:sz w:val="26"/>
+          <w:szCs w:val="26"/>
+        </w:rPr>
+        <w:tab/>
+      </w:r>
+      <w:r>
+        <w:rPr>
+          <w:rFonts w:ascii="Times New Roman" w:eastAsia="Times New Roman" w:hAnsi="Times New Roman" w:cs="Times New Roman"/>
+          <w:b/>
+          <w:bCs/>
+          <w:color w:val="1C1E21"/>
+          <w:sz w:val="26"/>
+          <w:szCs w:val="26"/>
+        </w:rPr>
+        <w:t>16. Star Wars: The High Republic: Light of the Jedi</w:t>
+      </w:r>
+      <w:r>
+        <w:rPr>
+          <w:rFonts w:ascii="Times New Roman" w:eastAsia="Times New Roman" w:hAnsi="Times New Roman" w:cs="Times New Roman"/>
+          <w:color w:val="1C1E21"/>
+          <w:sz w:val="26"/>
+          <w:szCs w:val="26"/>
+        </w:rPr>
+        <w:t xml:space="preserve"> </w:t>
+      </w:r>
+      <w:r>
+        <w:rPr>
+          <w:rFonts w:ascii="Times New Roman" w:eastAsia="Times New Roman" w:hAnsi="Times New Roman" w:cs="Times New Roman"/>
+          <w:color w:val="1C1E21"/>
+          <w:sz w:val="26"/>
+          <w:szCs w:val="26"/>
+        </w:rPr>
+        <w:t xml:space="preserve">by Charles Soule </w:t>
+      </w:r>
+      <w:r>
+        <w:rPr>
+          <w:rFonts w:ascii="Times New Roman" w:eastAsia="Times New Roman" w:hAnsi="Times New Roman" w:cs="Times New Roman"/>
+          <w:color w:val="1C1E21"/>
+          <w:sz w:val="26"/>
+          <w:szCs w:val="26"/>
+        </w:rPr>
+        <w:t xml:space="preserve">(10-24-21) – So apparently this is really the first book in the new story arc. The book I had read previously was the second. Wasn’t too big of a deal though, the references were passing and didn’t ruin anything. The story really starts with a hyperspace anomaly causing a </w:t>
+      </w:r>
+      <w:r>
+        <w:rPr>
+          <w:rFonts w:ascii="Times New Roman" w:eastAsia="Times New Roman" w:hAnsi="Times New Roman" w:cs="Times New Roman"/>
+          <w:color w:val="1C1E21"/>
+          <w:sz w:val="26"/>
+          <w:szCs w:val="26"/>
+        </w:rPr>
         <w:lastRenderedPageBreak/>
+        <w:t xml:space="preserve">cargo ship to fall apart in hyper space. The pieces then proceed to scatter through various systems and cause damage killing billions of people. This leads the story to go into the rise of the new </w:t>
+      </w:r>
+      <w:r>
+        <w:rPr>
+          <w:rFonts w:ascii="Times New Roman" w:eastAsia="Times New Roman" w:hAnsi="Times New Roman" w:cs="Times New Roman"/>
+          <w:color w:val="1C1E21"/>
+          <w:sz w:val="26"/>
+          <w:szCs w:val="26"/>
+        </w:rPr>
+        <w:t>villains</w:t>
+      </w:r>
+      <w:r>
+        <w:rPr>
+          <w:rFonts w:ascii="Times New Roman" w:eastAsia="Times New Roman" w:hAnsi="Times New Roman" w:cs="Times New Roman"/>
+          <w:color w:val="1C1E21"/>
+          <w:sz w:val="26"/>
+          <w:szCs w:val="26"/>
+        </w:rPr>
+        <w:t xml:space="preserve"> of this story line, the </w:t>
+      </w:r>
+      <w:r>
+        <w:rPr>
+          <w:rFonts w:ascii="Times New Roman" w:eastAsia="Times New Roman" w:hAnsi="Times New Roman" w:cs="Times New Roman"/>
+          <w:color w:val="1C1E21"/>
+          <w:sz w:val="26"/>
+          <w:szCs w:val="26"/>
+        </w:rPr>
+        <w:t xml:space="preserve">Nihil. Ultimately this was likely an introduction to many of the characters we will see over the course of the coming Novels, so there was a lot of introductions to be had, many Jedi and many leaders of the Nihil. All around, was a decent book, not great, but not terrible either. </w:t>
+      </w:r>
+    </w:p>
+    <w:p>
+      <w:pPr>
+        <w:spacing w:line="240" w:lineRule="auto"/>
+        <w:rPr>
+          <w:rFonts w:ascii="Times New Roman" w:eastAsia="Times New Roman" w:hAnsi="Times New Roman" w:cs="Times New Roman"/>
+          <w:color w:val="1C1E21"/>
+          <w:sz w:val="26"/>
+          <w:szCs w:val="26"/>
+        </w:rPr>
+      </w:pPr>
+      <w:r>
+        <w:rPr>
+          <w:rFonts w:ascii="Times New Roman" w:eastAsia="Times New Roman" w:hAnsi="Times New Roman" w:cs="Times New Roman"/>
+          <w:color w:val="1C1E21"/>
+          <w:sz w:val="26"/>
+          <w:szCs w:val="26"/>
+        </w:rPr>
         <w:tab/>
       </w:r>
       <w:r>
@@ -1933,123 +2350,16 @@
           <w:sz w:val="26"/>
           <w:szCs w:val="26"/>
         </w:rPr>
-        <w:t xml:space="preserve">13. Tiamat’s Wrath (The Expanse Book 8) </w:t>
-      </w:r>
-      <w:r>
-        <w:rPr>
-          <w:rFonts w:ascii="Times New Roman" w:eastAsia="Times New Roman" w:hAnsi="Times New Roman" w:cs="Times New Roman"/>
-          <w:color w:val="1C1E21"/>
-          <w:sz w:val="26"/>
-          <w:szCs w:val="26"/>
-        </w:rPr>
-        <w:t xml:space="preserve">by James S. A. Corey (8-17-21) – Great in every aspect! </w:t>
-      </w:r>
-      <w:r>
-        <w:rPr>
-          <w:rFonts w:ascii="Times New Roman" w:eastAsia="Times New Roman" w:hAnsi="Times New Roman" w:cs="Times New Roman"/>
-          <w:color w:val="1C1E21"/>
-          <w:sz w:val="26"/>
-          <w:szCs w:val="26"/>
-        </w:rPr>
-        <w:t>Can’t</w:t>
-      </w:r>
-      <w:r>
-        <w:rPr>
-          <w:rFonts w:ascii="Times New Roman" w:eastAsia="Times New Roman" w:hAnsi="Times New Roman" w:cs="Times New Roman"/>
-          <w:color w:val="1C1E21"/>
-          <w:sz w:val="26"/>
-          <w:szCs w:val="26"/>
-        </w:rPr>
-        <w:t xml:space="preserve"> wait for the final in the series. This one pitted the cast against the Laconian’s again and built up a bit more of what killed the </w:t>
-      </w:r>
-      <w:proofErr w:type="spellStart"/>
-      <w:r>
-        <w:rPr>
-          <w:rFonts w:ascii="Times New Roman" w:eastAsia="Times New Roman" w:hAnsi="Times New Roman" w:cs="Times New Roman"/>
-          <w:color w:val="1C1E21"/>
-          <w:sz w:val="26"/>
-          <w:szCs w:val="26"/>
-        </w:rPr>
-        <w:t>protomolecule</w:t>
-      </w:r>
-      <w:proofErr w:type="spellEnd"/>
-      <w:r>
-        <w:rPr>
-          <w:rFonts w:ascii="Times New Roman" w:eastAsia="Times New Roman" w:hAnsi="Times New Roman" w:cs="Times New Roman"/>
-          <w:color w:val="1C1E21"/>
-          <w:sz w:val="26"/>
-          <w:szCs w:val="26"/>
-        </w:rPr>
-        <w:t xml:space="preserve"> creators. </w:t>
-      </w:r>
-      <w:r>
-        <w:rPr>
-          <w:rFonts w:ascii="Times New Roman" w:eastAsia="Times New Roman" w:hAnsi="Times New Roman" w:cs="Times New Roman"/>
-          <w:color w:val="1C1E21"/>
-          <w:sz w:val="26"/>
-          <w:szCs w:val="26"/>
-        </w:rPr>
-        <w:t>Can’t</w:t>
-      </w:r>
-      <w:r>
-        <w:rPr>
-          <w:rFonts w:ascii="Times New Roman" w:eastAsia="Times New Roman" w:hAnsi="Times New Roman" w:cs="Times New Roman"/>
-          <w:color w:val="1C1E21"/>
-          <w:sz w:val="26"/>
-          <w:szCs w:val="26"/>
-        </w:rPr>
-        <w:t xml:space="preserve"> say much more without giving things away. Looking like a hell of a last book coming out later this year.</w:t>
-      </w:r>
-    </w:p>
-    <w:p>
-      <w:pPr>
-        <w:spacing w:line="240" w:lineRule="auto"/>
-        <w:rPr>
-          <w:rFonts w:ascii="Times New Roman" w:eastAsia="Times New Roman" w:hAnsi="Times New Roman" w:cs="Times New Roman"/>
-          <w:color w:val="1C1E21"/>
-          <w:sz w:val="26"/>
-          <w:szCs w:val="26"/>
-        </w:rPr>
-      </w:pPr>
-      <w:r>
-        <w:rPr>
-          <w:rFonts w:ascii="Times New Roman" w:eastAsia="Times New Roman" w:hAnsi="Times New Roman" w:cs="Times New Roman"/>
-          <w:color w:val="1C1E21"/>
-          <w:sz w:val="26"/>
-          <w:szCs w:val="26"/>
-        </w:rPr>
-        <w:tab/>
-      </w:r>
-      <w:r>
-        <w:rPr>
-          <w:rFonts w:ascii="Times New Roman" w:eastAsia="Times New Roman" w:hAnsi="Times New Roman" w:cs="Times New Roman"/>
-          <w:b/>
-          <w:bCs/>
-          <w:color w:val="1C1E21"/>
-          <w:sz w:val="26"/>
-          <w:szCs w:val="26"/>
-        </w:rPr>
-        <w:t>14. Halo Oblivion</w:t>
-      </w:r>
-      <w:r>
-        <w:rPr>
-          <w:rFonts w:ascii="Times New Roman" w:eastAsia="Times New Roman" w:hAnsi="Times New Roman" w:cs="Times New Roman"/>
-          <w:b/>
-          <w:bCs/>
-          <w:color w:val="1C1E21"/>
-          <w:sz w:val="26"/>
-          <w:szCs w:val="26"/>
-        </w:rPr>
-        <w:t xml:space="preserve"> </w:t>
-      </w:r>
-      <w:r>
-        <w:rPr>
-          <w:rFonts w:ascii="Times New Roman" w:eastAsia="Times New Roman" w:hAnsi="Times New Roman" w:cs="Times New Roman"/>
-          <w:color w:val="1C1E21"/>
-          <w:sz w:val="26"/>
-          <w:szCs w:val="26"/>
-        </w:rPr>
-        <w:t xml:space="preserve">by Troy Denning (9-12-21) – I have been a huge fan of halo for just shy of two decades now. In all this time though I have yet to read of the novels set in that universe. This being the first I am so far not sold on the series honestly. While the book wasn’t that bad, it was sort of strange to read the inner thoughts of the hero from the games which is just the silent hero </w:t>
+        <w:t xml:space="preserve">17. The First Days </w:t>
+      </w:r>
+      <w:r>
+        <w:rPr>
+          <w:rFonts w:ascii="Times New Roman" w:eastAsia="Times New Roman" w:hAnsi="Times New Roman" w:cs="Times New Roman"/>
+          <w:color w:val="1C1E21"/>
+          <w:sz w:val="26"/>
+          <w:szCs w:val="26"/>
+        </w:rPr>
+        <w:t xml:space="preserve">by Rhiannon Frater (11-4-21) – So generally when it comes to fiction I don’t like reaching out and reading something I am not familiar with from authors I don’t know. This book I randomly heard it was good from somewhere and figured I would add it to my list and maybe try it. Glad I did as the book was a decent zombie book. The basic premise is as you would suspect, main characters, </w:t>
       </w:r>
       <w:proofErr w:type="gramStart"/>
       <w:r>
@@ -2059,7 +2369,7 @@
           <w:sz w:val="26"/>
           <w:szCs w:val="26"/>
         </w:rPr>
-        <w:t>type more or less</w:t>
+        <w:t>Jennie</w:t>
       </w:r>
       <w:proofErr w:type="gramEnd"/>
       <w:r>
@@ -2069,231 +2379,7 @@
           <w:sz w:val="26"/>
           <w:szCs w:val="26"/>
         </w:rPr>
-        <w:t xml:space="preserve">. All around, the story wasn’t terrible, but it </w:t>
-      </w:r>
-      <w:r>
-        <w:rPr>
-          <w:rFonts w:ascii="Times New Roman" w:eastAsia="Times New Roman" w:hAnsi="Times New Roman" w:cs="Times New Roman"/>
-          <w:color w:val="1C1E21"/>
-          <w:sz w:val="26"/>
-          <w:szCs w:val="26"/>
-        </w:rPr>
-        <w:t>sorts</w:t>
-      </w:r>
-      <w:r>
-        <w:rPr>
-          <w:rFonts w:ascii="Times New Roman" w:eastAsia="Times New Roman" w:hAnsi="Times New Roman" w:cs="Times New Roman"/>
-          <w:color w:val="1C1E21"/>
-          <w:sz w:val="26"/>
-          <w:szCs w:val="26"/>
-        </w:rPr>
-        <w:t xml:space="preserve"> of built up to something and then that thing didn’t even happen. I will likely read another story in the series, but if the overall narrative doesn’t hold my interest after that, I will likely move on and just stick to the games.</w:t>
-      </w:r>
-    </w:p>
-    <w:p>
-      <w:pPr>
-        <w:spacing w:line="240" w:lineRule="auto"/>
-        <w:rPr>
-          <w:rFonts w:ascii="Times New Roman" w:eastAsia="Times New Roman" w:hAnsi="Times New Roman" w:cs="Times New Roman"/>
-          <w:color w:val="1C1E21"/>
-          <w:sz w:val="26"/>
-          <w:szCs w:val="26"/>
-        </w:rPr>
-      </w:pPr>
-      <w:r>
-        <w:rPr>
-          <w:rFonts w:ascii="Times New Roman" w:eastAsia="Times New Roman" w:hAnsi="Times New Roman" w:cs="Times New Roman"/>
-          <w:color w:val="1C1E21"/>
-          <w:sz w:val="26"/>
-          <w:szCs w:val="26"/>
-        </w:rPr>
-        <w:tab/>
-      </w:r>
-      <w:r>
-        <w:rPr>
-          <w:rFonts w:ascii="Times New Roman" w:eastAsia="Times New Roman" w:hAnsi="Times New Roman" w:cs="Times New Roman"/>
-          <w:b/>
-          <w:bCs/>
-          <w:color w:val="1C1E21"/>
-          <w:sz w:val="26"/>
-          <w:szCs w:val="26"/>
-        </w:rPr>
-        <w:t>15. Fearful Symmetrie</w:t>
-      </w:r>
-      <w:r>
-        <w:rPr>
-          <w:rFonts w:ascii="Times New Roman" w:eastAsia="Times New Roman" w:hAnsi="Times New Roman" w:cs="Times New Roman"/>
-          <w:b/>
-          <w:bCs/>
-          <w:color w:val="1C1E21"/>
-          <w:sz w:val="26"/>
-          <w:szCs w:val="26"/>
-        </w:rPr>
-        <w:t xml:space="preserve">s </w:t>
-      </w:r>
-      <w:r>
-        <w:rPr>
-          <w:rFonts w:ascii="Times New Roman" w:eastAsia="Times New Roman" w:hAnsi="Times New Roman" w:cs="Times New Roman"/>
-          <w:color w:val="1C1E21"/>
-          <w:sz w:val="26"/>
-          <w:szCs w:val="26"/>
-        </w:rPr>
-        <w:t>by Various Authors (10-05-21) – I honestly was mostly let down with this compendium of stories. For a, what I had assumed anyway, was a largely horror based short story collection, the stories were sort of a letdown. There were a few stories a bit over halfway through that I thought were overall good, but the large majority just were uninteresting. I believe I had only bought this because it had stories from authors, I knew who wrote good books. Brian Evenson who wrote the Dead Space novels (which are fantastic) and John Langan who wrote an excellent short story in “A Living Dead” called “How the Day Runs Down”, which was also fantastic. In this one though, I don’t even remember if their stories were the memorable ones or not because everything was mediocre to me at best. All around, a pass.</w:t>
-      </w:r>
-    </w:p>
-    <w:p>
-      <w:pPr>
-        <w:spacing w:line="240" w:lineRule="auto"/>
-        <w:rPr>
-          <w:rFonts w:ascii="Times New Roman" w:eastAsia="Times New Roman" w:hAnsi="Times New Roman" w:cs="Times New Roman"/>
-          <w:color w:val="1C1E21"/>
-          <w:sz w:val="26"/>
-          <w:szCs w:val="26"/>
-        </w:rPr>
-      </w:pPr>
-      <w:r>
-        <w:rPr>
-          <w:rFonts w:ascii="Times New Roman" w:eastAsia="Times New Roman" w:hAnsi="Times New Roman" w:cs="Times New Roman"/>
-          <w:color w:val="1C1E21"/>
-          <w:sz w:val="26"/>
-          <w:szCs w:val="26"/>
-        </w:rPr>
-        <w:tab/>
-      </w:r>
-      <w:r>
-        <w:rPr>
-          <w:rFonts w:ascii="Times New Roman" w:eastAsia="Times New Roman" w:hAnsi="Times New Roman" w:cs="Times New Roman"/>
-          <w:b/>
-          <w:bCs/>
-          <w:color w:val="1C1E21"/>
-          <w:sz w:val="26"/>
-          <w:szCs w:val="26"/>
-        </w:rPr>
-        <w:t>16. Star Wars: The High Republic: Light of the Jedi</w:t>
-      </w:r>
-      <w:r>
-        <w:rPr>
-          <w:rFonts w:ascii="Times New Roman" w:eastAsia="Times New Roman" w:hAnsi="Times New Roman" w:cs="Times New Roman"/>
-          <w:color w:val="1C1E21"/>
-          <w:sz w:val="26"/>
-          <w:szCs w:val="26"/>
-        </w:rPr>
-        <w:t xml:space="preserve"> </w:t>
-      </w:r>
-      <w:r>
-        <w:rPr>
-          <w:rFonts w:ascii="Times New Roman" w:eastAsia="Times New Roman" w:hAnsi="Times New Roman" w:cs="Times New Roman"/>
-          <w:color w:val="1C1E21"/>
-          <w:sz w:val="26"/>
-          <w:szCs w:val="26"/>
-        </w:rPr>
-        <w:t xml:space="preserve">by Charles Soule </w:t>
-      </w:r>
-      <w:r>
-        <w:rPr>
-          <w:rFonts w:ascii="Times New Roman" w:eastAsia="Times New Roman" w:hAnsi="Times New Roman" w:cs="Times New Roman"/>
-          <w:color w:val="1C1E21"/>
-          <w:sz w:val="26"/>
-          <w:szCs w:val="26"/>
-        </w:rPr>
-        <w:t xml:space="preserve">(10-24-21) – So apparently this is really the first book in the new story arc. The book I had read previously was the second. Wasn’t too big of a deal though, the references were passing and didn’t ruin anything. The story really starts with a hyperspace anomaly causing a cargo ship to fall apart in hyper space. The pieces then proceed to scatter through various systems and cause damage killing billions of people. This leads the story to go into the rise of the new </w:t>
-      </w:r>
-      <w:r>
-        <w:rPr>
-          <w:rFonts w:ascii="Times New Roman" w:eastAsia="Times New Roman" w:hAnsi="Times New Roman" w:cs="Times New Roman"/>
-          <w:color w:val="1C1E21"/>
-          <w:sz w:val="26"/>
-          <w:szCs w:val="26"/>
-        </w:rPr>
-        <w:t>villains</w:t>
-      </w:r>
-      <w:r>
-        <w:rPr>
-          <w:rFonts w:ascii="Times New Roman" w:eastAsia="Times New Roman" w:hAnsi="Times New Roman" w:cs="Times New Roman"/>
-          <w:color w:val="1C1E21"/>
-          <w:sz w:val="26"/>
-          <w:szCs w:val="26"/>
-        </w:rPr>
-        <w:t xml:space="preserve"> of this story line, the </w:t>
-      </w:r>
-      <w:r>
-        <w:rPr>
-          <w:rFonts w:ascii="Times New Roman" w:eastAsia="Times New Roman" w:hAnsi="Times New Roman" w:cs="Times New Roman"/>
-          <w:color w:val="1C1E21"/>
-          <w:sz w:val="26"/>
-          <w:szCs w:val="26"/>
-        </w:rPr>
-        <w:t xml:space="preserve">Nihil. Ultimately this was likely an introduction to many of the characters we will see over the course of the coming Novels, so there was a lot of introductions to be had, many Jedi and many leaders of the Nihil. All around, was a decent book, not great, but not terrible either. </w:t>
-      </w:r>
-    </w:p>
-    <w:p>
-      <w:pPr>
-        <w:spacing w:line="240" w:lineRule="auto"/>
-        <w:rPr>
-          <w:rFonts w:ascii="Times New Roman" w:eastAsia="Times New Roman" w:hAnsi="Times New Roman" w:cs="Times New Roman"/>
-          <w:color w:val="1C1E21"/>
-          <w:sz w:val="26"/>
-          <w:szCs w:val="26"/>
-        </w:rPr>
-      </w:pPr>
-      <w:r>
-        <w:rPr>
-          <w:rFonts w:ascii="Times New Roman" w:eastAsia="Times New Roman" w:hAnsi="Times New Roman" w:cs="Times New Roman"/>
-          <w:color w:val="1C1E21"/>
-          <w:sz w:val="26"/>
-          <w:szCs w:val="26"/>
-        </w:rPr>
-        <w:tab/>
-      </w:r>
-      <w:r>
-        <w:rPr>
-          <w:rFonts w:ascii="Times New Roman" w:eastAsia="Times New Roman" w:hAnsi="Times New Roman" w:cs="Times New Roman"/>
-          <w:b/>
-          <w:bCs/>
-          <w:color w:val="1C1E21"/>
-          <w:sz w:val="26"/>
-          <w:szCs w:val="26"/>
-        </w:rPr>
-        <w:t xml:space="preserve">17. The First Days </w:t>
-      </w:r>
-      <w:r>
-        <w:rPr>
-          <w:rFonts w:ascii="Times New Roman" w:eastAsia="Times New Roman" w:hAnsi="Times New Roman" w:cs="Times New Roman"/>
-          <w:color w:val="1C1E21"/>
-          <w:sz w:val="26"/>
-          <w:szCs w:val="26"/>
-        </w:rPr>
-        <w:t xml:space="preserve">by Rhiannon Frater (11-4-21) – So generally when it comes to fiction I don’t like reaching out and reading something I am not familiar with from authors I don’t know. This book I randomly heard it was good from somewhere and figured I would add it to my list and maybe try it. Glad I did as the book was a decent zombie book. The basic premise is as you would suspect, main characters, </w:t>
-      </w:r>
-      <w:proofErr w:type="gramStart"/>
-      <w:r>
-        <w:rPr>
-          <w:rFonts w:ascii="Times New Roman" w:eastAsia="Times New Roman" w:hAnsi="Times New Roman" w:cs="Times New Roman"/>
-          <w:color w:val="1C1E21"/>
-          <w:sz w:val="26"/>
-          <w:szCs w:val="26"/>
-        </w:rPr>
-        <w:t>Jennie</w:t>
-      </w:r>
-      <w:proofErr w:type="gramEnd"/>
-      <w:r>
-        <w:rPr>
-          <w:rFonts w:ascii="Times New Roman" w:eastAsia="Times New Roman" w:hAnsi="Times New Roman" w:cs="Times New Roman"/>
-          <w:color w:val="1C1E21"/>
-          <w:sz w:val="26"/>
-          <w:szCs w:val="26"/>
-        </w:rPr>
-        <w:t xml:space="preserve"> and Katie, meet up during the fall of civilization when the zombies start rising and have to survive. Pretty straight forward but the interactions were believable, the setting was </w:t>
-      </w:r>
-      <w:r>
-        <w:rPr>
-          <w:rFonts w:ascii="Times New Roman" w:eastAsia="Times New Roman" w:hAnsi="Times New Roman" w:cs="Times New Roman"/>
-          <w:color w:val="1C1E21"/>
-          <w:sz w:val="26"/>
-          <w:szCs w:val="26"/>
-        </w:rPr>
-        <w:lastRenderedPageBreak/>
-        <w:t>believable as well. All around I ended up adding the next book in the series to my list and hope it goes cheaper soon so I can continue the story.</w:t>
+        <w:t xml:space="preserve"> and Katie, meet up during the fall of civilization when the zombies start rising and have to survive. Pretty straight forward but the interactions were believable, the setting was believable as well. All around I ended up adding the next book in the series to my list and hope it goes cheaper soon so I can continue the story.</w:t>
       </w:r>
     </w:p>
     <w:p>

</xml_diff>

<commit_message>
updated non-fiction, currently reading, and completion
</commit_message>
<xml_diff>
--- a/Books of 2021.docx
+++ b/Books of 2021.docx
@@ -32,19 +32,8 @@
           <w:sz w:val="26"/>
           <w:szCs w:val="26"/>
         </w:rPr>
-        <w:t>Books read starting December 1st</w:t>
-      </w:r>
-      <w:proofErr w:type="gramStart"/>
-      <w:r>
-        <w:rPr>
-          <w:rFonts w:ascii="Times New Roman" w:eastAsia="Times New Roman" w:hAnsi="Times New Roman" w:cs="Times New Roman"/>
-          <w:color w:val="1C1E21"/>
-          <w:sz w:val="26"/>
-          <w:szCs w:val="26"/>
-        </w:rPr>
-        <w:t xml:space="preserve"> 2020</w:t>
-      </w:r>
-      <w:proofErr w:type="gramEnd"/>
+        <w:t>Books read starting December 1st 2020</w:t>
+      </w:r>
     </w:p>
     <w:p>
       <w:pPr>
@@ -268,27 +257,7 @@
           <w:sz w:val="26"/>
           <w:szCs w:val="26"/>
         </w:rPr>
-        <w:t xml:space="preserve">by John Douglas and Mark </w:t>
-      </w:r>
-      <w:proofErr w:type="spellStart"/>
-      <w:r>
-        <w:rPr>
-          <w:rFonts w:ascii="Times New Roman" w:eastAsia="Times New Roman" w:hAnsi="Times New Roman" w:cs="Times New Roman"/>
-          <w:color w:val="1C1E21"/>
-          <w:sz w:val="26"/>
-          <w:szCs w:val="26"/>
-        </w:rPr>
-        <w:t>Olshaker</w:t>
-      </w:r>
-      <w:proofErr w:type="spellEnd"/>
-      <w:r>
-        <w:rPr>
-          <w:rFonts w:ascii="Times New Roman" w:eastAsia="Times New Roman" w:hAnsi="Times New Roman" w:cs="Times New Roman"/>
-          <w:color w:val="1C1E21"/>
-          <w:sz w:val="26"/>
-          <w:szCs w:val="26"/>
-        </w:rPr>
-        <w:t xml:space="preserve"> (2/19/21) – This was very fascinating to read. I am normally not interested into crime stories and what not, but reading about the reasoning serial killers, in their own words, decided to do the crimes they did was </w:t>
+        <w:t xml:space="preserve">by John Douglas and Mark Olshaker (2/19/21) – This was very fascinating to read. I am normally not interested into crime stories and what not, but reading about the reasoning serial killers, in their own words, decided to do the crimes they did was </w:t>
       </w:r>
       <w:r>
         <w:rPr>
@@ -373,31 +342,7 @@
           <w:sz w:val="26"/>
           <w:szCs w:val="26"/>
         </w:rPr>
-        <w:t xml:space="preserve">3. The More </w:t>
-      </w:r>
-      <w:proofErr w:type="spellStart"/>
-      <w:r>
-        <w:rPr>
-          <w:rFonts w:ascii="Times New Roman" w:eastAsia="Times New Roman" w:hAnsi="Times New Roman" w:cs="Times New Roman"/>
-          <w:b/>
-          <w:bCs/>
-          <w:color w:val="1C1E21"/>
-          <w:sz w:val="26"/>
-          <w:szCs w:val="26"/>
-        </w:rPr>
-        <w:t>of</w:t>
-      </w:r>
-      <w:proofErr w:type="spellEnd"/>
-      <w:r>
-        <w:rPr>
-          <w:rFonts w:ascii="Times New Roman" w:eastAsia="Times New Roman" w:hAnsi="Times New Roman" w:cs="Times New Roman"/>
-          <w:b/>
-          <w:bCs/>
-          <w:color w:val="1C1E21"/>
-          <w:sz w:val="26"/>
-          <w:szCs w:val="26"/>
-        </w:rPr>
-        <w:t xml:space="preserve"> Less </w:t>
+        <w:t xml:space="preserve">3. The More of Less </w:t>
       </w:r>
       <w:r>
         <w:rPr>
@@ -692,47 +637,7 @@
           <w:sz w:val="26"/>
           <w:szCs w:val="26"/>
         </w:rPr>
-        <w:t xml:space="preserve"> solutions. For instance, the lefts belief in social programs can be pushed </w:t>
-      </w:r>
-      <w:proofErr w:type="spellStart"/>
-      <w:r>
-        <w:rPr>
-          <w:rFonts w:ascii="Times New Roman" w:eastAsia="Times New Roman" w:hAnsi="Times New Roman" w:cs="Times New Roman"/>
-          <w:color w:val="1C1E21"/>
-          <w:sz w:val="26"/>
-          <w:szCs w:val="26"/>
-        </w:rPr>
-        <w:t>to</w:t>
-      </w:r>
-      <w:proofErr w:type="spellEnd"/>
-      <w:r>
-        <w:rPr>
-          <w:rFonts w:ascii="Times New Roman" w:eastAsia="Times New Roman" w:hAnsi="Times New Roman" w:cs="Times New Roman"/>
-          <w:color w:val="1C1E21"/>
-          <w:sz w:val="26"/>
-          <w:szCs w:val="26"/>
-        </w:rPr>
-        <w:t xml:space="preserve"> far which in turn hurt those that are intended to help. If the right and left work together, </w:t>
-      </w:r>
-      <w:proofErr w:type="spellStart"/>
-      <w:r>
-        <w:rPr>
-          <w:rFonts w:ascii="Times New Roman" w:eastAsia="Times New Roman" w:hAnsi="Times New Roman" w:cs="Times New Roman"/>
-          <w:color w:val="1C1E21"/>
-          <w:sz w:val="26"/>
-          <w:szCs w:val="26"/>
-        </w:rPr>
-        <w:t>its</w:t>
-      </w:r>
-      <w:proofErr w:type="spellEnd"/>
-      <w:r>
-        <w:rPr>
-          <w:rFonts w:ascii="Times New Roman" w:eastAsia="Times New Roman" w:hAnsi="Times New Roman" w:cs="Times New Roman"/>
-          <w:color w:val="1C1E21"/>
-          <w:sz w:val="26"/>
-          <w:szCs w:val="26"/>
-        </w:rPr>
-        <w:t xml:space="preserve"> possible that they will be able to reach a solution to help the most people possible, and harm as few as possible.</w:t>
+        <w:t xml:space="preserve"> solutions. For instance, the lefts belief in social programs can be pushed to far which in turn hurt those that are intended to help. If the right and left work together, its possible that they will be able to reach a solution to help the most people possible, and harm as few as possible.</w:t>
       </w:r>
     </w:p>
     <w:p>
@@ -805,27 +710,7 @@
           <w:sz w:val="26"/>
           <w:szCs w:val="26"/>
         </w:rPr>
-        <w:t xml:space="preserve">by Elizabeth Kolbert (9-04-21) – A fascinating book overall but wasn’t what I was expecting (not a bad thing though!). The books chapters go over various things that have caused or are in the process of causing extinctions. Of the examples you expect are meteors such that ended the dinosaurs, climate change which also ended, or at least possible ended, the Permian time. Though it also goes into the chytrid fungus, which is currently killing frogs across the world, as well as talking about how the large animals of the near past which went extinct, tend to also follow the time when humans first came into that area. The book painted an overall picture of why it’s believed we are heading into the beginning of a new mass extinction event, and why </w:t>
-      </w:r>
-      <w:proofErr w:type="spellStart"/>
-      <w:r>
-        <w:rPr>
-          <w:rFonts w:ascii="Times New Roman" w:eastAsia="Times New Roman" w:hAnsi="Times New Roman" w:cs="Times New Roman"/>
-          <w:color w:val="1C1E21"/>
-          <w:sz w:val="26"/>
-          <w:szCs w:val="26"/>
-        </w:rPr>
-        <w:t>its</w:t>
-      </w:r>
-      <w:proofErr w:type="spellEnd"/>
-      <w:r>
-        <w:rPr>
-          <w:rFonts w:ascii="Times New Roman" w:eastAsia="Times New Roman" w:hAnsi="Times New Roman" w:cs="Times New Roman"/>
-          <w:color w:val="1C1E21"/>
-          <w:sz w:val="26"/>
-          <w:szCs w:val="26"/>
-        </w:rPr>
-        <w:t xml:space="preserve"> likely to get much worse before it ends of things don’t start to change. Enlightening read for sure, though not exactly a happy read.</w:t>
+        <w:t>by Elizabeth Kolbert (9-04-21) – A fascinating book overall but wasn’t what I was expecting (not a bad thing though!). The books chapters go over various things that have caused or are in the process of causing extinctions. Of the examples you expect are meteors such that ended the dinosaurs, climate change which also ended, or at least possible ended, the Permian time. Though it also goes into the chytrid fungus, which is currently killing frogs across the world, as well as talking about how the large animals of the near past which went extinct, tend to also follow the time when humans first came into that area. The book painted an overall picture of why it’s believed we are heading into the beginning of a new mass extinction event, and why its likely to get much worse before it ends of things don’t start to change. Enlightening read for sure, though not exactly a happy read.</w:t>
       </w:r>
     </w:p>
     <w:p>
@@ -917,946 +802,6 @@
     </w:p>
     <w:p>
       <w:pPr>
-        <w:spacing w:line="240" w:lineRule="auto"/>
-        <w:rPr>
-          <w:rFonts w:ascii="Times New Roman" w:eastAsia="Times New Roman" w:hAnsi="Times New Roman" w:cs="Times New Roman"/>
-          <w:b/>
-          <w:bCs/>
-          <w:color w:val="1C1E21"/>
-          <w:sz w:val="26"/>
-          <w:szCs w:val="26"/>
-        </w:rPr>
-      </w:pPr>
-    </w:p>
-    <w:p>
-      <w:pPr>
-        <w:spacing w:line="240" w:lineRule="auto"/>
-        <w:rPr>
-          <w:rFonts w:ascii="Times New Roman" w:eastAsia="Times New Roman" w:hAnsi="Times New Roman" w:cs="Times New Roman"/>
-          <w:color w:val="1C1E21"/>
-          <w:sz w:val="26"/>
-          <w:szCs w:val="26"/>
-        </w:rPr>
-      </w:pPr>
-      <w:r>
-        <w:rPr>
-          <w:rFonts w:ascii="Times New Roman" w:eastAsia="Times New Roman" w:hAnsi="Times New Roman" w:cs="Times New Roman"/>
-          <w:color w:val="1C1E21"/>
-          <w:sz w:val="26"/>
-          <w:szCs w:val="26"/>
-        </w:rPr>
-        <w:t xml:space="preserve"> </w:t>
-      </w:r>
-    </w:p>
-    <w:p>
-      <w:pPr>
-        <w:spacing w:line="240" w:lineRule="auto"/>
-        <w:rPr>
-          <w:rFonts w:ascii="Times New Roman" w:eastAsia="Times New Roman" w:hAnsi="Times New Roman" w:cs="Times New Roman"/>
-          <w:b/>
-          <w:bCs/>
-          <w:color w:val="1C1E21"/>
-          <w:sz w:val="26"/>
-          <w:szCs w:val="26"/>
-        </w:rPr>
-      </w:pPr>
-      <w:r>
-        <w:rPr>
-          <w:rFonts w:ascii="Times New Roman" w:eastAsia="Times New Roman" w:hAnsi="Times New Roman" w:cs="Times New Roman"/>
-          <w:b/>
-          <w:bCs/>
-          <w:color w:val="1C1E21"/>
-          <w:sz w:val="26"/>
-          <w:szCs w:val="26"/>
-        </w:rPr>
-        <w:t>-- Fiction –</w:t>
-      </w:r>
-    </w:p>
-    <w:p>
-      <w:pPr>
-        <w:spacing w:line="240" w:lineRule="auto"/>
-        <w:rPr>
-          <w:rFonts w:ascii="Times New Roman" w:eastAsia="Times New Roman" w:hAnsi="Times New Roman" w:cs="Times New Roman"/>
-          <w:color w:val="1C1E21"/>
-          <w:sz w:val="26"/>
-          <w:szCs w:val="26"/>
-        </w:rPr>
-      </w:pPr>
-      <w:r>
-        <w:rPr>
-          <w:rFonts w:ascii="Times New Roman" w:eastAsia="Times New Roman" w:hAnsi="Times New Roman" w:cs="Times New Roman"/>
-          <w:b/>
-          <w:bCs/>
-          <w:color w:val="1C1E21"/>
-          <w:sz w:val="26"/>
-          <w:szCs w:val="26"/>
-        </w:rPr>
-        <w:tab/>
-      </w:r>
-      <w:r>
-        <w:rPr>
-          <w:rFonts w:ascii="Times New Roman" w:eastAsia="Times New Roman" w:hAnsi="Times New Roman" w:cs="Times New Roman"/>
-          <w:b/>
-          <w:bCs/>
-          <w:color w:val="1C1E21"/>
-          <w:sz w:val="26"/>
-          <w:szCs w:val="26"/>
-        </w:rPr>
-        <w:t>1.</w:t>
-      </w:r>
-      <w:r>
-        <w:rPr>
-          <w:rFonts w:ascii="Times New Roman" w:eastAsia="Times New Roman" w:hAnsi="Times New Roman" w:cs="Times New Roman"/>
-          <w:b/>
-          <w:bCs/>
-          <w:color w:val="1C1E21"/>
-          <w:sz w:val="26"/>
-          <w:szCs w:val="26"/>
-        </w:rPr>
-        <w:t xml:space="preserve"> Leia: Princess of </w:t>
-      </w:r>
-      <w:proofErr w:type="spellStart"/>
-      <w:r>
-        <w:rPr>
-          <w:rFonts w:ascii="Times New Roman" w:eastAsia="Times New Roman" w:hAnsi="Times New Roman" w:cs="Times New Roman"/>
-          <w:b/>
-          <w:bCs/>
-          <w:color w:val="1C1E21"/>
-          <w:sz w:val="26"/>
-          <w:szCs w:val="26"/>
-        </w:rPr>
-        <w:t>Alderaan</w:t>
-      </w:r>
-      <w:proofErr w:type="spellEnd"/>
-      <w:r>
-        <w:rPr>
-          <w:rFonts w:ascii="Times New Roman" w:eastAsia="Times New Roman" w:hAnsi="Times New Roman" w:cs="Times New Roman"/>
-          <w:b/>
-          <w:bCs/>
-          <w:color w:val="1C1E21"/>
-          <w:sz w:val="26"/>
-          <w:szCs w:val="26"/>
-        </w:rPr>
-        <w:t xml:space="preserve"> </w:t>
-      </w:r>
-      <w:r>
-        <w:rPr>
-          <w:rFonts w:ascii="Times New Roman" w:eastAsia="Times New Roman" w:hAnsi="Times New Roman" w:cs="Times New Roman"/>
-          <w:color w:val="1C1E21"/>
-          <w:sz w:val="26"/>
-          <w:szCs w:val="26"/>
-        </w:rPr>
-        <w:t>by Claudia Gray (12-24-20) – Overall the story was a bit interesting. Filling in some of the gaps between Leia joining into the rebellions cause, as well as filling in some character details from The Last Jedi. Claudia Gray has written some of my favorite stories and while this one was not perfect; it was interesting enough. I liked the characters and while we are talking about royal people, they feel real enough throughout the story. All around a good read, though I doubt I would re-read it in the future.</w:t>
-      </w:r>
-    </w:p>
-    <w:p>
-      <w:pPr>
-        <w:spacing w:line="240" w:lineRule="auto"/>
-        <w:rPr>
-          <w:rFonts w:ascii="Times New Roman" w:eastAsia="Times New Roman" w:hAnsi="Times New Roman" w:cs="Times New Roman"/>
-          <w:color w:val="1C1E21"/>
-          <w:sz w:val="26"/>
-          <w:szCs w:val="26"/>
-        </w:rPr>
-      </w:pPr>
-      <w:r>
-        <w:rPr>
-          <w:rFonts w:ascii="Times New Roman" w:eastAsia="Times New Roman" w:hAnsi="Times New Roman" w:cs="Times New Roman"/>
-          <w:color w:val="1C1E21"/>
-          <w:sz w:val="26"/>
-          <w:szCs w:val="26"/>
-        </w:rPr>
-        <w:tab/>
-      </w:r>
-      <w:r>
-        <w:rPr>
-          <w:rFonts w:ascii="Times New Roman" w:eastAsia="Times New Roman" w:hAnsi="Times New Roman" w:cs="Times New Roman"/>
-          <w:b/>
-          <w:bCs/>
-          <w:color w:val="1C1E21"/>
-          <w:sz w:val="26"/>
-          <w:szCs w:val="26"/>
-        </w:rPr>
-        <w:t>2.</w:t>
-      </w:r>
-      <w:r>
-        <w:rPr>
-          <w:rFonts w:ascii="Times New Roman" w:eastAsia="Times New Roman" w:hAnsi="Times New Roman" w:cs="Times New Roman"/>
-          <w:color w:val="1C1E21"/>
-          <w:sz w:val="26"/>
-          <w:szCs w:val="26"/>
-        </w:rPr>
-        <w:t xml:space="preserve"> </w:t>
-      </w:r>
-      <w:r>
-        <w:rPr>
-          <w:rFonts w:ascii="Times New Roman" w:eastAsia="Times New Roman" w:hAnsi="Times New Roman" w:cs="Times New Roman"/>
-          <w:b/>
-          <w:bCs/>
-          <w:color w:val="1C1E21"/>
-          <w:sz w:val="26"/>
-          <w:szCs w:val="26"/>
-        </w:rPr>
-        <w:t>Relentless</w:t>
-      </w:r>
-      <w:r>
-        <w:rPr>
-          <w:rFonts w:ascii="Times New Roman" w:eastAsia="Times New Roman" w:hAnsi="Times New Roman" w:cs="Times New Roman"/>
-          <w:color w:val="1C1E21"/>
-          <w:sz w:val="26"/>
-          <w:szCs w:val="26"/>
-        </w:rPr>
-        <w:t xml:space="preserve"> by R.A. Salvatore (1-25-21) – A nice conclusion to the overall story arc. There </w:t>
-      </w:r>
-      <w:r>
-        <w:rPr>
-          <w:rFonts w:ascii="Times New Roman" w:eastAsia="Times New Roman" w:hAnsi="Times New Roman" w:cs="Times New Roman"/>
-          <w:color w:val="1C1E21"/>
-          <w:sz w:val="26"/>
-          <w:szCs w:val="26"/>
-        </w:rPr>
-        <w:t>is</w:t>
-      </w:r>
-      <w:r>
-        <w:rPr>
-          <w:rFonts w:ascii="Times New Roman" w:eastAsia="Times New Roman" w:hAnsi="Times New Roman" w:cs="Times New Roman"/>
-          <w:color w:val="1C1E21"/>
-          <w:sz w:val="26"/>
-          <w:szCs w:val="26"/>
-        </w:rPr>
-        <w:t xml:space="preserve"> bit of things that I </w:t>
-      </w:r>
-      <w:r>
-        <w:rPr>
-          <w:rFonts w:ascii="Times New Roman" w:eastAsia="Times New Roman" w:hAnsi="Times New Roman" w:cs="Times New Roman"/>
-          <w:color w:val="1C1E21"/>
-          <w:sz w:val="26"/>
-          <w:szCs w:val="26"/>
-        </w:rPr>
-        <w:t>did not</w:t>
-      </w:r>
-      <w:r>
-        <w:rPr>
-          <w:rFonts w:ascii="Times New Roman" w:eastAsia="Times New Roman" w:hAnsi="Times New Roman" w:cs="Times New Roman"/>
-          <w:color w:val="1C1E21"/>
-          <w:sz w:val="26"/>
-          <w:szCs w:val="26"/>
-        </w:rPr>
-        <w:t xml:space="preserve"> recognize being referenced since I have not read several books in between, but </w:t>
-      </w:r>
-      <w:r>
-        <w:rPr>
-          <w:rFonts w:ascii="Times New Roman" w:eastAsia="Times New Roman" w:hAnsi="Times New Roman" w:cs="Times New Roman"/>
-          <w:color w:val="1C1E21"/>
-          <w:sz w:val="26"/>
-          <w:szCs w:val="26"/>
-        </w:rPr>
-        <w:t>overall,</w:t>
-      </w:r>
-      <w:r>
-        <w:rPr>
-          <w:rFonts w:ascii="Times New Roman" w:eastAsia="Times New Roman" w:hAnsi="Times New Roman" w:cs="Times New Roman"/>
-          <w:color w:val="1C1E21"/>
-          <w:sz w:val="26"/>
-          <w:szCs w:val="26"/>
-        </w:rPr>
-        <w:t xml:space="preserve"> I still enjoyed it. I look forward to the next story that will likely be written at some point.</w:t>
-      </w:r>
-    </w:p>
-    <w:p>
-      <w:pPr>
-        <w:spacing w:line="240" w:lineRule="auto"/>
-        <w:rPr>
-          <w:rFonts w:ascii="Times New Roman" w:eastAsia="Times New Roman" w:hAnsi="Times New Roman" w:cs="Times New Roman"/>
-          <w:color w:val="1C1E21"/>
-          <w:sz w:val="26"/>
-          <w:szCs w:val="26"/>
-        </w:rPr>
-      </w:pPr>
-      <w:r>
-        <w:rPr>
-          <w:rFonts w:ascii="Times New Roman" w:eastAsia="Times New Roman" w:hAnsi="Times New Roman" w:cs="Times New Roman"/>
-          <w:color w:val="1C1E21"/>
-          <w:sz w:val="26"/>
-          <w:szCs w:val="26"/>
-        </w:rPr>
-        <w:tab/>
-      </w:r>
-      <w:r>
-        <w:rPr>
-          <w:rFonts w:ascii="Times New Roman" w:eastAsia="Times New Roman" w:hAnsi="Times New Roman" w:cs="Times New Roman"/>
-          <w:b/>
-          <w:bCs/>
-          <w:color w:val="1C1E21"/>
-          <w:sz w:val="26"/>
-          <w:szCs w:val="26"/>
-        </w:rPr>
-        <w:t xml:space="preserve">3. Star Wars: </w:t>
-      </w:r>
-      <w:proofErr w:type="spellStart"/>
-      <w:r>
-        <w:rPr>
-          <w:rFonts w:ascii="Times New Roman" w:eastAsia="Times New Roman" w:hAnsi="Times New Roman" w:cs="Times New Roman"/>
-          <w:b/>
-          <w:bCs/>
-          <w:color w:val="1C1E21"/>
-          <w:sz w:val="26"/>
-          <w:szCs w:val="26"/>
-        </w:rPr>
-        <w:t>Thrawn</w:t>
-      </w:r>
-      <w:proofErr w:type="spellEnd"/>
-      <w:r>
-        <w:rPr>
-          <w:rFonts w:ascii="Times New Roman" w:eastAsia="Times New Roman" w:hAnsi="Times New Roman" w:cs="Times New Roman"/>
-          <w:b/>
-          <w:bCs/>
-          <w:color w:val="1C1E21"/>
-          <w:sz w:val="26"/>
-          <w:szCs w:val="26"/>
-        </w:rPr>
-        <w:t xml:space="preserve"> Ascendancy </w:t>
-      </w:r>
-      <w:r>
-        <w:rPr>
-          <w:rFonts w:ascii="Times New Roman" w:eastAsia="Times New Roman" w:hAnsi="Times New Roman" w:cs="Times New Roman"/>
-          <w:color w:val="1C1E21"/>
-          <w:sz w:val="26"/>
-          <w:szCs w:val="26"/>
-        </w:rPr>
-        <w:t xml:space="preserve">by Timothy Zahn (2-8-21) – Another great entry from this author. I enjoy the back story to </w:t>
-      </w:r>
-      <w:proofErr w:type="spellStart"/>
-      <w:r>
-        <w:rPr>
-          <w:rFonts w:ascii="Times New Roman" w:eastAsia="Times New Roman" w:hAnsi="Times New Roman" w:cs="Times New Roman"/>
-          <w:color w:val="1C1E21"/>
-          <w:sz w:val="26"/>
-          <w:szCs w:val="26"/>
-        </w:rPr>
-        <w:t>Thrawn</w:t>
-      </w:r>
-      <w:proofErr w:type="spellEnd"/>
-      <w:r>
-        <w:rPr>
-          <w:rFonts w:ascii="Times New Roman" w:eastAsia="Times New Roman" w:hAnsi="Times New Roman" w:cs="Times New Roman"/>
-          <w:color w:val="1C1E21"/>
-          <w:sz w:val="26"/>
-          <w:szCs w:val="26"/>
-        </w:rPr>
-        <w:t xml:space="preserve"> and the fleshing out of the characters past. While this is the first book in the series, I look forward to reading the next two books of this trilogy. This story has </w:t>
-      </w:r>
-      <w:proofErr w:type="spellStart"/>
-      <w:r>
-        <w:rPr>
-          <w:rFonts w:ascii="Times New Roman" w:eastAsia="Times New Roman" w:hAnsi="Times New Roman" w:cs="Times New Roman"/>
-          <w:color w:val="1C1E21"/>
-          <w:sz w:val="26"/>
-          <w:szCs w:val="26"/>
-        </w:rPr>
-        <w:t>Thrawn</w:t>
-      </w:r>
-      <w:proofErr w:type="spellEnd"/>
-      <w:r>
-        <w:rPr>
-          <w:rFonts w:ascii="Times New Roman" w:eastAsia="Times New Roman" w:hAnsi="Times New Roman" w:cs="Times New Roman"/>
-          <w:color w:val="1C1E21"/>
-          <w:sz w:val="26"/>
-          <w:szCs w:val="26"/>
-        </w:rPr>
-        <w:t xml:space="preserve"> using his abilities to weed out and outwit a new enemy. All around a </w:t>
-      </w:r>
-      <w:r>
-        <w:rPr>
-          <w:rFonts w:ascii="Times New Roman" w:eastAsia="Times New Roman" w:hAnsi="Times New Roman" w:cs="Times New Roman"/>
-          <w:color w:val="1C1E21"/>
-          <w:sz w:val="26"/>
-          <w:szCs w:val="26"/>
-        </w:rPr>
-        <w:t>top-notch</w:t>
-      </w:r>
-      <w:r>
-        <w:rPr>
-          <w:rFonts w:ascii="Times New Roman" w:eastAsia="Times New Roman" w:hAnsi="Times New Roman" w:cs="Times New Roman"/>
-          <w:color w:val="1C1E21"/>
-          <w:sz w:val="26"/>
-          <w:szCs w:val="26"/>
-        </w:rPr>
-        <w:t xml:space="preserve"> story from probably my favorite author.</w:t>
-      </w:r>
-    </w:p>
-    <w:p>
-      <w:pPr>
-        <w:spacing w:line="240" w:lineRule="auto"/>
-        <w:rPr>
-          <w:rFonts w:ascii="Times New Roman" w:eastAsia="Times New Roman" w:hAnsi="Times New Roman" w:cs="Times New Roman"/>
-          <w:color w:val="1C1E21"/>
-          <w:sz w:val="26"/>
-          <w:szCs w:val="26"/>
-        </w:rPr>
-      </w:pPr>
-      <w:r>
-        <w:rPr>
-          <w:rFonts w:ascii="Times New Roman" w:eastAsia="Times New Roman" w:hAnsi="Times New Roman" w:cs="Times New Roman"/>
-          <w:color w:val="1C1E21"/>
-          <w:sz w:val="26"/>
-          <w:szCs w:val="26"/>
-        </w:rPr>
-        <w:tab/>
-      </w:r>
-      <w:r>
-        <w:rPr>
-          <w:rFonts w:ascii="Times New Roman" w:eastAsia="Times New Roman" w:hAnsi="Times New Roman" w:cs="Times New Roman"/>
-          <w:b/>
-          <w:bCs/>
-          <w:color w:val="1C1E21"/>
-          <w:sz w:val="26"/>
-          <w:szCs w:val="26"/>
-        </w:rPr>
-        <w:t xml:space="preserve">4. Bedtime Stories </w:t>
-      </w:r>
-      <w:r>
-        <w:rPr>
-          <w:rFonts w:ascii="Times New Roman" w:eastAsia="Times New Roman" w:hAnsi="Times New Roman" w:cs="Times New Roman"/>
-          <w:color w:val="1C1E21"/>
-          <w:sz w:val="26"/>
-          <w:szCs w:val="26"/>
-        </w:rPr>
-        <w:t xml:space="preserve">by Russel Smeaton (2-15-21) – All around a fun and engrossing read. The first two stories Monday Morning and Snot had me going from chuckling to cringing all over the course of several pages. Can for sure see the Lovecraftian influences here, especially in couple of the last stories. </w:t>
-      </w:r>
-      <w:r>
-        <w:rPr>
-          <w:rFonts w:ascii="Times New Roman" w:eastAsia="Times New Roman" w:hAnsi="Times New Roman" w:cs="Times New Roman"/>
-          <w:color w:val="1C1E21"/>
-          <w:sz w:val="26"/>
-          <w:szCs w:val="26"/>
-        </w:rPr>
-        <w:t>Also,</w:t>
-      </w:r>
-      <w:r>
-        <w:rPr>
-          <w:rFonts w:ascii="Times New Roman" w:eastAsia="Times New Roman" w:hAnsi="Times New Roman" w:cs="Times New Roman"/>
-          <w:color w:val="1C1E21"/>
-          <w:sz w:val="26"/>
-          <w:szCs w:val="26"/>
-        </w:rPr>
-        <w:t xml:space="preserve"> some of the twist in the stories I didn’t even see until the last page of the stories. All around a fun and quick read.</w:t>
-      </w:r>
-    </w:p>
-    <w:p>
-      <w:pPr>
-        <w:spacing w:line="240" w:lineRule="auto"/>
-        <w:rPr>
-          <w:rFonts w:ascii="Times New Roman" w:eastAsia="Times New Roman" w:hAnsi="Times New Roman" w:cs="Times New Roman"/>
-          <w:color w:val="1C1E21"/>
-          <w:sz w:val="26"/>
-          <w:szCs w:val="26"/>
-        </w:rPr>
-      </w:pPr>
-      <w:r>
-        <w:rPr>
-          <w:rFonts w:ascii="Times New Roman" w:eastAsia="Times New Roman" w:hAnsi="Times New Roman" w:cs="Times New Roman"/>
-          <w:color w:val="1C1E21"/>
-          <w:sz w:val="26"/>
-          <w:szCs w:val="26"/>
-        </w:rPr>
-        <w:tab/>
-      </w:r>
-      <w:r>
-        <w:rPr>
-          <w:rFonts w:ascii="Times New Roman" w:eastAsia="Times New Roman" w:hAnsi="Times New Roman" w:cs="Times New Roman"/>
-          <w:b/>
-          <w:bCs/>
-          <w:color w:val="1C1E21"/>
-          <w:sz w:val="26"/>
-          <w:szCs w:val="26"/>
-        </w:rPr>
-        <w:t xml:space="preserve">5. Resident Evil: Caliban Cove </w:t>
-      </w:r>
-      <w:r>
-        <w:rPr>
-          <w:rFonts w:ascii="Times New Roman" w:eastAsia="Times New Roman" w:hAnsi="Times New Roman" w:cs="Times New Roman"/>
-          <w:color w:val="1C1E21"/>
-          <w:sz w:val="26"/>
-          <w:szCs w:val="26"/>
-        </w:rPr>
-        <w:t xml:space="preserve">by S.D. Perry (2-26-21) – Book two of the Resident Evil series of books. This book is a departure from the games as it appears to </w:t>
-      </w:r>
-      <w:r>
-        <w:rPr>
-          <w:rFonts w:ascii="Times New Roman" w:eastAsia="Times New Roman" w:hAnsi="Times New Roman" w:cs="Times New Roman"/>
-          <w:color w:val="1C1E21"/>
-          <w:sz w:val="26"/>
-          <w:szCs w:val="26"/>
-        </w:rPr>
-        <w:lastRenderedPageBreak/>
-        <w:t xml:space="preserve">take place in an event that the games did not follow. Takes the team to a secret base in I believe Oregon (or Washington State). Here this team which includes Rebecca Chambers from the first book is looking to get information to implicate Umbrella about what happened in the Spencer Mansion incident. All around </w:t>
-      </w:r>
-      <w:r>
-        <w:rPr>
-          <w:rFonts w:ascii="Times New Roman" w:eastAsia="Times New Roman" w:hAnsi="Times New Roman" w:cs="Times New Roman"/>
-          <w:color w:val="1C1E21"/>
-          <w:sz w:val="26"/>
-          <w:szCs w:val="26"/>
-        </w:rPr>
-        <w:t>was not</w:t>
-      </w:r>
-      <w:r>
-        <w:rPr>
-          <w:rFonts w:ascii="Times New Roman" w:eastAsia="Times New Roman" w:hAnsi="Times New Roman" w:cs="Times New Roman"/>
-          <w:color w:val="1C1E21"/>
-          <w:sz w:val="26"/>
-          <w:szCs w:val="26"/>
-        </w:rPr>
-        <w:t xml:space="preserve"> that bad and looking forward to continuing the story in the future. </w:t>
-      </w:r>
-    </w:p>
-    <w:p>
-      <w:pPr>
-        <w:spacing w:line="240" w:lineRule="auto"/>
-        <w:rPr>
-          <w:rFonts w:ascii="Times New Roman" w:eastAsia="Times New Roman" w:hAnsi="Times New Roman" w:cs="Times New Roman"/>
-          <w:color w:val="1C1E21"/>
-          <w:sz w:val="26"/>
-          <w:szCs w:val="26"/>
-        </w:rPr>
-      </w:pPr>
-      <w:r>
-        <w:rPr>
-          <w:rFonts w:ascii="Times New Roman" w:eastAsia="Times New Roman" w:hAnsi="Times New Roman" w:cs="Times New Roman"/>
-          <w:color w:val="1C1E21"/>
-          <w:sz w:val="26"/>
-          <w:szCs w:val="26"/>
-        </w:rPr>
-        <w:tab/>
-      </w:r>
-      <w:r>
-        <w:rPr>
-          <w:rFonts w:ascii="Times New Roman" w:eastAsia="Times New Roman" w:hAnsi="Times New Roman" w:cs="Times New Roman"/>
-          <w:b/>
-          <w:bCs/>
-          <w:color w:val="1C1E21"/>
-          <w:sz w:val="26"/>
-          <w:szCs w:val="26"/>
-        </w:rPr>
-        <w:t xml:space="preserve">6. Nights of the Living Dead </w:t>
-      </w:r>
-      <w:r>
-        <w:rPr>
-          <w:rFonts w:ascii="Times New Roman" w:eastAsia="Times New Roman" w:hAnsi="Times New Roman" w:cs="Times New Roman"/>
-          <w:color w:val="1C1E21"/>
-          <w:sz w:val="26"/>
-          <w:szCs w:val="26"/>
-        </w:rPr>
-        <w:t>by Anthology (3-13-21) – All around was a fairly good book. Like most anthologies, it was a mixed bag of interesting and average stories at best. While most were interesting in some respects, I doubt I would re-read this book. Most of the stories were interesting as a solo read but really none grabbed me enough that I would want to go back and remember them again. The thing I found most interesting with this book was how they usually referenced, or even took place with the characters or location of the namesake movie of the book.</w:t>
-      </w:r>
-    </w:p>
-    <w:p>
-      <w:pPr>
-        <w:spacing w:line="240" w:lineRule="auto"/>
-        <w:rPr>
-          <w:rFonts w:ascii="Times New Roman" w:eastAsia="Times New Roman" w:hAnsi="Times New Roman" w:cs="Times New Roman"/>
-          <w:color w:val="1C1E21"/>
-          <w:sz w:val="26"/>
-          <w:szCs w:val="26"/>
-        </w:rPr>
-      </w:pPr>
-      <w:r>
-        <w:rPr>
-          <w:rFonts w:ascii="Times New Roman" w:eastAsia="Times New Roman" w:hAnsi="Times New Roman" w:cs="Times New Roman"/>
-          <w:color w:val="1C1E21"/>
-          <w:sz w:val="26"/>
-          <w:szCs w:val="26"/>
-        </w:rPr>
-        <w:tab/>
-      </w:r>
-      <w:r>
-        <w:rPr>
-          <w:rFonts w:ascii="Times New Roman" w:eastAsia="Times New Roman" w:hAnsi="Times New Roman" w:cs="Times New Roman"/>
-          <w:b/>
-          <w:bCs/>
-          <w:color w:val="1C1E21"/>
-          <w:sz w:val="26"/>
-          <w:szCs w:val="26"/>
-        </w:rPr>
-        <w:t xml:space="preserve">7. </w:t>
-      </w:r>
-      <w:proofErr w:type="spellStart"/>
-      <w:r>
-        <w:rPr>
-          <w:rFonts w:ascii="Times New Roman" w:eastAsia="Times New Roman" w:hAnsi="Times New Roman" w:cs="Times New Roman"/>
-          <w:b/>
-          <w:bCs/>
-          <w:color w:val="1C1E21"/>
-          <w:sz w:val="26"/>
-          <w:szCs w:val="26"/>
-        </w:rPr>
-        <w:t>Seveneves</w:t>
-      </w:r>
-      <w:proofErr w:type="spellEnd"/>
-      <w:r>
-        <w:rPr>
-          <w:rFonts w:ascii="Times New Roman" w:eastAsia="Times New Roman" w:hAnsi="Times New Roman" w:cs="Times New Roman"/>
-          <w:b/>
-          <w:bCs/>
-          <w:color w:val="1C1E21"/>
-          <w:sz w:val="26"/>
-          <w:szCs w:val="26"/>
-        </w:rPr>
-        <w:t xml:space="preserve"> </w:t>
-      </w:r>
-      <w:r>
-        <w:rPr>
-          <w:rFonts w:ascii="Times New Roman" w:eastAsia="Times New Roman" w:hAnsi="Times New Roman" w:cs="Times New Roman"/>
-          <w:color w:val="1C1E21"/>
-          <w:sz w:val="26"/>
-          <w:szCs w:val="26"/>
-        </w:rPr>
-        <w:t xml:space="preserve">by Neal Stephenson (5-7-21) – This was </w:t>
-      </w:r>
-      <w:r>
-        <w:rPr>
-          <w:rFonts w:ascii="Times New Roman" w:eastAsia="Times New Roman" w:hAnsi="Times New Roman" w:cs="Times New Roman"/>
-          <w:color w:val="1C1E21"/>
-          <w:sz w:val="26"/>
-          <w:szCs w:val="26"/>
-        </w:rPr>
-        <w:t>an exceptionally long</w:t>
-      </w:r>
-      <w:r>
-        <w:rPr>
-          <w:rFonts w:ascii="Times New Roman" w:eastAsia="Times New Roman" w:hAnsi="Times New Roman" w:cs="Times New Roman"/>
-          <w:color w:val="1C1E21"/>
-          <w:sz w:val="26"/>
-          <w:szCs w:val="26"/>
-        </w:rPr>
-        <w:t xml:space="preserve"> but interesting read. The basic premise is that the moon blows up, </w:t>
-      </w:r>
-      <w:r>
-        <w:rPr>
-          <w:rFonts w:ascii="Times New Roman" w:eastAsia="Times New Roman" w:hAnsi="Times New Roman" w:cs="Times New Roman"/>
-          <w:color w:val="1C1E21"/>
-          <w:sz w:val="26"/>
-          <w:szCs w:val="26"/>
-        </w:rPr>
-        <w:t>it is</w:t>
-      </w:r>
-      <w:r>
-        <w:rPr>
-          <w:rFonts w:ascii="Times New Roman" w:eastAsia="Times New Roman" w:hAnsi="Times New Roman" w:cs="Times New Roman"/>
-          <w:color w:val="1C1E21"/>
-          <w:sz w:val="26"/>
-          <w:szCs w:val="26"/>
-        </w:rPr>
-        <w:t xml:space="preserve"> not really stated how, but it does and now the pieces of the moon will be raining down onto the planet. The story goes over how things move on from there. </w:t>
-      </w:r>
-      <w:r>
-        <w:rPr>
-          <w:rFonts w:ascii="Times New Roman" w:eastAsia="Times New Roman" w:hAnsi="Times New Roman" w:cs="Times New Roman"/>
-          <w:color w:val="1C1E21"/>
-          <w:sz w:val="26"/>
-          <w:szCs w:val="26"/>
-        </w:rPr>
-        <w:t>Do not</w:t>
-      </w:r>
-      <w:r>
-        <w:rPr>
-          <w:rFonts w:ascii="Times New Roman" w:eastAsia="Times New Roman" w:hAnsi="Times New Roman" w:cs="Times New Roman"/>
-          <w:color w:val="1C1E21"/>
-          <w:sz w:val="26"/>
-          <w:szCs w:val="26"/>
-        </w:rPr>
-        <w:t xml:space="preserve"> want to give too much away, but was a really good read, just at something near 900 pages, took me forever to get through. All around, probably </w:t>
-      </w:r>
-      <w:r>
-        <w:rPr>
-          <w:rFonts w:ascii="Times New Roman" w:eastAsia="Times New Roman" w:hAnsi="Times New Roman" w:cs="Times New Roman"/>
-          <w:color w:val="1C1E21"/>
-          <w:sz w:val="26"/>
-          <w:szCs w:val="26"/>
-        </w:rPr>
-        <w:t>will not</w:t>
-      </w:r>
-      <w:r>
-        <w:rPr>
-          <w:rFonts w:ascii="Times New Roman" w:eastAsia="Times New Roman" w:hAnsi="Times New Roman" w:cs="Times New Roman"/>
-          <w:color w:val="1C1E21"/>
-          <w:sz w:val="26"/>
-          <w:szCs w:val="26"/>
-        </w:rPr>
-        <w:t xml:space="preserve"> read again, but do not regret reading the book. </w:t>
-      </w:r>
-    </w:p>
-    <w:p>
-      <w:pPr>
-        <w:spacing w:line="240" w:lineRule="auto"/>
-        <w:rPr>
-          <w:rFonts w:ascii="Times New Roman" w:eastAsia="Times New Roman" w:hAnsi="Times New Roman" w:cs="Times New Roman"/>
-          <w:color w:val="1C1E21"/>
-          <w:sz w:val="26"/>
-          <w:szCs w:val="26"/>
-        </w:rPr>
-      </w:pPr>
-      <w:r>
-        <w:rPr>
-          <w:rFonts w:ascii="Times New Roman" w:eastAsia="Times New Roman" w:hAnsi="Times New Roman" w:cs="Times New Roman"/>
-          <w:color w:val="1C1E21"/>
-          <w:sz w:val="26"/>
-          <w:szCs w:val="26"/>
-        </w:rPr>
-        <w:tab/>
-      </w:r>
-      <w:r>
-        <w:rPr>
-          <w:rFonts w:ascii="Times New Roman" w:eastAsia="Times New Roman" w:hAnsi="Times New Roman" w:cs="Times New Roman"/>
-          <w:b/>
-          <w:bCs/>
-          <w:color w:val="1C1E21"/>
-          <w:sz w:val="26"/>
-          <w:szCs w:val="26"/>
-        </w:rPr>
-        <w:t xml:space="preserve">8. Star Wars the High Republic: Into </w:t>
-      </w:r>
-      <w:r>
-        <w:rPr>
-          <w:rFonts w:ascii="Times New Roman" w:eastAsia="Times New Roman" w:hAnsi="Times New Roman" w:cs="Times New Roman"/>
-          <w:b/>
-          <w:bCs/>
-          <w:color w:val="1C1E21"/>
-          <w:sz w:val="26"/>
-          <w:szCs w:val="26"/>
-        </w:rPr>
-        <w:t>the</w:t>
-      </w:r>
-      <w:r>
-        <w:rPr>
-          <w:rFonts w:ascii="Times New Roman" w:eastAsia="Times New Roman" w:hAnsi="Times New Roman" w:cs="Times New Roman"/>
-          <w:b/>
-          <w:bCs/>
-          <w:color w:val="1C1E21"/>
-          <w:sz w:val="26"/>
-          <w:szCs w:val="26"/>
-        </w:rPr>
-        <w:t xml:space="preserve"> Dark </w:t>
-      </w:r>
-      <w:r>
-        <w:rPr>
-          <w:rFonts w:ascii="Times New Roman" w:eastAsia="Times New Roman" w:hAnsi="Times New Roman" w:cs="Times New Roman"/>
-          <w:color w:val="1C1E21"/>
-          <w:sz w:val="26"/>
-          <w:szCs w:val="26"/>
-        </w:rPr>
-        <w:t xml:space="preserve">by Claudia Gray (5-24-24) – All around a good entry into this new series of books. Taking place I believe about </w:t>
-      </w:r>
-      <w:r>
-        <w:rPr>
-          <w:rFonts w:ascii="Times New Roman" w:eastAsia="Times New Roman" w:hAnsi="Times New Roman" w:cs="Times New Roman"/>
-          <w:color w:val="1C1E21"/>
-          <w:sz w:val="26"/>
-          <w:szCs w:val="26"/>
-        </w:rPr>
-        <w:t>100 years</w:t>
-      </w:r>
-      <w:r>
-        <w:rPr>
-          <w:rFonts w:ascii="Times New Roman" w:eastAsia="Times New Roman" w:hAnsi="Times New Roman" w:cs="Times New Roman"/>
-          <w:color w:val="1C1E21"/>
-          <w:sz w:val="26"/>
-          <w:szCs w:val="26"/>
-        </w:rPr>
-        <w:t xml:space="preserve"> prior to the events of the movies, this takes place back in an older era of the republic. The events largely set as </w:t>
-      </w:r>
-      <w:r>
-        <w:rPr>
-          <w:rFonts w:ascii="Times New Roman" w:eastAsia="Times New Roman" w:hAnsi="Times New Roman" w:cs="Times New Roman"/>
-          <w:color w:val="1C1E21"/>
-          <w:sz w:val="26"/>
-          <w:szCs w:val="26"/>
-        </w:rPr>
-        <w:t>an</w:t>
-      </w:r>
-      <w:r>
-        <w:rPr>
-          <w:rFonts w:ascii="Times New Roman" w:eastAsia="Times New Roman" w:hAnsi="Times New Roman" w:cs="Times New Roman"/>
-          <w:color w:val="1C1E21"/>
-          <w:sz w:val="26"/>
-          <w:szCs w:val="26"/>
-        </w:rPr>
-        <w:t xml:space="preserve"> introduction to a new set of characters and possibly two new evil characters or races. All around was a fun read and I look forward to reading more in this realm in the future.</w:t>
-      </w:r>
-    </w:p>
-    <w:p>
-      <w:pPr>
-        <w:spacing w:line="240" w:lineRule="auto"/>
-        <w:rPr>
-          <w:rFonts w:ascii="Times New Roman" w:eastAsia="Times New Roman" w:hAnsi="Times New Roman" w:cs="Times New Roman"/>
-          <w:color w:val="1C1E21"/>
-          <w:sz w:val="26"/>
-          <w:szCs w:val="26"/>
-        </w:rPr>
-      </w:pPr>
-      <w:r>
-        <w:rPr>
-          <w:rFonts w:ascii="Times New Roman" w:eastAsia="Times New Roman" w:hAnsi="Times New Roman" w:cs="Times New Roman"/>
-          <w:color w:val="1C1E21"/>
-          <w:sz w:val="26"/>
-          <w:szCs w:val="26"/>
-        </w:rPr>
-        <w:tab/>
-      </w:r>
-      <w:r>
-        <w:rPr>
-          <w:rFonts w:ascii="Times New Roman" w:eastAsia="Times New Roman" w:hAnsi="Times New Roman" w:cs="Times New Roman"/>
-          <w:b/>
-          <w:bCs/>
-          <w:color w:val="1C1E21"/>
-          <w:sz w:val="26"/>
-          <w:szCs w:val="26"/>
-        </w:rPr>
-        <w:t xml:space="preserve">9. Lord of Souls </w:t>
-      </w:r>
-      <w:r>
-        <w:rPr>
-          <w:rFonts w:ascii="Times New Roman" w:eastAsia="Times New Roman" w:hAnsi="Times New Roman" w:cs="Times New Roman"/>
-          <w:color w:val="1C1E21"/>
-          <w:sz w:val="26"/>
-          <w:szCs w:val="26"/>
-        </w:rPr>
-        <w:t xml:space="preserve">by Greg Keyes (6-2-21) – This is the final of two novels based in the Elder Scrolls world of Tamriel. </w:t>
-      </w:r>
-      <w:r>
-        <w:rPr>
-          <w:rFonts w:ascii="Times New Roman" w:eastAsia="Times New Roman" w:hAnsi="Times New Roman" w:cs="Times New Roman"/>
-          <w:color w:val="1C1E21"/>
-          <w:sz w:val="26"/>
-          <w:szCs w:val="26"/>
-        </w:rPr>
-        <w:t>A fairly good</w:t>
-      </w:r>
-      <w:r>
-        <w:rPr>
-          <w:rFonts w:ascii="Times New Roman" w:eastAsia="Times New Roman" w:hAnsi="Times New Roman" w:cs="Times New Roman"/>
-          <w:color w:val="1C1E21"/>
-          <w:sz w:val="26"/>
-          <w:szCs w:val="26"/>
-        </w:rPr>
-        <w:t xml:space="preserve"> story overall. I had </w:t>
-      </w:r>
-      <w:r>
-        <w:rPr>
-          <w:rFonts w:ascii="Times New Roman" w:eastAsia="Times New Roman" w:hAnsi="Times New Roman" w:cs="Times New Roman"/>
-          <w:color w:val="1C1E21"/>
-          <w:sz w:val="26"/>
-          <w:szCs w:val="26"/>
-        </w:rPr>
-        <w:t>forgot</w:t>
-      </w:r>
-      <w:r>
-        <w:rPr>
-          <w:rFonts w:ascii="Times New Roman" w:eastAsia="Times New Roman" w:hAnsi="Times New Roman" w:cs="Times New Roman"/>
-          <w:color w:val="1C1E21"/>
-          <w:sz w:val="26"/>
-          <w:szCs w:val="26"/>
-        </w:rPr>
-        <w:t xml:space="preserve"> who the characters were initially because it had been so long since I last read the first book. Reading about the world building, a floating city that runs on souls of those that are killed beneath it, the growth of the main characters and the ultimate choices that lead to the end of the story are quite well done. I thought a few of the story points at the end went a bit too quickly (a primary villain is killed off seemingly over just a page or two from the initial confrontation). Overall, I wish they would keep making books in this world because the lore here is quite deep and could generate many </w:t>
-      </w:r>
-      <w:r>
-        <w:rPr>
-          <w:rFonts w:ascii="Times New Roman" w:eastAsia="Times New Roman" w:hAnsi="Times New Roman" w:cs="Times New Roman"/>
-          <w:color w:val="1C1E21"/>
-          <w:sz w:val="26"/>
-          <w:szCs w:val="26"/>
-        </w:rPr>
-        <w:t>stories,</w:t>
-      </w:r>
-      <w:r>
-        <w:rPr>
-          <w:rFonts w:ascii="Times New Roman" w:eastAsia="Times New Roman" w:hAnsi="Times New Roman" w:cs="Times New Roman"/>
-          <w:color w:val="1C1E21"/>
-          <w:sz w:val="26"/>
-          <w:szCs w:val="26"/>
-        </w:rPr>
-        <w:t xml:space="preserve"> I’m sure.</w:t>
-      </w:r>
-    </w:p>
-    <w:p>
-      <w:pPr>
-        <w:spacing w:line="240" w:lineRule="auto"/>
-        <w:rPr>
-          <w:rFonts w:ascii="Times New Roman" w:eastAsia="Times New Roman" w:hAnsi="Times New Roman" w:cs="Times New Roman"/>
-          <w:color w:val="1C1E21"/>
-          <w:sz w:val="26"/>
-          <w:szCs w:val="26"/>
-        </w:rPr>
-      </w:pPr>
-      <w:r>
-        <w:rPr>
-          <w:rFonts w:ascii="Times New Roman" w:eastAsia="Times New Roman" w:hAnsi="Times New Roman" w:cs="Times New Roman"/>
-          <w:color w:val="1C1E21"/>
-          <w:sz w:val="26"/>
-          <w:szCs w:val="26"/>
-        </w:rPr>
-        <w:tab/>
-      </w:r>
-      <w:r>
-        <w:rPr>
-          <w:rFonts w:ascii="Times New Roman" w:eastAsia="Times New Roman" w:hAnsi="Times New Roman" w:cs="Times New Roman"/>
-          <w:b/>
-          <w:bCs/>
-          <w:color w:val="1C1E21"/>
-          <w:sz w:val="26"/>
-          <w:szCs w:val="26"/>
-        </w:rPr>
-        <w:t xml:space="preserve">10. The Perfect Day </w:t>
-      </w:r>
-      <w:r>
-        <w:rPr>
-          <w:rFonts w:ascii="Times New Roman" w:eastAsia="Times New Roman" w:hAnsi="Times New Roman" w:cs="Times New Roman"/>
-          <w:color w:val="1C1E21"/>
-          <w:sz w:val="26"/>
-          <w:szCs w:val="26"/>
-        </w:rPr>
-        <w:t xml:space="preserve">by Ira Levin (6-21-21) – Set in a future world where everyone is basically controlled by a treatment which makes them less violent and </w:t>
-      </w:r>
-      <w:r>
-        <w:rPr>
-          <w:rFonts w:ascii="Times New Roman" w:eastAsia="Times New Roman" w:hAnsi="Times New Roman" w:cs="Times New Roman"/>
-          <w:color w:val="1C1E21"/>
-          <w:sz w:val="26"/>
-          <w:szCs w:val="26"/>
-        </w:rPr>
-        <w:t>overall,</w:t>
-      </w:r>
-      <w:r>
-        <w:rPr>
-          <w:rFonts w:ascii="Times New Roman" w:eastAsia="Times New Roman" w:hAnsi="Times New Roman" w:cs="Times New Roman"/>
-          <w:color w:val="1C1E21"/>
-          <w:sz w:val="26"/>
-          <w:szCs w:val="26"/>
-        </w:rPr>
-        <w:t xml:space="preserve"> more compliant. A dystopian society where you are told what you will do for a living once of </w:t>
-      </w:r>
-      <w:r>
-        <w:rPr>
-          <w:rFonts w:ascii="Times New Roman" w:eastAsia="Times New Roman" w:hAnsi="Times New Roman" w:cs="Times New Roman"/>
-          <w:color w:val="1C1E21"/>
-          <w:sz w:val="26"/>
-          <w:szCs w:val="26"/>
-        </w:rPr>
-        <w:t>age if</w:t>
-      </w:r>
-      <w:r>
-        <w:rPr>
-          <w:rFonts w:ascii="Times New Roman" w:eastAsia="Times New Roman" w:hAnsi="Times New Roman" w:cs="Times New Roman"/>
-          <w:color w:val="1C1E21"/>
-          <w:sz w:val="26"/>
-          <w:szCs w:val="26"/>
-        </w:rPr>
-        <w:t xml:space="preserve"> you are allowed to have children and to ultimately be known when you will die. This is the premise of this story which was quite interesting to read and one of those things where aspects of it seem good on the outside, but you can see the extremes it can be taken to.</w:t>
-      </w:r>
-    </w:p>
-    <w:p>
-      <w:pPr>
         <w:spacing w:after="180" w:line="240" w:lineRule="auto"/>
         <w:ind w:firstLine="720"/>
         <w:rPr>
@@ -1875,7 +820,867 @@
           <w:sz w:val="26"/>
           <w:szCs w:val="26"/>
         </w:rPr>
+        <w:t xml:space="preserve">10. Doctors from Hell </w:t>
+      </w:r>
+      <w:r>
+        <w:rPr>
+          <w:rFonts w:ascii="Times New Roman" w:eastAsia="Times New Roman" w:hAnsi="Times New Roman" w:cs="Times New Roman"/>
+          <w:color w:val="1C1E21"/>
+          <w:sz w:val="26"/>
+          <w:szCs w:val="26"/>
+        </w:rPr>
+        <w:t xml:space="preserve">by Vivian Spitz (11-29-21) – Didn’t think I would finish this before the end of the month, got in here with about a day to spare. The book, while not what I originally was interested in, goes into the trials of the various doctors of the Third Reich who were charged with war crimes. Its basically a break down of the actual trials with a bit of explanation as to what each instance went over. For instance, there is the experimentation with freezing people to near death and then testing the best methods for warming them back up. Experimentation on how best to cure gangrene, tuberculosis, sepsis among several other experiments. All around, a chilling account of what happened, even if the book was not what I was looking for at the beginning. </w:t>
+      </w:r>
+    </w:p>
+    <w:p>
+      <w:pPr>
+        <w:spacing w:line="240" w:lineRule="auto"/>
+        <w:rPr>
+          <w:rFonts w:ascii="Times New Roman" w:eastAsia="Times New Roman" w:hAnsi="Times New Roman" w:cs="Times New Roman"/>
+          <w:b/>
+          <w:bCs/>
+          <w:color w:val="1C1E21"/>
+          <w:sz w:val="26"/>
+          <w:szCs w:val="26"/>
+        </w:rPr>
+      </w:pPr>
+    </w:p>
+    <w:p>
+      <w:pPr>
+        <w:spacing w:line="240" w:lineRule="auto"/>
+        <w:rPr>
+          <w:rFonts w:ascii="Times New Roman" w:eastAsia="Times New Roman" w:hAnsi="Times New Roman" w:cs="Times New Roman"/>
+          <w:color w:val="1C1E21"/>
+          <w:sz w:val="26"/>
+          <w:szCs w:val="26"/>
+        </w:rPr>
+      </w:pPr>
+      <w:r>
+        <w:rPr>
+          <w:rFonts w:ascii="Times New Roman" w:eastAsia="Times New Roman" w:hAnsi="Times New Roman" w:cs="Times New Roman"/>
+          <w:color w:val="1C1E21"/>
+          <w:sz w:val="26"/>
+          <w:szCs w:val="26"/>
+        </w:rPr>
+        <w:t xml:space="preserve"> </w:t>
+      </w:r>
+    </w:p>
+    <w:p>
+      <w:pPr>
+        <w:spacing w:line="240" w:lineRule="auto"/>
+        <w:rPr>
+          <w:rFonts w:ascii="Times New Roman" w:eastAsia="Times New Roman" w:hAnsi="Times New Roman" w:cs="Times New Roman"/>
+          <w:b/>
+          <w:bCs/>
+          <w:color w:val="1C1E21"/>
+          <w:sz w:val="26"/>
+          <w:szCs w:val="26"/>
+        </w:rPr>
+      </w:pPr>
+      <w:r>
+        <w:rPr>
+          <w:rFonts w:ascii="Times New Roman" w:eastAsia="Times New Roman" w:hAnsi="Times New Roman" w:cs="Times New Roman"/>
+          <w:b/>
+          <w:bCs/>
+          <w:color w:val="1C1E21"/>
+          <w:sz w:val="26"/>
+          <w:szCs w:val="26"/>
+        </w:rPr>
+        <w:t>-- Fiction –</w:t>
+      </w:r>
+    </w:p>
+    <w:p>
+      <w:pPr>
+        <w:spacing w:line="240" w:lineRule="auto"/>
+        <w:rPr>
+          <w:rFonts w:ascii="Times New Roman" w:eastAsia="Times New Roman" w:hAnsi="Times New Roman" w:cs="Times New Roman"/>
+          <w:color w:val="1C1E21"/>
+          <w:sz w:val="26"/>
+          <w:szCs w:val="26"/>
+        </w:rPr>
+      </w:pPr>
+      <w:r>
+        <w:rPr>
+          <w:rFonts w:ascii="Times New Roman" w:eastAsia="Times New Roman" w:hAnsi="Times New Roman" w:cs="Times New Roman"/>
+          <w:b/>
+          <w:bCs/>
+          <w:color w:val="1C1E21"/>
+          <w:sz w:val="26"/>
+          <w:szCs w:val="26"/>
+        </w:rPr>
+        <w:tab/>
+      </w:r>
+      <w:r>
+        <w:rPr>
+          <w:rFonts w:ascii="Times New Roman" w:eastAsia="Times New Roman" w:hAnsi="Times New Roman" w:cs="Times New Roman"/>
+          <w:b/>
+          <w:bCs/>
+          <w:color w:val="1C1E21"/>
+          <w:sz w:val="26"/>
+          <w:szCs w:val="26"/>
+        </w:rPr>
+        <w:t>1.</w:t>
+      </w:r>
+      <w:r>
+        <w:rPr>
+          <w:rFonts w:ascii="Times New Roman" w:eastAsia="Times New Roman" w:hAnsi="Times New Roman" w:cs="Times New Roman"/>
+          <w:b/>
+          <w:bCs/>
+          <w:color w:val="1C1E21"/>
+          <w:sz w:val="26"/>
+          <w:szCs w:val="26"/>
+        </w:rPr>
+        <w:t xml:space="preserve"> Leia: Princess of Alderaan </w:t>
+      </w:r>
+      <w:r>
+        <w:rPr>
+          <w:rFonts w:ascii="Times New Roman" w:eastAsia="Times New Roman" w:hAnsi="Times New Roman" w:cs="Times New Roman"/>
+          <w:color w:val="1C1E21"/>
+          <w:sz w:val="26"/>
+          <w:szCs w:val="26"/>
+        </w:rPr>
+        <w:t>by Claudia Gray (12-24-20) – Overall the story was a bit interesting. Filling in some of the gaps between Leia joining into the rebellions cause, as well as filling in some character details from The Last Jedi. Claudia Gray has written some of my favorite stories and while this one was not perfect; it was interesting enough. I liked the characters and while we are talking about royal people, they feel real enough throughout the story. All around a good read, though I doubt I would re-read it in the future.</w:t>
+      </w:r>
+    </w:p>
+    <w:p>
+      <w:pPr>
+        <w:spacing w:line="240" w:lineRule="auto"/>
+        <w:rPr>
+          <w:rFonts w:ascii="Times New Roman" w:eastAsia="Times New Roman" w:hAnsi="Times New Roman" w:cs="Times New Roman"/>
+          <w:color w:val="1C1E21"/>
+          <w:sz w:val="26"/>
+          <w:szCs w:val="26"/>
+        </w:rPr>
+      </w:pPr>
+      <w:r>
+        <w:rPr>
+          <w:rFonts w:ascii="Times New Roman" w:eastAsia="Times New Roman" w:hAnsi="Times New Roman" w:cs="Times New Roman"/>
+          <w:color w:val="1C1E21"/>
+          <w:sz w:val="26"/>
+          <w:szCs w:val="26"/>
+        </w:rPr>
+        <w:tab/>
+      </w:r>
+      <w:r>
+        <w:rPr>
+          <w:rFonts w:ascii="Times New Roman" w:eastAsia="Times New Roman" w:hAnsi="Times New Roman" w:cs="Times New Roman"/>
+          <w:b/>
+          <w:bCs/>
+          <w:color w:val="1C1E21"/>
+          <w:sz w:val="26"/>
+          <w:szCs w:val="26"/>
+        </w:rPr>
+        <w:t>2.</w:t>
+      </w:r>
+      <w:r>
+        <w:rPr>
+          <w:rFonts w:ascii="Times New Roman" w:eastAsia="Times New Roman" w:hAnsi="Times New Roman" w:cs="Times New Roman"/>
+          <w:color w:val="1C1E21"/>
+          <w:sz w:val="26"/>
+          <w:szCs w:val="26"/>
+        </w:rPr>
+        <w:t xml:space="preserve"> </w:t>
+      </w:r>
+      <w:r>
+        <w:rPr>
+          <w:rFonts w:ascii="Times New Roman" w:eastAsia="Times New Roman" w:hAnsi="Times New Roman" w:cs="Times New Roman"/>
+          <w:b/>
+          <w:bCs/>
+          <w:color w:val="1C1E21"/>
+          <w:sz w:val="26"/>
+          <w:szCs w:val="26"/>
+        </w:rPr>
+        <w:t>Relentless</w:t>
+      </w:r>
+      <w:r>
+        <w:rPr>
+          <w:rFonts w:ascii="Times New Roman" w:eastAsia="Times New Roman" w:hAnsi="Times New Roman" w:cs="Times New Roman"/>
+          <w:color w:val="1C1E21"/>
+          <w:sz w:val="26"/>
+          <w:szCs w:val="26"/>
+        </w:rPr>
+        <w:t xml:space="preserve"> by R.A. Salvatore (1-25-21) – A nice conclusion to the overall story arc. There </w:t>
+      </w:r>
+      <w:r>
+        <w:rPr>
+          <w:rFonts w:ascii="Times New Roman" w:eastAsia="Times New Roman" w:hAnsi="Times New Roman" w:cs="Times New Roman"/>
+          <w:color w:val="1C1E21"/>
+          <w:sz w:val="26"/>
+          <w:szCs w:val="26"/>
+        </w:rPr>
+        <w:t>is</w:t>
+      </w:r>
+      <w:r>
+        <w:rPr>
+          <w:rFonts w:ascii="Times New Roman" w:eastAsia="Times New Roman" w:hAnsi="Times New Roman" w:cs="Times New Roman"/>
+          <w:color w:val="1C1E21"/>
+          <w:sz w:val="26"/>
+          <w:szCs w:val="26"/>
+        </w:rPr>
+        <w:t xml:space="preserve"> bit of things that I </w:t>
+      </w:r>
+      <w:r>
+        <w:rPr>
+          <w:rFonts w:ascii="Times New Roman" w:eastAsia="Times New Roman" w:hAnsi="Times New Roman" w:cs="Times New Roman"/>
+          <w:color w:val="1C1E21"/>
+          <w:sz w:val="26"/>
+          <w:szCs w:val="26"/>
+        </w:rPr>
+        <w:t>did not</w:t>
+      </w:r>
+      <w:r>
+        <w:rPr>
+          <w:rFonts w:ascii="Times New Roman" w:eastAsia="Times New Roman" w:hAnsi="Times New Roman" w:cs="Times New Roman"/>
+          <w:color w:val="1C1E21"/>
+          <w:sz w:val="26"/>
+          <w:szCs w:val="26"/>
+        </w:rPr>
+        <w:t xml:space="preserve"> recognize being referenced since I have not read several books in between, but </w:t>
+      </w:r>
+      <w:r>
+        <w:rPr>
+          <w:rFonts w:ascii="Times New Roman" w:eastAsia="Times New Roman" w:hAnsi="Times New Roman" w:cs="Times New Roman"/>
+          <w:color w:val="1C1E21"/>
+          <w:sz w:val="26"/>
+          <w:szCs w:val="26"/>
+        </w:rPr>
+        <w:t>overall,</w:t>
+      </w:r>
+      <w:r>
+        <w:rPr>
+          <w:rFonts w:ascii="Times New Roman" w:eastAsia="Times New Roman" w:hAnsi="Times New Roman" w:cs="Times New Roman"/>
+          <w:color w:val="1C1E21"/>
+          <w:sz w:val="26"/>
+          <w:szCs w:val="26"/>
+        </w:rPr>
+        <w:t xml:space="preserve"> I still enjoyed it. I look forward to the next story that will likely be written at some point.</w:t>
+      </w:r>
+    </w:p>
+    <w:p>
+      <w:pPr>
+        <w:spacing w:line="240" w:lineRule="auto"/>
+        <w:rPr>
+          <w:rFonts w:ascii="Times New Roman" w:eastAsia="Times New Roman" w:hAnsi="Times New Roman" w:cs="Times New Roman"/>
+          <w:color w:val="1C1E21"/>
+          <w:sz w:val="26"/>
+          <w:szCs w:val="26"/>
+        </w:rPr>
+      </w:pPr>
+      <w:r>
+        <w:rPr>
+          <w:rFonts w:ascii="Times New Roman" w:eastAsia="Times New Roman" w:hAnsi="Times New Roman" w:cs="Times New Roman"/>
+          <w:color w:val="1C1E21"/>
+          <w:sz w:val="26"/>
+          <w:szCs w:val="26"/>
+        </w:rPr>
+        <w:tab/>
+      </w:r>
+      <w:r>
+        <w:rPr>
+          <w:rFonts w:ascii="Times New Roman" w:eastAsia="Times New Roman" w:hAnsi="Times New Roman" w:cs="Times New Roman"/>
+          <w:b/>
+          <w:bCs/>
+          <w:color w:val="1C1E21"/>
+          <w:sz w:val="26"/>
+          <w:szCs w:val="26"/>
+        </w:rPr>
+        <w:t xml:space="preserve">3. Star Wars: Thrawn Ascendancy </w:t>
+      </w:r>
+      <w:r>
+        <w:rPr>
+          <w:rFonts w:ascii="Times New Roman" w:eastAsia="Times New Roman" w:hAnsi="Times New Roman" w:cs="Times New Roman"/>
+          <w:color w:val="1C1E21"/>
+          <w:sz w:val="26"/>
+          <w:szCs w:val="26"/>
+        </w:rPr>
+        <w:t xml:space="preserve">by Timothy Zahn (2-8-21) – Another great entry from this author. I enjoy the back story to Thrawn and the fleshing out of the characters past. While this is the first book in the series, I look forward to reading the next two books of this trilogy. This story has Thrawn using his abilities to weed out and outwit a new enemy. All around a </w:t>
+      </w:r>
+      <w:r>
+        <w:rPr>
+          <w:rFonts w:ascii="Times New Roman" w:eastAsia="Times New Roman" w:hAnsi="Times New Roman" w:cs="Times New Roman"/>
+          <w:color w:val="1C1E21"/>
+          <w:sz w:val="26"/>
+          <w:szCs w:val="26"/>
+        </w:rPr>
+        <w:t>top-notch</w:t>
+      </w:r>
+      <w:r>
+        <w:rPr>
+          <w:rFonts w:ascii="Times New Roman" w:eastAsia="Times New Roman" w:hAnsi="Times New Roman" w:cs="Times New Roman"/>
+          <w:color w:val="1C1E21"/>
+          <w:sz w:val="26"/>
+          <w:szCs w:val="26"/>
+        </w:rPr>
+        <w:t xml:space="preserve"> story from probably my favorite author.</w:t>
+      </w:r>
+    </w:p>
+    <w:p>
+      <w:pPr>
+        <w:spacing w:line="240" w:lineRule="auto"/>
+        <w:rPr>
+          <w:rFonts w:ascii="Times New Roman" w:eastAsia="Times New Roman" w:hAnsi="Times New Roman" w:cs="Times New Roman"/>
+          <w:color w:val="1C1E21"/>
+          <w:sz w:val="26"/>
+          <w:szCs w:val="26"/>
+        </w:rPr>
+      </w:pPr>
+      <w:r>
+        <w:rPr>
+          <w:rFonts w:ascii="Times New Roman" w:eastAsia="Times New Roman" w:hAnsi="Times New Roman" w:cs="Times New Roman"/>
+          <w:color w:val="1C1E21"/>
+          <w:sz w:val="26"/>
+          <w:szCs w:val="26"/>
+        </w:rPr>
         <w:lastRenderedPageBreak/>
+        <w:tab/>
+      </w:r>
+      <w:r>
+        <w:rPr>
+          <w:rFonts w:ascii="Times New Roman" w:eastAsia="Times New Roman" w:hAnsi="Times New Roman" w:cs="Times New Roman"/>
+          <w:b/>
+          <w:bCs/>
+          <w:color w:val="1C1E21"/>
+          <w:sz w:val="26"/>
+          <w:szCs w:val="26"/>
+        </w:rPr>
+        <w:t xml:space="preserve">4. Bedtime Stories </w:t>
+      </w:r>
+      <w:r>
+        <w:rPr>
+          <w:rFonts w:ascii="Times New Roman" w:eastAsia="Times New Roman" w:hAnsi="Times New Roman" w:cs="Times New Roman"/>
+          <w:color w:val="1C1E21"/>
+          <w:sz w:val="26"/>
+          <w:szCs w:val="26"/>
+        </w:rPr>
+        <w:t xml:space="preserve">by Russel Smeaton (2-15-21) – All around a fun and engrossing read. The first two stories Monday Morning and Snot had me going from chuckling to cringing all over the course of several pages. Can for sure see the Lovecraftian influences here, especially in couple of the last stories. </w:t>
+      </w:r>
+      <w:r>
+        <w:rPr>
+          <w:rFonts w:ascii="Times New Roman" w:eastAsia="Times New Roman" w:hAnsi="Times New Roman" w:cs="Times New Roman"/>
+          <w:color w:val="1C1E21"/>
+          <w:sz w:val="26"/>
+          <w:szCs w:val="26"/>
+        </w:rPr>
+        <w:t>Also,</w:t>
+      </w:r>
+      <w:r>
+        <w:rPr>
+          <w:rFonts w:ascii="Times New Roman" w:eastAsia="Times New Roman" w:hAnsi="Times New Roman" w:cs="Times New Roman"/>
+          <w:color w:val="1C1E21"/>
+          <w:sz w:val="26"/>
+          <w:szCs w:val="26"/>
+        </w:rPr>
+        <w:t xml:space="preserve"> some of the twist in the stories I didn’t even see until the last page of the stories. All around a fun and quick read.</w:t>
+      </w:r>
+    </w:p>
+    <w:p>
+      <w:pPr>
+        <w:spacing w:line="240" w:lineRule="auto"/>
+        <w:rPr>
+          <w:rFonts w:ascii="Times New Roman" w:eastAsia="Times New Roman" w:hAnsi="Times New Roman" w:cs="Times New Roman"/>
+          <w:color w:val="1C1E21"/>
+          <w:sz w:val="26"/>
+          <w:szCs w:val="26"/>
+        </w:rPr>
+      </w:pPr>
+      <w:r>
+        <w:rPr>
+          <w:rFonts w:ascii="Times New Roman" w:eastAsia="Times New Roman" w:hAnsi="Times New Roman" w:cs="Times New Roman"/>
+          <w:color w:val="1C1E21"/>
+          <w:sz w:val="26"/>
+          <w:szCs w:val="26"/>
+        </w:rPr>
+        <w:tab/>
+      </w:r>
+      <w:r>
+        <w:rPr>
+          <w:rFonts w:ascii="Times New Roman" w:eastAsia="Times New Roman" w:hAnsi="Times New Roman" w:cs="Times New Roman"/>
+          <w:b/>
+          <w:bCs/>
+          <w:color w:val="1C1E21"/>
+          <w:sz w:val="26"/>
+          <w:szCs w:val="26"/>
+        </w:rPr>
+        <w:t xml:space="preserve">5. Resident Evil: Caliban Cove </w:t>
+      </w:r>
+      <w:r>
+        <w:rPr>
+          <w:rFonts w:ascii="Times New Roman" w:eastAsia="Times New Roman" w:hAnsi="Times New Roman" w:cs="Times New Roman"/>
+          <w:color w:val="1C1E21"/>
+          <w:sz w:val="26"/>
+          <w:szCs w:val="26"/>
+        </w:rPr>
+        <w:t xml:space="preserve">by S.D. Perry (2-26-21) – Book two of the Resident Evil series of books. This book is a departure from the games as it appears to take place in an event that the games did not follow. Takes the team to a secret base in I believe Oregon (or Washington State). Here this team which includes Rebecca Chambers from the first book is looking to get information to implicate Umbrella about what happened in the Spencer Mansion incident. All around </w:t>
+      </w:r>
+      <w:r>
+        <w:rPr>
+          <w:rFonts w:ascii="Times New Roman" w:eastAsia="Times New Roman" w:hAnsi="Times New Roman" w:cs="Times New Roman"/>
+          <w:color w:val="1C1E21"/>
+          <w:sz w:val="26"/>
+          <w:szCs w:val="26"/>
+        </w:rPr>
+        <w:t>was not</w:t>
+      </w:r>
+      <w:r>
+        <w:rPr>
+          <w:rFonts w:ascii="Times New Roman" w:eastAsia="Times New Roman" w:hAnsi="Times New Roman" w:cs="Times New Roman"/>
+          <w:color w:val="1C1E21"/>
+          <w:sz w:val="26"/>
+          <w:szCs w:val="26"/>
+        </w:rPr>
+        <w:t xml:space="preserve"> that bad and looking forward to continuing the story in the future. </w:t>
+      </w:r>
+    </w:p>
+    <w:p>
+      <w:pPr>
+        <w:spacing w:line="240" w:lineRule="auto"/>
+        <w:rPr>
+          <w:rFonts w:ascii="Times New Roman" w:eastAsia="Times New Roman" w:hAnsi="Times New Roman" w:cs="Times New Roman"/>
+          <w:color w:val="1C1E21"/>
+          <w:sz w:val="26"/>
+          <w:szCs w:val="26"/>
+        </w:rPr>
+      </w:pPr>
+      <w:r>
+        <w:rPr>
+          <w:rFonts w:ascii="Times New Roman" w:eastAsia="Times New Roman" w:hAnsi="Times New Roman" w:cs="Times New Roman"/>
+          <w:color w:val="1C1E21"/>
+          <w:sz w:val="26"/>
+          <w:szCs w:val="26"/>
+        </w:rPr>
+        <w:tab/>
+      </w:r>
+      <w:r>
+        <w:rPr>
+          <w:rFonts w:ascii="Times New Roman" w:eastAsia="Times New Roman" w:hAnsi="Times New Roman" w:cs="Times New Roman"/>
+          <w:b/>
+          <w:bCs/>
+          <w:color w:val="1C1E21"/>
+          <w:sz w:val="26"/>
+          <w:szCs w:val="26"/>
+        </w:rPr>
+        <w:t xml:space="preserve">6. Nights of the Living Dead </w:t>
+      </w:r>
+      <w:r>
+        <w:rPr>
+          <w:rFonts w:ascii="Times New Roman" w:eastAsia="Times New Roman" w:hAnsi="Times New Roman" w:cs="Times New Roman"/>
+          <w:color w:val="1C1E21"/>
+          <w:sz w:val="26"/>
+          <w:szCs w:val="26"/>
+        </w:rPr>
+        <w:t>by Anthology (3-13-21) – All around was a fairly good book. Like most anthologies, it was a mixed bag of interesting and average stories at best. While most were interesting in some respects, I doubt I would re-read this book. Most of the stories were interesting as a solo read but really none grabbed me enough that I would want to go back and remember them again. The thing I found most interesting with this book was how they usually referenced, or even took place with the characters or location of the namesake movie of the book.</w:t>
+      </w:r>
+    </w:p>
+    <w:p>
+      <w:pPr>
+        <w:spacing w:line="240" w:lineRule="auto"/>
+        <w:rPr>
+          <w:rFonts w:ascii="Times New Roman" w:eastAsia="Times New Roman" w:hAnsi="Times New Roman" w:cs="Times New Roman"/>
+          <w:color w:val="1C1E21"/>
+          <w:sz w:val="26"/>
+          <w:szCs w:val="26"/>
+        </w:rPr>
+      </w:pPr>
+      <w:r>
+        <w:rPr>
+          <w:rFonts w:ascii="Times New Roman" w:eastAsia="Times New Roman" w:hAnsi="Times New Roman" w:cs="Times New Roman"/>
+          <w:color w:val="1C1E21"/>
+          <w:sz w:val="26"/>
+          <w:szCs w:val="26"/>
+        </w:rPr>
+        <w:tab/>
+      </w:r>
+      <w:r>
+        <w:rPr>
+          <w:rFonts w:ascii="Times New Roman" w:eastAsia="Times New Roman" w:hAnsi="Times New Roman" w:cs="Times New Roman"/>
+          <w:b/>
+          <w:bCs/>
+          <w:color w:val="1C1E21"/>
+          <w:sz w:val="26"/>
+          <w:szCs w:val="26"/>
+        </w:rPr>
+        <w:t xml:space="preserve">7. Seveneves </w:t>
+      </w:r>
+      <w:r>
+        <w:rPr>
+          <w:rFonts w:ascii="Times New Roman" w:eastAsia="Times New Roman" w:hAnsi="Times New Roman" w:cs="Times New Roman"/>
+          <w:color w:val="1C1E21"/>
+          <w:sz w:val="26"/>
+          <w:szCs w:val="26"/>
+        </w:rPr>
+        <w:t xml:space="preserve">by Neal Stephenson (5-7-21) – This was </w:t>
+      </w:r>
+      <w:r>
+        <w:rPr>
+          <w:rFonts w:ascii="Times New Roman" w:eastAsia="Times New Roman" w:hAnsi="Times New Roman" w:cs="Times New Roman"/>
+          <w:color w:val="1C1E21"/>
+          <w:sz w:val="26"/>
+          <w:szCs w:val="26"/>
+        </w:rPr>
+        <w:t>an exceptionally long</w:t>
+      </w:r>
+      <w:r>
+        <w:rPr>
+          <w:rFonts w:ascii="Times New Roman" w:eastAsia="Times New Roman" w:hAnsi="Times New Roman" w:cs="Times New Roman"/>
+          <w:color w:val="1C1E21"/>
+          <w:sz w:val="26"/>
+          <w:szCs w:val="26"/>
+        </w:rPr>
+        <w:t xml:space="preserve"> but interesting read. The basic premise is that the moon blows up, </w:t>
+      </w:r>
+      <w:r>
+        <w:rPr>
+          <w:rFonts w:ascii="Times New Roman" w:eastAsia="Times New Roman" w:hAnsi="Times New Roman" w:cs="Times New Roman"/>
+          <w:color w:val="1C1E21"/>
+          <w:sz w:val="26"/>
+          <w:szCs w:val="26"/>
+        </w:rPr>
+        <w:t>it is</w:t>
+      </w:r>
+      <w:r>
+        <w:rPr>
+          <w:rFonts w:ascii="Times New Roman" w:eastAsia="Times New Roman" w:hAnsi="Times New Roman" w:cs="Times New Roman"/>
+          <w:color w:val="1C1E21"/>
+          <w:sz w:val="26"/>
+          <w:szCs w:val="26"/>
+        </w:rPr>
+        <w:t xml:space="preserve"> not really stated how, but it does and now the pieces of the moon will be raining down onto the planet. The story goes over how things move on from there. </w:t>
+      </w:r>
+      <w:r>
+        <w:rPr>
+          <w:rFonts w:ascii="Times New Roman" w:eastAsia="Times New Roman" w:hAnsi="Times New Roman" w:cs="Times New Roman"/>
+          <w:color w:val="1C1E21"/>
+          <w:sz w:val="26"/>
+          <w:szCs w:val="26"/>
+        </w:rPr>
+        <w:t>Do not</w:t>
+      </w:r>
+      <w:r>
+        <w:rPr>
+          <w:rFonts w:ascii="Times New Roman" w:eastAsia="Times New Roman" w:hAnsi="Times New Roman" w:cs="Times New Roman"/>
+          <w:color w:val="1C1E21"/>
+          <w:sz w:val="26"/>
+          <w:szCs w:val="26"/>
+        </w:rPr>
+        <w:t xml:space="preserve"> want to give too much away, but was a really good read, just at something near 900 pages, took me forever to get through. All around, probably </w:t>
+      </w:r>
+      <w:r>
+        <w:rPr>
+          <w:rFonts w:ascii="Times New Roman" w:eastAsia="Times New Roman" w:hAnsi="Times New Roman" w:cs="Times New Roman"/>
+          <w:color w:val="1C1E21"/>
+          <w:sz w:val="26"/>
+          <w:szCs w:val="26"/>
+        </w:rPr>
+        <w:t>will not</w:t>
+      </w:r>
+      <w:r>
+        <w:rPr>
+          <w:rFonts w:ascii="Times New Roman" w:eastAsia="Times New Roman" w:hAnsi="Times New Roman" w:cs="Times New Roman"/>
+          <w:color w:val="1C1E21"/>
+          <w:sz w:val="26"/>
+          <w:szCs w:val="26"/>
+        </w:rPr>
+        <w:t xml:space="preserve"> read again, but do not regret reading the book. </w:t>
+      </w:r>
+    </w:p>
+    <w:p>
+      <w:pPr>
+        <w:spacing w:line="240" w:lineRule="auto"/>
+        <w:rPr>
+          <w:rFonts w:ascii="Times New Roman" w:eastAsia="Times New Roman" w:hAnsi="Times New Roman" w:cs="Times New Roman"/>
+          <w:color w:val="1C1E21"/>
+          <w:sz w:val="26"/>
+          <w:szCs w:val="26"/>
+        </w:rPr>
+      </w:pPr>
+      <w:r>
+        <w:rPr>
+          <w:rFonts w:ascii="Times New Roman" w:eastAsia="Times New Roman" w:hAnsi="Times New Roman" w:cs="Times New Roman"/>
+          <w:color w:val="1C1E21"/>
+          <w:sz w:val="26"/>
+          <w:szCs w:val="26"/>
+        </w:rPr>
+        <w:tab/>
+      </w:r>
+      <w:r>
+        <w:rPr>
+          <w:rFonts w:ascii="Times New Roman" w:eastAsia="Times New Roman" w:hAnsi="Times New Roman" w:cs="Times New Roman"/>
+          <w:b/>
+          <w:bCs/>
+          <w:color w:val="1C1E21"/>
+          <w:sz w:val="26"/>
+          <w:szCs w:val="26"/>
+        </w:rPr>
+        <w:t xml:space="preserve">8. Star Wars the High Republic: Into </w:t>
+      </w:r>
+      <w:r>
+        <w:rPr>
+          <w:rFonts w:ascii="Times New Roman" w:eastAsia="Times New Roman" w:hAnsi="Times New Roman" w:cs="Times New Roman"/>
+          <w:b/>
+          <w:bCs/>
+          <w:color w:val="1C1E21"/>
+          <w:sz w:val="26"/>
+          <w:szCs w:val="26"/>
+        </w:rPr>
+        <w:t>the</w:t>
+      </w:r>
+      <w:r>
+        <w:rPr>
+          <w:rFonts w:ascii="Times New Roman" w:eastAsia="Times New Roman" w:hAnsi="Times New Roman" w:cs="Times New Roman"/>
+          <w:b/>
+          <w:bCs/>
+          <w:color w:val="1C1E21"/>
+          <w:sz w:val="26"/>
+          <w:szCs w:val="26"/>
+        </w:rPr>
+        <w:t xml:space="preserve"> Dark </w:t>
+      </w:r>
+      <w:r>
+        <w:rPr>
+          <w:rFonts w:ascii="Times New Roman" w:eastAsia="Times New Roman" w:hAnsi="Times New Roman" w:cs="Times New Roman"/>
+          <w:color w:val="1C1E21"/>
+          <w:sz w:val="26"/>
+          <w:szCs w:val="26"/>
+        </w:rPr>
+        <w:t xml:space="preserve">by Claudia Gray (5-24-24) – All around a good entry into this new series of books. Taking place I believe about </w:t>
+      </w:r>
+      <w:r>
+        <w:rPr>
+          <w:rFonts w:ascii="Times New Roman" w:eastAsia="Times New Roman" w:hAnsi="Times New Roman" w:cs="Times New Roman"/>
+          <w:color w:val="1C1E21"/>
+          <w:sz w:val="26"/>
+          <w:szCs w:val="26"/>
+        </w:rPr>
+        <w:t>100 years</w:t>
+      </w:r>
+      <w:r>
+        <w:rPr>
+          <w:rFonts w:ascii="Times New Roman" w:eastAsia="Times New Roman" w:hAnsi="Times New Roman" w:cs="Times New Roman"/>
+          <w:color w:val="1C1E21"/>
+          <w:sz w:val="26"/>
+          <w:szCs w:val="26"/>
+        </w:rPr>
+        <w:t xml:space="preserve"> prior to the events of the movies, this takes place back in an older era of the republic. The events largely set as </w:t>
+      </w:r>
+      <w:r>
+        <w:rPr>
+          <w:rFonts w:ascii="Times New Roman" w:eastAsia="Times New Roman" w:hAnsi="Times New Roman" w:cs="Times New Roman"/>
+          <w:color w:val="1C1E21"/>
+          <w:sz w:val="26"/>
+          <w:szCs w:val="26"/>
+        </w:rPr>
+        <w:t>an</w:t>
+      </w:r>
+      <w:r>
+        <w:rPr>
+          <w:rFonts w:ascii="Times New Roman" w:eastAsia="Times New Roman" w:hAnsi="Times New Roman" w:cs="Times New Roman"/>
+          <w:color w:val="1C1E21"/>
+          <w:sz w:val="26"/>
+          <w:szCs w:val="26"/>
+        </w:rPr>
+        <w:t xml:space="preserve"> introduction to a new set of characters and possibly two new evil characters or races. All around was a fun read and I look forward to reading more in this realm in the future.</w:t>
+      </w:r>
+    </w:p>
+    <w:p>
+      <w:pPr>
+        <w:spacing w:line="240" w:lineRule="auto"/>
+        <w:rPr>
+          <w:rFonts w:ascii="Times New Roman" w:eastAsia="Times New Roman" w:hAnsi="Times New Roman" w:cs="Times New Roman"/>
+          <w:color w:val="1C1E21"/>
+          <w:sz w:val="26"/>
+          <w:szCs w:val="26"/>
+        </w:rPr>
+      </w:pPr>
+      <w:r>
+        <w:rPr>
+          <w:rFonts w:ascii="Times New Roman" w:eastAsia="Times New Roman" w:hAnsi="Times New Roman" w:cs="Times New Roman"/>
+          <w:color w:val="1C1E21"/>
+          <w:sz w:val="26"/>
+          <w:szCs w:val="26"/>
+        </w:rPr>
+        <w:tab/>
+      </w:r>
+      <w:r>
+        <w:rPr>
+          <w:rFonts w:ascii="Times New Roman" w:eastAsia="Times New Roman" w:hAnsi="Times New Roman" w:cs="Times New Roman"/>
+          <w:b/>
+          <w:bCs/>
+          <w:color w:val="1C1E21"/>
+          <w:sz w:val="26"/>
+          <w:szCs w:val="26"/>
+        </w:rPr>
+        <w:t xml:space="preserve">9. Lord of Souls </w:t>
+      </w:r>
+      <w:r>
+        <w:rPr>
+          <w:rFonts w:ascii="Times New Roman" w:eastAsia="Times New Roman" w:hAnsi="Times New Roman" w:cs="Times New Roman"/>
+          <w:color w:val="1C1E21"/>
+          <w:sz w:val="26"/>
+          <w:szCs w:val="26"/>
+        </w:rPr>
+        <w:t xml:space="preserve">by Greg Keyes (6-2-21) – This is the final of two novels based in the Elder Scrolls world of Tamriel. </w:t>
+      </w:r>
+      <w:r>
+        <w:rPr>
+          <w:rFonts w:ascii="Times New Roman" w:eastAsia="Times New Roman" w:hAnsi="Times New Roman" w:cs="Times New Roman"/>
+          <w:color w:val="1C1E21"/>
+          <w:sz w:val="26"/>
+          <w:szCs w:val="26"/>
+        </w:rPr>
+        <w:t>A fairly good</w:t>
+      </w:r>
+      <w:r>
+        <w:rPr>
+          <w:rFonts w:ascii="Times New Roman" w:eastAsia="Times New Roman" w:hAnsi="Times New Roman" w:cs="Times New Roman"/>
+          <w:color w:val="1C1E21"/>
+          <w:sz w:val="26"/>
+          <w:szCs w:val="26"/>
+        </w:rPr>
+        <w:t xml:space="preserve"> story overall. I had </w:t>
+      </w:r>
+      <w:r>
+        <w:rPr>
+          <w:rFonts w:ascii="Times New Roman" w:eastAsia="Times New Roman" w:hAnsi="Times New Roman" w:cs="Times New Roman"/>
+          <w:color w:val="1C1E21"/>
+          <w:sz w:val="26"/>
+          <w:szCs w:val="26"/>
+        </w:rPr>
+        <w:t>forgot</w:t>
+      </w:r>
+      <w:r>
+        <w:rPr>
+          <w:rFonts w:ascii="Times New Roman" w:eastAsia="Times New Roman" w:hAnsi="Times New Roman" w:cs="Times New Roman"/>
+          <w:color w:val="1C1E21"/>
+          <w:sz w:val="26"/>
+          <w:szCs w:val="26"/>
+        </w:rPr>
+        <w:t xml:space="preserve"> who the characters were initially because it had been so long since I last read the first book. Reading about the world building, a floating city that runs on souls of those that are killed beneath it, the growth of the main characters and the ultimate choices that lead to the end of the story are quite well done. I thought a few of the story points at the end went a bit too quickly (a primary villain is killed off seemingly over just a page or two from the </w:t>
+      </w:r>
+      <w:r>
+        <w:rPr>
+          <w:rFonts w:ascii="Times New Roman" w:eastAsia="Times New Roman" w:hAnsi="Times New Roman" w:cs="Times New Roman"/>
+          <w:color w:val="1C1E21"/>
+          <w:sz w:val="26"/>
+          <w:szCs w:val="26"/>
+        </w:rPr>
+        <w:lastRenderedPageBreak/>
+        <w:t xml:space="preserve">initial confrontation). Overall, I wish they would keep making books in this world because the lore here is quite deep and could generate many </w:t>
+      </w:r>
+      <w:r>
+        <w:rPr>
+          <w:rFonts w:ascii="Times New Roman" w:eastAsia="Times New Roman" w:hAnsi="Times New Roman" w:cs="Times New Roman"/>
+          <w:color w:val="1C1E21"/>
+          <w:sz w:val="26"/>
+          <w:szCs w:val="26"/>
+        </w:rPr>
+        <w:t>stories,</w:t>
+      </w:r>
+      <w:r>
+        <w:rPr>
+          <w:rFonts w:ascii="Times New Roman" w:eastAsia="Times New Roman" w:hAnsi="Times New Roman" w:cs="Times New Roman"/>
+          <w:color w:val="1C1E21"/>
+          <w:sz w:val="26"/>
+          <w:szCs w:val="26"/>
+        </w:rPr>
+        <w:t xml:space="preserve"> I’m sure.</w:t>
+      </w:r>
+    </w:p>
+    <w:p>
+      <w:pPr>
+        <w:spacing w:line="240" w:lineRule="auto"/>
+        <w:rPr>
+          <w:rFonts w:ascii="Times New Roman" w:eastAsia="Times New Roman" w:hAnsi="Times New Roman" w:cs="Times New Roman"/>
+          <w:color w:val="1C1E21"/>
+          <w:sz w:val="26"/>
+          <w:szCs w:val="26"/>
+        </w:rPr>
+      </w:pPr>
+      <w:r>
+        <w:rPr>
+          <w:rFonts w:ascii="Times New Roman" w:eastAsia="Times New Roman" w:hAnsi="Times New Roman" w:cs="Times New Roman"/>
+          <w:color w:val="1C1E21"/>
+          <w:sz w:val="26"/>
+          <w:szCs w:val="26"/>
+        </w:rPr>
+        <w:tab/>
+      </w:r>
+      <w:r>
+        <w:rPr>
+          <w:rFonts w:ascii="Times New Roman" w:eastAsia="Times New Roman" w:hAnsi="Times New Roman" w:cs="Times New Roman"/>
+          <w:b/>
+          <w:bCs/>
+          <w:color w:val="1C1E21"/>
+          <w:sz w:val="26"/>
+          <w:szCs w:val="26"/>
+        </w:rPr>
+        <w:t xml:space="preserve">10. The Perfect Day </w:t>
+      </w:r>
+      <w:r>
+        <w:rPr>
+          <w:rFonts w:ascii="Times New Roman" w:eastAsia="Times New Roman" w:hAnsi="Times New Roman" w:cs="Times New Roman"/>
+          <w:color w:val="1C1E21"/>
+          <w:sz w:val="26"/>
+          <w:szCs w:val="26"/>
+        </w:rPr>
+        <w:t xml:space="preserve">by Ira Levin (6-21-21) – Set in a future world where everyone is basically controlled by a treatment which makes them less violent and </w:t>
+      </w:r>
+      <w:r>
+        <w:rPr>
+          <w:rFonts w:ascii="Times New Roman" w:eastAsia="Times New Roman" w:hAnsi="Times New Roman" w:cs="Times New Roman"/>
+          <w:color w:val="1C1E21"/>
+          <w:sz w:val="26"/>
+          <w:szCs w:val="26"/>
+        </w:rPr>
+        <w:t>overall,</w:t>
+      </w:r>
+      <w:r>
+        <w:rPr>
+          <w:rFonts w:ascii="Times New Roman" w:eastAsia="Times New Roman" w:hAnsi="Times New Roman" w:cs="Times New Roman"/>
+          <w:color w:val="1C1E21"/>
+          <w:sz w:val="26"/>
+          <w:szCs w:val="26"/>
+        </w:rPr>
+        <w:t xml:space="preserve"> more compliant. A dystopian society where you are told what you will do for a living once of </w:t>
+      </w:r>
+      <w:r>
+        <w:rPr>
+          <w:rFonts w:ascii="Times New Roman" w:eastAsia="Times New Roman" w:hAnsi="Times New Roman" w:cs="Times New Roman"/>
+          <w:color w:val="1C1E21"/>
+          <w:sz w:val="26"/>
+          <w:szCs w:val="26"/>
+        </w:rPr>
+        <w:t>age if</w:t>
+      </w:r>
+      <w:r>
+        <w:rPr>
+          <w:rFonts w:ascii="Times New Roman" w:eastAsia="Times New Roman" w:hAnsi="Times New Roman" w:cs="Times New Roman"/>
+          <w:color w:val="1C1E21"/>
+          <w:sz w:val="26"/>
+          <w:szCs w:val="26"/>
+        </w:rPr>
+        <w:t xml:space="preserve"> you are allowed to have children and to ultimately be known when you will die. This is the premise of this story which was quite interesting to read and one of those things where aspects of it seem good on the outside, but you can see the extremes it can be taken to.</w:t>
+      </w:r>
+    </w:p>
+    <w:p>
+      <w:pPr>
+        <w:spacing w:after="180" w:line="240" w:lineRule="auto"/>
+        <w:ind w:firstLine="720"/>
+        <w:rPr>
+          <w:rFonts w:ascii="Times New Roman" w:eastAsia="Times New Roman" w:hAnsi="Times New Roman" w:cs="Times New Roman"/>
+          <w:color w:val="1C1E21"/>
+          <w:sz w:val="26"/>
+          <w:szCs w:val="26"/>
+        </w:rPr>
+      </w:pPr>
+      <w:r>
+        <w:rPr>
+          <w:rFonts w:ascii="Times New Roman" w:eastAsia="Times New Roman" w:hAnsi="Times New Roman" w:cs="Times New Roman"/>
+          <w:b/>
+          <w:bCs/>
+          <w:color w:val="1C1E21"/>
+          <w:sz w:val="26"/>
+          <w:szCs w:val="26"/>
+        </w:rPr>
         <w:t>11. Pan’s Labyrinth</w:t>
       </w:r>
       <w:r>
@@ -2046,27 +1851,7 @@
           <w:sz w:val="26"/>
           <w:szCs w:val="26"/>
         </w:rPr>
-        <w:t xml:space="preserve"> wait for the final in the series. This one pitted the cast against the Laconian’s again and built up a bit more of what killed the </w:t>
-      </w:r>
-      <w:proofErr w:type="spellStart"/>
-      <w:r>
-        <w:rPr>
-          <w:rFonts w:ascii="Times New Roman" w:eastAsia="Times New Roman" w:hAnsi="Times New Roman" w:cs="Times New Roman"/>
-          <w:color w:val="1C1E21"/>
-          <w:sz w:val="26"/>
-          <w:szCs w:val="26"/>
-        </w:rPr>
-        <w:t>protomolecule</w:t>
-      </w:r>
-      <w:proofErr w:type="spellEnd"/>
-      <w:r>
-        <w:rPr>
-          <w:rFonts w:ascii="Times New Roman" w:eastAsia="Times New Roman" w:hAnsi="Times New Roman" w:cs="Times New Roman"/>
-          <w:color w:val="1C1E21"/>
-          <w:sz w:val="26"/>
-          <w:szCs w:val="26"/>
-        </w:rPr>
-        <w:t xml:space="preserve"> creators. </w:t>
+        <w:t xml:space="preserve"> wait for the final in the series. This one pitted the cast against the Laconian’s again and built up a bit more of what killed the protomolecule creators. </w:t>
       </w:r>
       <w:r>
         <w:rPr>
@@ -2135,27 +1920,7 @@
           <w:sz w:val="26"/>
           <w:szCs w:val="26"/>
         </w:rPr>
-        <w:t xml:space="preserve">by Troy Denning (9-12-21) – I have been a huge fan of halo for just shy of two decades now. In all this time though I have yet to read of the novels set in that universe. This being the first I am so far not sold on the series honestly. While the book wasn’t that bad, it was sort of strange to read the inner thoughts of the hero from the games which is just the silent hero </w:t>
-      </w:r>
-      <w:proofErr w:type="gramStart"/>
-      <w:r>
-        <w:rPr>
-          <w:rFonts w:ascii="Times New Roman" w:eastAsia="Times New Roman" w:hAnsi="Times New Roman" w:cs="Times New Roman"/>
-          <w:color w:val="1C1E21"/>
-          <w:sz w:val="26"/>
-          <w:szCs w:val="26"/>
-        </w:rPr>
-        <w:t>type more or less</w:t>
-      </w:r>
-      <w:proofErr w:type="gramEnd"/>
-      <w:r>
-        <w:rPr>
-          <w:rFonts w:ascii="Times New Roman" w:eastAsia="Times New Roman" w:hAnsi="Times New Roman" w:cs="Times New Roman"/>
-          <w:color w:val="1C1E21"/>
-          <w:sz w:val="26"/>
-          <w:szCs w:val="26"/>
-        </w:rPr>
-        <w:t xml:space="preserve">. All around, the story wasn’t terrible, but it </w:t>
+        <w:t xml:space="preserve">by Troy Denning (9-12-21) – I have been a huge fan of halo for just shy of two decades now. In all this time though I have yet to read of the novels set in that universe. This being the first I am so far not sold on the series honestly. While the book wasn’t that bad, it was sort of strange to read the inner thoughts of the hero from the games which is just the silent hero type more or less. All around, the story wasn’t terrible, but it </w:t>
       </w:r>
       <w:r>
         <w:rPr>
@@ -2224,7 +1989,17 @@
           <w:sz w:val="26"/>
           <w:szCs w:val="26"/>
         </w:rPr>
-        <w:t>by Various Authors (10-05-21) – I honestly was mostly let down with this compendium of stories. For a, what I had assumed anyway, was a largely horror based short story collection, the stories were sort of a letdown. There were a few stories a bit over halfway through that I thought were overall good, but the large majority just were uninteresting. I believe I had only bought this because it had stories from authors, I knew who wrote good books. Brian Evenson who wrote the Dead Space novels (which are fantastic) and John Langan who wrote an excellent short story in “A Living Dead” called “How the Day Runs Down”, which was also fantastic. In this one though, I don’t even remember if their stories were the memorable ones or not because everything was mediocre to me at best. All around, a pass.</w:t>
+        <w:t xml:space="preserve">by Various Authors (10-05-21) – I honestly was mostly let down with this compendium of stories. For a, what I had assumed anyway, was a largely horror based short story collection, the stories were sort of a letdown. There were a few stories a bit over halfway through that I thought were overall good, but the large majority just were uninteresting. I believe I had only bought this because it had stories </w:t>
+      </w:r>
+      <w:r>
+        <w:rPr>
+          <w:rFonts w:ascii="Times New Roman" w:eastAsia="Times New Roman" w:hAnsi="Times New Roman" w:cs="Times New Roman"/>
+          <w:color w:val="1C1E21"/>
+          <w:sz w:val="26"/>
+          <w:szCs w:val="26"/>
+        </w:rPr>
+        <w:lastRenderedPageBreak/>
+        <w:t>from authors, I knew who wrote good books. Brian Evenson who wrote the Dead Space novels (which are fantastic) and John Langan who wrote an excellent short story in “A Living Dead” called “How the Day Runs Down”, which was also fantastic. In this one though, I don’t even remember if their stories were the memorable ones or not because everything was mediocre to me at best. All around, a pass.</w:t>
       </w:r>
     </w:p>
     <w:p>
@@ -2282,17 +2057,7 @@
           <w:sz w:val="26"/>
           <w:szCs w:val="26"/>
         </w:rPr>
-        <w:t xml:space="preserve">(10-24-21) – So apparently this is really the first book in the new story arc. The book I had read previously was the second. Wasn’t too big of a deal though, the references were passing and didn’t ruin anything. The story really starts with a hyperspace anomaly causing a </w:t>
-      </w:r>
-      <w:r>
-        <w:rPr>
-          <w:rFonts w:ascii="Times New Roman" w:eastAsia="Times New Roman" w:hAnsi="Times New Roman" w:cs="Times New Roman"/>
-          <w:color w:val="1C1E21"/>
-          <w:sz w:val="26"/>
-          <w:szCs w:val="26"/>
-        </w:rPr>
-        <w:lastRenderedPageBreak/>
-        <w:t xml:space="preserve">cargo ship to fall apart in hyper space. The pieces then proceed to scatter through various systems and cause damage killing billions of people. This leads the story to go into the rise of the new </w:t>
+        <w:t xml:space="preserve">(10-24-21) – So apparently this is really the first book in the new story arc. The book I had read previously was the second. Wasn’t too big of a deal though, the references were passing and didn’t ruin anything. The story really starts with a hyperspace anomaly causing a cargo ship to fall apart in hyper space. The pieces then proceed to scatter through various systems and cause damage killing billions of people. This leads the story to go into the rise of the new </w:t>
       </w:r>
       <w:r>
         <w:rPr>
@@ -2359,27 +2124,7 @@
           <w:sz w:val="26"/>
           <w:szCs w:val="26"/>
         </w:rPr>
-        <w:t xml:space="preserve">by Rhiannon Frater (11-4-21) – So generally when it comes to fiction I don’t like reaching out and reading something I am not familiar with from authors I don’t know. This book I randomly heard it was good from somewhere and figured I would add it to my list and maybe try it. Glad I did as the book was a decent zombie book. The basic premise is as you would suspect, main characters, </w:t>
-      </w:r>
-      <w:proofErr w:type="gramStart"/>
-      <w:r>
-        <w:rPr>
-          <w:rFonts w:ascii="Times New Roman" w:eastAsia="Times New Roman" w:hAnsi="Times New Roman" w:cs="Times New Roman"/>
-          <w:color w:val="1C1E21"/>
-          <w:sz w:val="26"/>
-          <w:szCs w:val="26"/>
-        </w:rPr>
-        <w:t>Jennie</w:t>
-      </w:r>
-      <w:proofErr w:type="gramEnd"/>
-      <w:r>
-        <w:rPr>
-          <w:rFonts w:ascii="Times New Roman" w:eastAsia="Times New Roman" w:hAnsi="Times New Roman" w:cs="Times New Roman"/>
-          <w:color w:val="1C1E21"/>
-          <w:sz w:val="26"/>
-          <w:szCs w:val="26"/>
-        </w:rPr>
-        <w:t xml:space="preserve"> and Katie, meet up during the fall of civilization when the zombies start rising and have to survive. Pretty straight forward but the interactions were believable, the setting was believable as well. All around I ended up adding the next book in the series to my list and hope it goes cheaper soon so I can continue the story.</w:t>
+        <w:t>by Rhiannon Frater (11-4-21) – So generally when it comes to fiction I don’t like reaching out and reading something I am not familiar with from authors I don’t know. This book I randomly heard it was good from somewhere and figured I would add it to my list and maybe try it. Glad I did as the book was a decent zombie book. The basic premise is as you would suspect, main characters, Jennie and Katie, meet up during the fall of civilization when the zombies start rising and have to survive. Pretty straight forward but the interactions were believable, the setting was believable as well. All around I ended up adding the next book in the series to my list and hope it goes cheaper soon so I can continue the story.</w:t>
       </w:r>
     </w:p>
     <w:p>
@@ -2392,28 +2137,35 @@
           <w:szCs w:val="26"/>
         </w:rPr>
       </w:pPr>
-    </w:p>
-    <w:p>
-      <w:pPr>
-        <w:spacing w:line="240" w:lineRule="auto"/>
-        <w:rPr>
-          <w:rFonts w:ascii="Times New Roman" w:eastAsia="Times New Roman" w:hAnsi="Times New Roman" w:cs="Times New Roman"/>
-          <w:color w:val="1C1E21"/>
-          <w:sz w:val="26"/>
-          <w:szCs w:val="26"/>
-        </w:rPr>
-      </w:pPr>
-    </w:p>
-    <w:p>
-      <w:pPr>
-        <w:spacing w:line="240" w:lineRule="auto"/>
-        <w:rPr>
-          <w:rFonts w:ascii="Times New Roman" w:eastAsia="Times New Roman" w:hAnsi="Times New Roman" w:cs="Times New Roman"/>
-          <w:color w:val="1C1E21"/>
-          <w:sz w:val="26"/>
-          <w:szCs w:val="26"/>
-        </w:rPr>
-      </w:pPr>
+      <w:r>
+        <w:rPr>
+          <w:rFonts w:ascii="Times New Roman" w:eastAsia="Times New Roman" w:hAnsi="Times New Roman" w:cs="Times New Roman"/>
+          <w:color w:val="1C1E21"/>
+          <w:sz w:val="26"/>
+          <w:szCs w:val="26"/>
+        </w:rPr>
+        <w:tab/>
+      </w:r>
+      <w:r>
+        <w:rPr>
+          <w:rFonts w:ascii="Times New Roman" w:eastAsia="Times New Roman" w:hAnsi="Times New Roman" w:cs="Times New Roman"/>
+          <w:b/>
+          <w:bCs/>
+          <w:color w:val="1C1E21"/>
+          <w:sz w:val="26"/>
+          <w:szCs w:val="26"/>
+        </w:rPr>
+        <w:t xml:space="preserve">18. Brave New World </w:t>
+      </w:r>
+      <w:r>
+        <w:rPr>
+          <w:rFonts w:ascii="Times New Roman" w:eastAsia="Times New Roman" w:hAnsi="Times New Roman" w:cs="Times New Roman"/>
+          <w:color w:val="1C1E21"/>
+          <w:sz w:val="26"/>
+          <w:szCs w:val="26"/>
+        </w:rPr>
+        <w:t xml:space="preserve">by Aldous Huxley (11-25-21) – So the premise of this is a utopian society that is largely created by forcing society into certain roles by use of hypnotic suggestion from birth onwards. They are created essentially in a factory from initial fertilization up till birth, there is no procreation in society. Various castes are created of various intelligence levels, of which your likes and dislikes are decided from birth as well based on this caste. For instance, a certain cast will have a dislike of being out in nature and will feel sick to the stomach by the thought of having to go camping. In this sort of society, free thinking is forbidden and even the new learnings of science are blocked from being taught if it could lead to free thinking. In this society, someone born outside of it is interjected into it through the story and you see their eventual reaction to this society. All around an interesting story, and while there are certain aspects of this utopian society I would personally jump into, just like with Blackmirror tv show, there are downsides to this which is shown at the end. </w:t>
+      </w:r>
     </w:p>
     <w:p>
       <w:pPr>
@@ -2489,7 +2241,8 @@
           <w:sz w:val="26"/>
           <w:szCs w:val="26"/>
         </w:rPr>
-        <w:t>Spillover by David Quammen</w:t>
+        <w:lastRenderedPageBreak/>
+        <w:t>Quiet by Susan Cain</w:t>
       </w:r>
     </w:p>
     <w:p>
@@ -2513,7 +2266,7 @@
           <w:sz w:val="26"/>
           <w:szCs w:val="26"/>
         </w:rPr>
-        <w:t>Brave New World by Aldous Huxley</w:t>
+        <w:t>The Living Dead by George Romero and Daniel Kraus</w:t>
       </w:r>
     </w:p>
     <w:p>
@@ -2557,7 +2310,29 @@
           <w:sz w:val="26"/>
           <w:szCs w:val="26"/>
         </w:rPr>
-        <w:t>11-05-</w:t>
+        <w:t>11-</w:t>
+      </w:r>
+      <w:r>
+        <w:rPr>
+          <w:rFonts w:ascii="Times New Roman" w:eastAsia="Times New Roman" w:hAnsi="Times New Roman" w:cs="Times New Roman"/>
+          <w:b/>
+          <w:bCs/>
+          <w:color w:val="1C1E21"/>
+          <w:sz w:val="26"/>
+          <w:szCs w:val="26"/>
+        </w:rPr>
+        <w:t>25</w:t>
+      </w:r>
+      <w:r>
+        <w:rPr>
+          <w:rFonts w:ascii="Times New Roman" w:eastAsia="Times New Roman" w:hAnsi="Times New Roman" w:cs="Times New Roman"/>
+          <w:b/>
+          <w:bCs/>
+          <w:color w:val="1C1E21"/>
+          <w:sz w:val="26"/>
+          <w:szCs w:val="26"/>
+        </w:rPr>
+        <w:t>-</w:t>
       </w:r>
       <w:r>
         <w:rPr>
@@ -2608,45 +2383,45 @@
           <w:sz w:val="26"/>
           <w:szCs w:val="26"/>
         </w:rPr>
+        <w:t>10</w:t>
+      </w:r>
+    </w:p>
+    <w:p>
+      <w:pPr>
+        <w:spacing w:line="240" w:lineRule="auto"/>
+        <w:rPr>
+          <w:rFonts w:ascii="Times New Roman" w:eastAsia="Times New Roman" w:hAnsi="Times New Roman" w:cs="Times New Roman"/>
+          <w:color w:val="1C1E21"/>
+          <w:sz w:val="26"/>
+          <w:szCs w:val="26"/>
+        </w:rPr>
+      </w:pPr>
+      <w:r>
+        <w:rPr>
+          <w:rFonts w:ascii="Times New Roman" w:eastAsia="Times New Roman" w:hAnsi="Times New Roman" w:cs="Times New Roman"/>
+          <w:color w:val="1C1E21"/>
+          <w:sz w:val="26"/>
+          <w:szCs w:val="26"/>
+        </w:rPr>
+        <w:t xml:space="preserve">Fiction - </w:t>
+      </w:r>
+      <w:r>
+        <w:rPr>
+          <w:rFonts w:ascii="Times New Roman" w:eastAsia="Times New Roman" w:hAnsi="Times New Roman" w:cs="Times New Roman"/>
+          <w:color w:val="1C1E21"/>
+          <w:sz w:val="26"/>
+          <w:szCs w:val="26"/>
+        </w:rPr>
+        <w:t>1</w:t>
+      </w:r>
+      <w:r>
+        <w:rPr>
+          <w:rFonts w:ascii="Times New Roman" w:eastAsia="Times New Roman" w:hAnsi="Times New Roman" w:cs="Times New Roman"/>
+          <w:color w:val="1C1E21"/>
+          <w:sz w:val="26"/>
+          <w:szCs w:val="26"/>
+        </w:rPr>
         <w:t>8</w:t>
-      </w:r>
-    </w:p>
-    <w:p>
-      <w:pPr>
-        <w:spacing w:line="240" w:lineRule="auto"/>
-        <w:rPr>
-          <w:rFonts w:ascii="Times New Roman" w:eastAsia="Times New Roman" w:hAnsi="Times New Roman" w:cs="Times New Roman"/>
-          <w:color w:val="1C1E21"/>
-          <w:sz w:val="26"/>
-          <w:szCs w:val="26"/>
-        </w:rPr>
-      </w:pPr>
-      <w:r>
-        <w:rPr>
-          <w:rFonts w:ascii="Times New Roman" w:eastAsia="Times New Roman" w:hAnsi="Times New Roman" w:cs="Times New Roman"/>
-          <w:color w:val="1C1E21"/>
-          <w:sz w:val="26"/>
-          <w:szCs w:val="26"/>
-        </w:rPr>
-        <w:t xml:space="preserve">Fiction - </w:t>
-      </w:r>
-      <w:r>
-        <w:rPr>
-          <w:rFonts w:ascii="Times New Roman" w:eastAsia="Times New Roman" w:hAnsi="Times New Roman" w:cs="Times New Roman"/>
-          <w:color w:val="1C1E21"/>
-          <w:sz w:val="26"/>
-          <w:szCs w:val="26"/>
-        </w:rPr>
-        <w:t>1</w:t>
-      </w:r>
-      <w:r>
-        <w:rPr>
-          <w:rFonts w:ascii="Times New Roman" w:eastAsia="Times New Roman" w:hAnsi="Times New Roman" w:cs="Times New Roman"/>
-          <w:color w:val="1C1E21"/>
-          <w:sz w:val="26"/>
-          <w:szCs w:val="26"/>
-        </w:rPr>
-        <w:t>7</w:t>
       </w:r>
     </w:p>
     <w:p/>

</xml_diff>